<commit_message>
create folder controllers and modules
</commit_message>
<xml_diff>
--- a/docs/analysis and design/UI prototype.docx
+++ b/docs/analysis and design/UI prototype.docx
@@ -1,6 +1,6 @@
 
 <file path=word/document.xml><?xml version="1.0" encoding="utf-8"?>
-<w:document xmlns:wpc="http://schemas.microsoft.com/office/word/2010/wordprocessingCanvas" xmlns:cx="http://schemas.microsoft.com/office/drawing/2014/chartex" xmlns:cx1="http://schemas.microsoft.com/office/drawing/2015/9/8/chartex" xmlns:cx2="http://schemas.microsoft.com/office/drawing/2015/10/21/chartex" xmlns:cx3="http://schemas.microsoft.com/office/drawing/2016/5/9/chartex" xmlns:cx4="http://schemas.microsoft.com/office/drawing/2016/5/10/chartex" xmlns:cx5="http://schemas.microsoft.com/office/drawing/2016/5/11/chartex" xmlns:cx6="http://schemas.microsoft.com/office/drawing/2016/5/12/chartex" xmlns:cx7="http://schemas.microsoft.com/office/drawing/2016/5/13/chartex" xmlns:cx8="http://schemas.microsoft.com/office/drawing/2016/5/14/chartex" xmlns:mc="http://schemas.openxmlformats.org/markup-compatibility/2006" xmlns:aink="http://schemas.microsoft.com/office/drawing/2016/ink" xmlns:am3d="http://schemas.microsoft.com/office/drawing/2017/model3d" xmlns:o="urn:schemas-microsoft-com:office:office" xmlns:r="http://schemas.openxmlformats.org/officeDocument/2006/relationships" xmlns:m="http://schemas.openxmlformats.org/officeDocument/2006/math" xmlns:v="urn:schemas-microsoft-com:vml" xmlns:wp14="http://schemas.microsoft.com/office/word/2010/wordprocessingDrawing" xmlns:wp="http://schemas.openxmlformats.org/drawingml/2006/wordprocessingDrawing" xmlns:w10="urn:schemas-microsoft-com:office:word" xmlns:w="http://schemas.openxmlformats.org/wordprocessingml/2006/main" xmlns:w14="http://schemas.microsoft.com/office/word/2010/wordml" xmlns:w15="http://schemas.microsoft.com/office/word/2012/wordml" xmlns:w16cex="http://schemas.microsoft.com/office/word/2018/wordml/cex" xmlns:w16cid="http://schemas.microsoft.com/office/word/2016/wordml/cid" xmlns:w16="http://schemas.microsoft.com/office/word/2018/wordml" xmlns:w16sdtdh="http://schemas.microsoft.com/office/word/2020/wordml/sdtdatahash" xmlns:w16se="http://schemas.microsoft.com/office/word/2015/wordml/symex" xmlns:wpg="http://schemas.microsoft.com/office/word/2010/wordprocessingGroup" xmlns:wpi="http://schemas.microsoft.com/office/word/2010/wordprocessingInk" xmlns:wne="http://schemas.microsoft.com/office/word/2006/wordml" xmlns:wps="http://schemas.microsoft.com/office/word/2010/wordprocessingShape" mc:Ignorable="w14 w15 w16se w16cid w16 w16cex w16sdtdh wp14">
+<w:document xmlns:wpc="http://schemas.microsoft.com/office/word/2010/wordprocessingCanvas" xmlns:cx="http://schemas.microsoft.com/office/drawing/2014/chartex" xmlns:cx1="http://schemas.microsoft.com/office/drawing/2015/9/8/chartex" xmlns:cx2="http://schemas.microsoft.com/office/drawing/2015/10/21/chartex" xmlns:cx3="http://schemas.microsoft.com/office/drawing/2016/5/9/chartex" xmlns:cx4="http://schemas.microsoft.com/office/drawing/2016/5/10/chartex" xmlns:cx5="http://schemas.microsoft.com/office/drawing/2016/5/11/chartex" xmlns:cx6="http://schemas.microsoft.com/office/drawing/2016/5/12/chartex" xmlns:cx7="http://schemas.microsoft.com/office/drawing/2016/5/13/chartex" xmlns:cx8="http://schemas.microsoft.com/office/drawing/2016/5/14/chartex" xmlns:mc="http://schemas.openxmlformats.org/markup-compatibility/2006" xmlns:aink="http://schemas.microsoft.com/office/drawing/2016/ink" xmlns:am3d="http://schemas.microsoft.com/office/drawing/2017/model3d" xmlns:o="urn:schemas-microsoft-com:office:office" xmlns:oel="http://schemas.microsoft.com/office/2019/extlst" xmlns:r="http://schemas.openxmlformats.org/officeDocument/2006/relationships" xmlns:m="http://schemas.openxmlformats.org/officeDocument/2006/math" xmlns:v="urn:schemas-microsoft-com:vml" xmlns:wp14="http://schemas.microsoft.com/office/word/2010/wordprocessingDrawing" xmlns:wp="http://schemas.openxmlformats.org/drawingml/2006/wordprocessingDrawing" xmlns:w10="urn:schemas-microsoft-com:office:word" xmlns:w="http://schemas.openxmlformats.org/wordprocessingml/2006/main" xmlns:w14="http://schemas.microsoft.com/office/word/2010/wordml" xmlns:w15="http://schemas.microsoft.com/office/word/2012/wordml" xmlns:w16cex="http://schemas.microsoft.com/office/word/2018/wordml/cex" xmlns:w16cid="http://schemas.microsoft.com/office/word/2016/wordml/cid" xmlns:w16="http://schemas.microsoft.com/office/word/2018/wordml" xmlns:w16sdtdh="http://schemas.microsoft.com/office/word/2020/wordml/sdtdatahash" xmlns:w16se="http://schemas.microsoft.com/office/word/2015/wordml/symex" xmlns:wpg="http://schemas.microsoft.com/office/word/2010/wordprocessingGroup" xmlns:wpi="http://schemas.microsoft.com/office/word/2010/wordprocessingInk" xmlns:wne="http://schemas.microsoft.com/office/word/2006/wordml" xmlns:wps="http://schemas.microsoft.com/office/word/2010/wordprocessingShape" mc:Ignorable="w14 w15 w16se w16cid w16 w16cex w16sdtdh wp14">
   <w:body>
     <w:p>
       <w:pPr>
@@ -585,7 +585,6 @@
           <w:rFonts w:ascii="Times New Roman" w:hAnsi="Times New Roman"/>
           <w:szCs w:val="36"/>
         </w:rPr>
-        <w:lastRenderedPageBreak/>
         <w:t>Mục lục</w:t>
       </w:r>
     </w:p>
@@ -2783,7 +2782,6 @@
           <w:rFonts w:ascii="Times New Roman" w:hAnsi="Times New Roman"/>
           <w:szCs w:val="36"/>
         </w:rPr>
-        <w:lastRenderedPageBreak/>
         <w:t>UI prototype</w:t>
       </w:r>
       <w:r>
@@ -2955,7 +2953,7 @@
                 <v:stroke joinstyle="miter"/>
                 <v:path gradientshapeok="t" o:connecttype="rect"/>
               </v:shapetype>
-              <v:shape id="Text Box 14" o:spid="_x0000_s1026" type="#_x0000_t202" style="position:absolute;margin-left:199.8pt;margin-top:7.05pt;width:35.05pt;height:19.8pt;z-index:251674624;visibility:visible;mso-wrap-style:square;mso-width-percent:0;mso-height-percent:0;mso-wrap-distance-left:9pt;mso-wrap-distance-top:0;mso-wrap-distance-right:9pt;mso-wrap-distance-bottom:0;mso-position-horizontal:absolute;mso-position-horizontal-relative:text;mso-position-vertical:absolute;mso-position-vertical-relative:text;mso-width-percent:0;mso-height-percent:0;mso-width-relative:margin;mso-height-relative:margin;v-text-anchor:top" o:gfxdata="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" filled="f" stroked="f" strokeweight=".5pt">
+              <v:shape id="Text Box 14" o:spid="_x0000_s1026" type="#_x0000_t202" style="position:absolute;margin-left:199.8pt;margin-top:7.05pt;width:35.05pt;height:19.8pt;z-index:251674624;visibility:visible;mso-wrap-style:square;mso-width-percent:0;mso-height-percent:0;mso-wrap-distance-left:9pt;mso-wrap-distance-top:0;mso-wrap-distance-right:9pt;mso-wrap-distance-bottom:0;mso-position-horizontal:absolute;mso-position-horizontal-relative:text;mso-position-vertical:absolute;mso-position-vertical-relative:text;mso-width-percent:0;mso-height-percent:0;mso-width-relative:margin;mso-height-relative:margin;v-text-anchor:top" o:gfxdata="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" filled="f" stroked="f" strokeweight=".5pt">
                 <v:textbox>
                   <w:txbxContent>
                     <w:p>
@@ -3098,7 +3096,7 @@
           </mc:Choice>
           <mc:Fallback>
             <w:pict>
-              <v:shape w14:anchorId="2693C19C" id="Text Box 23" o:spid="_x0000_s1027" type="#_x0000_t202" style="position:absolute;margin-left:199.8pt;margin-top:48.45pt;width:30.6pt;height:28.2pt;z-index:251685888;visibility:visible;mso-wrap-style:square;mso-width-percent:0;mso-height-percent:0;mso-wrap-distance-left:9pt;mso-wrap-distance-top:0;mso-wrap-distance-right:9pt;mso-wrap-distance-bottom:0;mso-position-horizontal:absolute;mso-position-horizontal-relative:text;mso-position-vertical:absolute;mso-position-vertical-relative:text;mso-width-percent:0;mso-height-percent:0;mso-width-relative:margin;mso-height-relative:margin;v-text-anchor:top" o:gfxdata="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" filled="f" stroked="f" strokeweight=".5pt">
+              <v:shape w14:anchorId="2693C19C" id="Text Box 23" o:spid="_x0000_s1027" type="#_x0000_t202" style="position:absolute;margin-left:199.8pt;margin-top:48.45pt;width:30.6pt;height:28.2pt;z-index:251685888;visibility:visible;mso-wrap-style:square;mso-width-percent:0;mso-height-percent:0;mso-wrap-distance-left:9pt;mso-wrap-distance-top:0;mso-wrap-distance-right:9pt;mso-wrap-distance-bottom:0;mso-position-horizontal:absolute;mso-position-horizontal-relative:text;mso-position-vertical:absolute;mso-position-vertical-relative:text;mso-width-percent:0;mso-height-percent:0;mso-width-relative:margin;mso-height-relative:margin;v-text-anchor:top" o:gfxdata="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" filled="f" stroked="f" strokeweight=".5pt">
                 <v:textbox>
                   <w:txbxContent>
                     <w:p>
@@ -3249,7 +3247,7 @@
           </mc:Choice>
           <mc:Fallback>
             <w:pict>
-              <v:shape w14:anchorId="2FCAF3A4" id="Text Box 22" o:spid="_x0000_s1028" type="#_x0000_t202" style="position:absolute;margin-left:199.8pt;margin-top:89.85pt;width:30.6pt;height:21pt;z-index:251684864;visibility:visible;mso-wrap-style:square;mso-width-percent:0;mso-height-percent:0;mso-wrap-distance-left:9pt;mso-wrap-distance-top:0;mso-wrap-distance-right:9pt;mso-wrap-distance-bottom:0;mso-position-horizontal:absolute;mso-position-horizontal-relative:text;mso-position-vertical:absolute;mso-position-vertical-relative:text;mso-width-percent:0;mso-height-percent:0;mso-width-relative:margin;mso-height-relative:margin;v-text-anchor:top" o:gfxdata="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" filled="f" stroked="f" strokeweight=".5pt">
+              <v:shape w14:anchorId="2FCAF3A4" id="Text Box 22" o:spid="_x0000_s1028" type="#_x0000_t202" style="position:absolute;margin-left:199.8pt;margin-top:89.85pt;width:30.6pt;height:21pt;z-index:251684864;visibility:visible;mso-wrap-style:square;mso-width-percent:0;mso-height-percent:0;mso-wrap-distance-left:9pt;mso-wrap-distance-top:0;mso-wrap-distance-right:9pt;mso-wrap-distance-bottom:0;mso-position-horizontal:absolute;mso-position-horizontal-relative:text;mso-position-vertical:absolute;mso-position-vertical-relative:text;mso-width-percent:0;mso-height-percent:0;mso-width-relative:margin;mso-height-relative:margin;v-text-anchor:top" o:gfxdata="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" filled="f" stroked="f" strokeweight=".5pt">
                 <v:textbox>
                   <w:txbxContent>
                     <w:p>
@@ -3389,7 +3387,7 @@
           </mc:Choice>
           <mc:Fallback>
             <w:pict>
-              <v:shape w14:anchorId="1F5FDD86" id="Text Box 24" o:spid="_x0000_s1029" type="#_x0000_t202" style="position:absolute;margin-left:202.8pt;margin-top:280.05pt;width:37.8pt;height:21.6pt;z-index:251687936;visibility:visible;mso-wrap-style:square;mso-width-percent:0;mso-wrap-distance-left:9pt;mso-wrap-distance-top:0;mso-wrap-distance-right:9pt;mso-wrap-distance-bottom:0;mso-position-horizontal:absolute;mso-position-horizontal-relative:text;mso-position-vertical:absolute;mso-position-vertical-relative:text;mso-width-percent:0;mso-width-relative:margin;v-text-anchor:top" o:gfxdata="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" filled="f" stroked="f" strokeweight=".5pt">
+              <v:shape w14:anchorId="1F5FDD86" id="Text Box 24" o:spid="_x0000_s1029" type="#_x0000_t202" style="position:absolute;margin-left:202.8pt;margin-top:280.05pt;width:37.8pt;height:21.6pt;z-index:251687936;visibility:visible;mso-wrap-style:square;mso-width-percent:0;mso-wrap-distance-left:9pt;mso-wrap-distance-top:0;mso-wrap-distance-right:9pt;mso-wrap-distance-bottom:0;mso-position-horizontal:absolute;mso-position-horizontal-relative:text;mso-position-vertical:absolute;mso-position-vertical-relative:text;mso-width-percent:0;mso-width-relative:margin;v-text-anchor:top" o:gfxdata="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" filled="f" stroked="f" strokeweight=".5pt">
                 <v:textbox>
                   <w:txbxContent>
                     <w:p>
@@ -3743,7 +3741,6 @@
           <w:sz w:val="26"/>
           <w:szCs w:val="26"/>
         </w:rPr>
-        <w:lastRenderedPageBreak/>
         <w:t xml:space="preserve">Cách sử dụng: </w:t>
       </w:r>
     </w:p>
@@ -4145,7 +4142,6 @@
         <w:t>ng web cần xem</w:t>
       </w:r>
     </w:p>
-    <w:bookmarkStart w:id="14" w:name="_Toc121871388"/>
     <w:p>
       <w:pPr>
         <w:pStyle w:val="ListParagraph"/>
@@ -4164,6 +4160,7 @@
           <w:szCs w:val="28"/>
         </w:rPr>
       </w:pPr>
+      <w:bookmarkStart w:id="24" w:name="_Toc121871388"/>
       <w:r>
         <w:rPr>
           <w:noProof/>
@@ -4251,7 +4248,7 @@
           </mc:Choice>
           <mc:Fallback>
             <w:pict>
-              <v:shape w14:anchorId="11858382" id="Text Box 32" o:spid="_x0000_s1030" type="#_x0000_t202" style="position:absolute;left:0;text-align:left;margin-left:217.2pt;margin-top:230.3pt;width:31.2pt;height:21pt;z-index:251697152;visibility:visible;mso-wrap-style:square;mso-width-percent:0;mso-height-percent:0;mso-wrap-distance-left:9pt;mso-wrap-distance-top:0;mso-wrap-distance-right:9pt;mso-wrap-distance-bottom:0;mso-position-horizontal:absolute;mso-position-horizontal-relative:text;mso-position-vertical:absolute;mso-position-vertical-relative:text;mso-width-percent:0;mso-height-percent:0;mso-width-relative:margin;mso-height-relative:margin;v-text-anchor:top" o:gfxdata="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" filled="f" stroked="f" strokeweight=".5pt">
+              <v:shape w14:anchorId="11858382" id="Text Box 32" o:spid="_x0000_s1030" type="#_x0000_t202" style="position:absolute;left:0;text-align:left;margin-left:217.2pt;margin-top:230.3pt;width:31.2pt;height:21pt;z-index:251697152;visibility:visible;mso-wrap-style:square;mso-width-percent:0;mso-height-percent:0;mso-wrap-distance-left:9pt;mso-wrap-distance-top:0;mso-wrap-distance-right:9pt;mso-wrap-distance-bottom:0;mso-position-horizontal:absolute;mso-position-horizontal-relative:text;mso-position-vertical:absolute;mso-position-vertical-relative:text;mso-width-percent:0;mso-height-percent:0;mso-width-relative:margin;mso-height-relative:margin;v-text-anchor:top" o:gfxdata="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" filled="f" stroked="f" strokeweight=".5pt">
                 <v:textbox>
                   <w:txbxContent>
                     <w:p>
@@ -4296,7 +4293,7 @@
         </w:rPr>
         <w:t>Đăng nhập</w:t>
       </w:r>
-      <w:bookmarkEnd w:id="14"/>
+      <w:bookmarkEnd w:id="24"/>
     </w:p>
     <w:p>
       <w:r>
@@ -4417,7 +4414,7 @@
           </mc:Choice>
           <mc:Fallback>
             <w:pict>
-              <v:shape w14:anchorId="78A3C3E4" id="Text Box 26" o:spid="_x0000_s1031" type="#_x0000_t202" style="position:absolute;margin-left:3pt;margin-top:282.45pt;width:468pt;height:.05pt;z-index:251691008;visibility:visible;mso-wrap-style:square;mso-wrap-distance-left:9pt;mso-wrap-distance-top:0;mso-wrap-distance-right:9pt;mso-wrap-distance-bottom:0;mso-position-horizontal:absolute;mso-position-horizontal-relative:text;mso-position-vertical:absolute;mso-position-vertical-relative:text;v-text-anchor:top" o:gfxdata="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" stroked="f">
+              <v:shape w14:anchorId="78A3C3E4" id="Text Box 26" o:spid="_x0000_s1031" type="#_x0000_t202" style="position:absolute;margin-left:3pt;margin-top:282.45pt;width:468pt;height:.05pt;z-index:251691008;visibility:visible;mso-wrap-style:square;mso-wrap-distance-left:9pt;mso-wrap-distance-top:0;mso-wrap-distance-right:9pt;mso-wrap-distance-bottom:0;mso-position-horizontal:absolute;mso-position-horizontal-relative:text;mso-position-vertical:absolute;mso-position-vertical-relative:text;v-text-anchor:top" o:gfxdata="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" stroked="f">
                 <v:textbox style="mso-fit-shape-to-text:t" inset="0,0,0,0">
                   <w:txbxContent>
                     <w:p>
@@ -4576,7 +4573,7 @@
           </mc:Choice>
           <mc:Fallback>
             <w:pict>
-              <v:shape w14:anchorId="792D8F43" id="Text Box 31" o:spid="_x0000_s1032" type="#_x0000_t202" style="position:absolute;margin-left:217.2pt;margin-top:76.65pt;width:27pt;height:21pt;z-index:251695104;visibility:visible;mso-wrap-style:square;mso-width-percent:0;mso-height-percent:0;mso-wrap-distance-left:9pt;mso-wrap-distance-top:0;mso-wrap-distance-right:9pt;mso-wrap-distance-bottom:0;mso-position-horizontal:absolute;mso-position-horizontal-relative:text;mso-position-vertical:absolute;mso-position-vertical-relative:text;mso-width-percent:0;mso-height-percent:0;mso-width-relative:margin;mso-height-relative:margin;v-text-anchor:top" o:gfxdata="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" filled="f" stroked="f" strokeweight=".5pt">
+              <v:shape w14:anchorId="792D8F43" id="Text Box 31" o:spid="_x0000_s1032" type="#_x0000_t202" style="position:absolute;margin-left:217.2pt;margin-top:76.65pt;width:27pt;height:21pt;z-index:251695104;visibility:visible;mso-wrap-style:square;mso-width-percent:0;mso-height-percent:0;mso-wrap-distance-left:9pt;mso-wrap-distance-top:0;mso-wrap-distance-right:9pt;mso-wrap-distance-bottom:0;mso-position-horizontal:absolute;mso-position-horizontal-relative:text;mso-position-vertical:absolute;mso-position-vertical-relative:text;mso-width-percent:0;mso-height-percent:0;mso-width-relative:margin;mso-height-relative:margin;v-text-anchor:top" o:gfxdata="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" filled="f" stroked="f" strokeweight=".5pt">
                 <v:textbox>
                   <w:txbxContent>
                     <w:p>
@@ -4744,7 +4741,7 @@
           </mc:Choice>
           <mc:Fallback>
             <w:pict>
-              <v:shape w14:anchorId="2CD470C5" id="Text Box 30" o:spid="_x0000_s1033" type="#_x0000_t202" style="position:absolute;margin-left:213pt;margin-top:17.85pt;width:31.2pt;height:24pt;z-index:251693056;visibility:visible;mso-wrap-style:square;mso-width-percent:0;mso-height-percent:0;mso-wrap-distance-left:9pt;mso-wrap-distance-top:0;mso-wrap-distance-right:9pt;mso-wrap-distance-bottom:0;mso-position-horizontal:absolute;mso-position-horizontal-relative:text;mso-position-vertical:absolute;mso-position-vertical-relative:text;mso-width-percent:0;mso-height-percent:0;mso-width-relative:margin;mso-height-relative:margin;v-text-anchor:top" o:gfxdata="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" filled="f" stroked="f" strokeweight=".5pt">
+              <v:shape w14:anchorId="2CD470C5" id="Text Box 30" o:spid="_x0000_s1033" type="#_x0000_t202" style="position:absolute;margin-left:213pt;margin-top:17.85pt;width:31.2pt;height:24pt;z-index:251693056;visibility:visible;mso-wrap-style:square;mso-width-percent:0;mso-height-percent:0;mso-wrap-distance-left:9pt;mso-wrap-distance-top:0;mso-wrap-distance-right:9pt;mso-wrap-distance-bottom:0;mso-position-horizontal:absolute;mso-position-horizontal-relative:text;mso-position-vertical:absolute;mso-position-vertical-relative:text;mso-width-percent:0;mso-height-percent:0;mso-width-relative:margin;mso-height-relative:margin;v-text-anchor:top" o:gfxdata="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" filled="f" stroked="f" strokeweight=".5pt">
                 <v:textbox>
                   <w:txbxContent>
                     <w:p>
@@ -4779,7 +4776,6 @@
           <w:sz w:val="26"/>
           <w:szCs w:val="26"/>
         </w:rPr>
-        <w:lastRenderedPageBreak/>
         <w:t xml:space="preserve">Mục đích: </w:t>
       </w:r>
       <w:r>
@@ -5351,7 +5347,6 @@
         <w:br w:type="page"/>
       </w:r>
     </w:p>
-    <w:bookmarkStart w:id="15" w:name="_Toc121871389"/>
     <w:p>
       <w:pPr>
         <w:pStyle w:val="ListParagraph"/>
@@ -5373,11 +5368,11 @@
           <w:szCs w:val="28"/>
         </w:rPr>
       </w:pPr>
+      <w:bookmarkStart w:id="25" w:name="_Toc121871389"/>
       <w:r>
         <w:rPr>
           <w:noProof/>
         </w:rPr>
-        <w:lastRenderedPageBreak/>
         <mc:AlternateContent>
           <mc:Choice Requires="wps">
             <w:drawing>
@@ -5445,7 +5440,7 @@
           </mc:Choice>
           <mc:Fallback>
             <w:pict>
-              <v:shape w14:anchorId="73C469B5" id="Text Box 34" o:spid="_x0000_s1034" type="#_x0000_t202" style="position:absolute;left:0;text-align:left;margin-left:195.6pt;margin-top:22.15pt;width:33.6pt;height:28.8pt;z-index:251699200;visibility:visible;mso-wrap-style:square;mso-width-percent:0;mso-height-percent:0;mso-wrap-distance-left:9pt;mso-wrap-distance-top:0;mso-wrap-distance-right:9pt;mso-wrap-distance-bottom:0;mso-position-horizontal:absolute;mso-position-horizontal-relative:text;mso-position-vertical:absolute;mso-position-vertical-relative:text;mso-width-percent:0;mso-height-percent:0;mso-width-relative:margin;mso-height-relative:margin;v-text-anchor:top" o:gfxdata="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" filled="f" stroked="f" strokeweight=".5pt">
+              <v:shape w14:anchorId="73C469B5" id="Text Box 34" o:spid="_x0000_s1034" type="#_x0000_t202" style="position:absolute;left:0;text-align:left;margin-left:195.6pt;margin-top:22.15pt;width:33.6pt;height:28.8pt;z-index:251699200;visibility:visible;mso-wrap-style:square;mso-width-percent:0;mso-height-percent:0;mso-wrap-distance-left:9pt;mso-wrap-distance-top:0;mso-wrap-distance-right:9pt;mso-wrap-distance-bottom:0;mso-position-horizontal:absolute;mso-position-horizontal-relative:text;mso-position-vertical:absolute;mso-position-vertical-relative:text;mso-width-percent:0;mso-height-percent:0;mso-width-relative:margin;mso-height-relative:margin;v-text-anchor:top" o:gfxdata="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" filled="f" stroked="f" strokeweight=".5pt">
                 <v:textbox>
                   <w:txbxContent>
                     <w:p>
@@ -5455,23 +5450,7 @@
                           <w:sz w:val="26"/>
                           <w:szCs w:val="26"/>
                         </w:rPr>
-                        <w:t>(</w:t>
-                      </w:r>
-                      <w:r>
-                        <w:rPr>
-                          <w:color w:val="C00000"/>
-                          <w:sz w:val="26"/>
-                          <w:szCs w:val="26"/>
-                        </w:rPr>
-                        <w:t>1</w:t>
-                      </w:r>
-                      <w:r>
-                        <w:rPr>
-                          <w:color w:val="C00000"/>
-                          <w:sz w:val="26"/>
-                          <w:szCs w:val="26"/>
-                        </w:rPr>
-                        <w:t>)</w:t>
+                        <w:t>(1)</w:t>
                       </w:r>
                     </w:p>
                   </w:txbxContent>
@@ -5490,7 +5469,7 @@
         </w:rPr>
         <w:t>Đăng ký</w:t>
       </w:r>
-      <w:bookmarkEnd w:id="15"/>
+      <w:bookmarkEnd w:id="25"/>
     </w:p>
     <w:p>
       <w:pPr>
@@ -5572,7 +5551,7 @@
           </mc:Choice>
           <mc:Fallback>
             <w:pict>
-              <v:shape w14:anchorId="5BA1416B" id="Text Box 36" o:spid="_x0000_s1035" type="#_x0000_t202" style="position:absolute;margin-left:213pt;margin-top:206.95pt;width:31.8pt;height:21pt;z-index:251703296;visibility:visible;mso-wrap-style:square;mso-width-percent:0;mso-height-percent:0;mso-wrap-distance-left:9pt;mso-wrap-distance-top:0;mso-wrap-distance-right:9pt;mso-wrap-distance-bottom:0;mso-position-horizontal:absolute;mso-position-horizontal-relative:text;mso-position-vertical:absolute;mso-position-vertical-relative:text;mso-width-percent:0;mso-height-percent:0;mso-width-relative:margin;mso-height-relative:margin;v-text-anchor:top" o:gfxdata="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" filled="f" stroked="f" strokeweight=".5pt">
+              <v:shape w14:anchorId="5BA1416B" id="Text Box 36" o:spid="_x0000_s1035" type="#_x0000_t202" style="position:absolute;margin-left:213pt;margin-top:206.95pt;width:31.8pt;height:21pt;z-index:251703296;visibility:visible;mso-wrap-style:square;mso-width-percent:0;mso-height-percent:0;mso-wrap-distance-left:9pt;mso-wrap-distance-top:0;mso-wrap-distance-right:9pt;mso-wrap-distance-bottom:0;mso-position-horizontal:absolute;mso-position-horizontal-relative:text;mso-position-vertical:absolute;mso-position-vertical-relative:text;mso-width-percent:0;mso-height-percent:0;mso-width-relative:margin;mso-height-relative:margin;v-text-anchor:top" o:gfxdata="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" filled="f" stroked="f" strokeweight=".5pt">
                 <v:textbox>
                   <w:txbxContent>
                     <w:p>
@@ -5582,23 +5561,7 @@
                           <w:sz w:val="26"/>
                           <w:szCs w:val="26"/>
                         </w:rPr>
-                        <w:t>(</w:t>
-                      </w:r>
-                      <w:r>
-                        <w:rPr>
-                          <w:color w:val="C00000"/>
-                          <w:sz w:val="26"/>
-                          <w:szCs w:val="26"/>
-                        </w:rPr>
-                        <w:t>3</w:t>
-                      </w:r>
-                      <w:r>
-                        <w:rPr>
-                          <w:color w:val="C00000"/>
-                          <w:sz w:val="26"/>
-                          <w:szCs w:val="26"/>
-                        </w:rPr>
-                        <w:t>)</w:t>
+                        <w:t>(3)</w:t>
                       </w:r>
                     </w:p>
                   </w:txbxContent>
@@ -5679,7 +5642,7 @@
           </mc:Choice>
           <mc:Fallback>
             <w:pict>
-              <v:shape w14:anchorId="39C48D5F" id="Text Box 35" o:spid="_x0000_s1036" type="#_x0000_t202" style="position:absolute;margin-left:204pt;margin-top:65.95pt;width:32.4pt;height:25.2pt;z-index:251701248;visibility:visible;mso-wrap-style:square;mso-width-percent:0;mso-height-percent:0;mso-wrap-distance-left:9pt;mso-wrap-distance-top:0;mso-wrap-distance-right:9pt;mso-wrap-distance-bottom:0;mso-position-horizontal:absolute;mso-position-horizontal-relative:text;mso-position-vertical:absolute;mso-position-vertical-relative:text;mso-width-percent:0;mso-height-percent:0;mso-width-relative:margin;mso-height-relative:margin;v-text-anchor:top" o:gfxdata="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" filled="f" stroked="f" strokeweight=".5pt">
+              <v:shape w14:anchorId="39C48D5F" id="Text Box 35" o:spid="_x0000_s1036" type="#_x0000_t202" style="position:absolute;margin-left:204pt;margin-top:65.95pt;width:32.4pt;height:25.2pt;z-index:251701248;visibility:visible;mso-wrap-style:square;mso-width-percent:0;mso-height-percent:0;mso-wrap-distance-left:9pt;mso-wrap-distance-top:0;mso-wrap-distance-right:9pt;mso-wrap-distance-bottom:0;mso-position-horizontal:absolute;mso-position-horizontal-relative:text;mso-position-vertical:absolute;mso-position-vertical-relative:text;mso-width-percent:0;mso-height-percent:0;mso-width-relative:margin;mso-height-relative:margin;v-text-anchor:top" o:gfxdata="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" filled="f" stroked="f" strokeweight=".5pt">
                 <v:textbox>
                   <w:txbxContent>
                     <w:p>
@@ -6118,7 +6081,6 @@
           <w:sz w:val="26"/>
           <w:szCs w:val="26"/>
         </w:rPr>
-        <w:lastRenderedPageBreak/>
         <w:t>(2)</w:t>
       </w:r>
     </w:p>
@@ -6606,7 +6568,6 @@
         <w:t>ng web cần xem</w:t>
       </w:r>
     </w:p>
-    <w:bookmarkStart w:id="16" w:name="_Toc121871390"/>
     <w:p>
       <w:pPr>
         <w:pStyle w:val="ListParagraph"/>
@@ -6628,6 +6589,7 @@
           <w:szCs w:val="28"/>
         </w:rPr>
       </w:pPr>
+      <w:bookmarkStart w:id="26" w:name="_Toc121871390"/>
       <w:r>
         <w:rPr>
           <w:noProof/>
@@ -6708,7 +6670,7 @@
           </mc:Choice>
           <mc:Fallback>
             <w:pict>
-              <v:shape w14:anchorId="6D5343CB" id="Text Box 48" o:spid="_x0000_s1037" type="#_x0000_t202" style="position:absolute;left:0;text-align:left;margin-left:208.8pt;margin-top:256.6pt;width:33.6pt;height:25.2pt;z-index:251718656;visibility:visible;mso-wrap-style:square;mso-width-percent:0;mso-height-percent:0;mso-wrap-distance-left:9pt;mso-wrap-distance-top:0;mso-wrap-distance-right:9pt;mso-wrap-distance-bottom:0;mso-position-horizontal:absolute;mso-position-horizontal-relative:text;mso-position-vertical:absolute;mso-position-vertical-relative:text;mso-width-percent:0;mso-height-percent:0;mso-width-relative:margin;mso-height-relative:margin;v-text-anchor:top" o:gfxdata="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" filled="f" stroked="f" strokeweight=".5pt">
+              <v:shape w14:anchorId="6D5343CB" id="Text Box 48" o:spid="_x0000_s1037" type="#_x0000_t202" style="position:absolute;left:0;text-align:left;margin-left:208.8pt;margin-top:256.6pt;width:33.6pt;height:25.2pt;z-index:251718656;visibility:visible;mso-wrap-style:square;mso-width-percent:0;mso-height-percent:0;mso-wrap-distance-left:9pt;mso-wrap-distance-top:0;mso-wrap-distance-right:9pt;mso-wrap-distance-bottom:0;mso-position-horizontal:absolute;mso-position-horizontal-relative:text;mso-position-vertical:absolute;mso-position-vertical-relative:text;mso-width-percent:0;mso-height-percent:0;mso-width-relative:margin;mso-height-relative:margin;v-text-anchor:top" o:gfxdata="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" filled="f" stroked="f" strokeweight=".5pt">
                 <v:textbox>
                   <w:txbxContent>
                     <w:p>
@@ -6815,7 +6777,7 @@
           </mc:Choice>
           <mc:Fallback>
             <w:pict>
-              <v:shape w14:anchorId="39E2618C" id="Text Box 46" o:spid="_x0000_s1038" type="#_x0000_t202" style="position:absolute;left:0;text-align:left;margin-left:204pt;margin-top:98.8pt;width:42pt;height:25.2pt;z-index:251716608;visibility:visible;mso-wrap-style:square;mso-width-percent:0;mso-height-percent:0;mso-wrap-distance-left:9pt;mso-wrap-distance-top:0;mso-wrap-distance-right:9pt;mso-wrap-distance-bottom:0;mso-position-horizontal:absolute;mso-position-horizontal-relative:text;mso-position-vertical:absolute;mso-position-vertical-relative:text;mso-width-percent:0;mso-height-percent:0;mso-width-relative:margin;mso-height-relative:margin;v-text-anchor:top" o:gfxdata="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" filled="f" stroked="f" strokeweight=".5pt">
+              <v:shape w14:anchorId="39E2618C" id="Text Box 46" o:spid="_x0000_s1038" type="#_x0000_t202" style="position:absolute;left:0;text-align:left;margin-left:204pt;margin-top:98.8pt;width:42pt;height:25.2pt;z-index:251716608;visibility:visible;mso-wrap-style:square;mso-width-percent:0;mso-height-percent:0;mso-wrap-distance-left:9pt;mso-wrap-distance-top:0;mso-wrap-distance-right:9pt;mso-wrap-distance-bottom:0;mso-position-horizontal:absolute;mso-position-horizontal-relative:text;mso-position-vertical:absolute;mso-position-vertical-relative:text;mso-width-percent:0;mso-height-percent:0;mso-width-relative:margin;mso-height-relative:margin;v-text-anchor:top" o:gfxdata="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" filled="f" stroked="f" strokeweight=".5pt">
                 <v:textbox>
                   <w:txbxContent>
                     <w:p>
@@ -6938,7 +6900,7 @@
           </mc:Choice>
           <mc:Fallback>
             <w:pict>
-              <v:shape w14:anchorId="0C51BAFA" id="Text Box 45" o:spid="_x0000_s1039" type="#_x0000_t202" style="position:absolute;left:0;text-align:left;margin-left:208.8pt;margin-top:30.4pt;width:37.2pt;height:25.2pt;z-index:251714560;visibility:visible;mso-wrap-style:square;mso-width-percent:0;mso-height-percent:0;mso-wrap-distance-left:9pt;mso-wrap-distance-top:0;mso-wrap-distance-right:9pt;mso-wrap-distance-bottom:0;mso-position-horizontal:absolute;mso-position-horizontal-relative:text;mso-position-vertical:absolute;mso-position-vertical-relative:text;mso-width-percent:0;mso-height-percent:0;mso-width-relative:margin;mso-height-relative:margin;v-text-anchor:top" o:gfxdata="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" filled="f" stroked="f" strokeweight=".5pt">
+              <v:shape w14:anchorId="0C51BAFA" id="Text Box 45" o:spid="_x0000_s1039" type="#_x0000_t202" style="position:absolute;left:0;text-align:left;margin-left:208.8pt;margin-top:30.4pt;width:37.2pt;height:25.2pt;z-index:251714560;visibility:visible;mso-wrap-style:square;mso-width-percent:0;mso-height-percent:0;mso-wrap-distance-left:9pt;mso-wrap-distance-top:0;mso-wrap-distance-right:9pt;mso-wrap-distance-bottom:0;mso-position-horizontal:absolute;mso-position-horizontal-relative:text;mso-position-vertical:absolute;mso-position-vertical-relative:text;mso-width-percent:0;mso-height-percent:0;mso-width-relative:margin;mso-height-relative:margin;v-text-anchor:top" o:gfxdata="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" filled="f" stroked="f" strokeweight=".5pt">
                 <v:textbox>
                   <w:txbxContent>
                     <w:p>
@@ -7113,7 +7075,7 @@
           </mc:Choice>
           <mc:Fallback>
             <w:pict>
-              <v:shape w14:anchorId="11052EF7" id="Text Box 49" o:spid="_x0000_s1040" type="#_x0000_t202" style="position:absolute;left:0;text-align:left;margin-left:1.8pt;margin-top:334.65pt;width:468pt;height:.05pt;z-index:251720704;visibility:visible;mso-wrap-style:square;mso-wrap-distance-left:9pt;mso-wrap-distance-top:0;mso-wrap-distance-right:9pt;mso-wrap-distance-bottom:0;mso-position-horizontal:absolute;mso-position-horizontal-relative:text;mso-position-vertical:absolute;mso-position-vertical-relative:text;v-text-anchor:top" o:gfxdata="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" stroked="f">
+              <v:shape w14:anchorId="11052EF7" id="Text Box 49" o:spid="_x0000_s1040" type="#_x0000_t202" style="position:absolute;left:0;text-align:left;margin-left:1.8pt;margin-top:334.65pt;width:468pt;height:.05pt;z-index:251720704;visibility:visible;mso-wrap-style:square;mso-wrap-distance-left:9pt;mso-wrap-distance-top:0;mso-wrap-distance-right:9pt;mso-wrap-distance-bottom:0;mso-position-horizontal:absolute;mso-position-horizontal-relative:text;mso-position-vertical:absolute;mso-position-vertical-relative:text;v-text-anchor:top" o:gfxdata="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" stroked="f">
                 <v:textbox style="mso-fit-shape-to-text:t" inset="0,0,0,0">
                   <w:txbxContent>
                     <w:p>
@@ -7274,7 +7236,7 @@
         </w:rPr>
         <w:t>Quên mật khẩu</w:t>
       </w:r>
-      <w:bookmarkEnd w:id="16"/>
+      <w:bookmarkEnd w:id="26"/>
     </w:p>
     <w:p>
       <w:pPr>
@@ -7292,7 +7254,6 @@
         <w:rPr>
           <w:noProof/>
         </w:rPr>
-        <w:lastRenderedPageBreak/>
         <mc:AlternateContent>
           <mc:Choice Requires="wps">
             <w:drawing>
@@ -7360,7 +7321,7 @@
           </mc:Choice>
           <mc:Fallback>
             <w:pict>
-              <v:shape w14:anchorId="1DDC1C99" id="Text Box 66" o:spid="_x0000_s1041" type="#_x0000_t202" style="position:absolute;margin-left:186.6pt;margin-top:382.75pt;width:48.6pt;height:25.2pt;z-index:251746304;visibility:visible;mso-wrap-style:square;mso-width-percent:0;mso-height-percent:0;mso-wrap-distance-left:9pt;mso-wrap-distance-top:0;mso-wrap-distance-right:9pt;mso-wrap-distance-bottom:0;mso-position-horizontal:absolute;mso-position-horizontal-relative:text;mso-position-vertical:absolute;mso-position-vertical-relative:text;mso-width-percent:0;mso-height-percent:0;mso-width-relative:margin;mso-height-relative:margin;v-text-anchor:top" o:gfxdata="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" filled="f" stroked="f" strokeweight=".5pt">
+              <v:shape w14:anchorId="1DDC1C99" id="Text Box 66" o:spid="_x0000_s1041" type="#_x0000_t202" style="position:absolute;margin-left:186.6pt;margin-top:382.75pt;width:48.6pt;height:25.2pt;z-index:251746304;visibility:visible;mso-wrap-style:square;mso-width-percent:0;mso-height-percent:0;mso-wrap-distance-left:9pt;mso-wrap-distance-top:0;mso-wrap-distance-right:9pt;mso-wrap-distance-bottom:0;mso-position-horizontal:absolute;mso-position-horizontal-relative:text;mso-position-vertical:absolute;mso-position-vertical-relative:text;mso-width-percent:0;mso-height-percent:0;mso-width-relative:margin;mso-height-relative:margin;v-text-anchor:top" o:gfxdata="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" filled="f" stroked="f" strokeweight=".5pt">
                 <v:textbox>
                   <w:txbxContent>
                     <w:p>
@@ -7370,23 +7331,7 @@
                           <w:sz w:val="26"/>
                           <w:szCs w:val="26"/>
                         </w:rPr>
-                        <w:t>(2.</w:t>
-                      </w:r>
-                      <w:r>
-                        <w:rPr>
-                          <w:color w:val="C00000"/>
-                          <w:sz w:val="26"/>
-                          <w:szCs w:val="26"/>
-                        </w:rPr>
-                        <w:t>3</w:t>
-                      </w:r>
-                      <w:r>
-                        <w:rPr>
-                          <w:color w:val="C00000"/>
-                          <w:sz w:val="26"/>
-                          <w:szCs w:val="26"/>
-                        </w:rPr>
-                        <w:t>)</w:t>
+                        <w:t>(2.3)</w:t>
                       </w:r>
                     </w:p>
                   </w:txbxContent>
@@ -7467,7 +7412,7 @@
           </mc:Choice>
           <mc:Fallback>
             <w:pict>
-              <v:shape w14:anchorId="140B9B65" id="Text Box 50" o:spid="_x0000_s1042" type="#_x0000_t202" style="position:absolute;margin-left:189.6pt;margin-top:36.55pt;width:40.8pt;height:25.2pt;z-index:251725824;visibility:visible;mso-wrap-style:square;mso-width-percent:0;mso-height-percent:0;mso-wrap-distance-left:9pt;mso-wrap-distance-top:0;mso-wrap-distance-right:9pt;mso-wrap-distance-bottom:0;mso-position-horizontal:absolute;mso-position-horizontal-relative:text;mso-position-vertical:absolute;mso-position-vertical-relative:text;mso-width-percent:0;mso-height-percent:0;mso-width-relative:margin;mso-height-relative:margin;v-text-anchor:top" o:gfxdata="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" filled="f" stroked="f" strokeweight=".5pt">
+              <v:shape w14:anchorId="140B9B65" id="Text Box 50" o:spid="_x0000_s1042" type="#_x0000_t202" style="position:absolute;margin-left:189.6pt;margin-top:36.55pt;width:40.8pt;height:25.2pt;z-index:251725824;visibility:visible;mso-wrap-style:square;mso-width-percent:0;mso-height-percent:0;mso-wrap-distance-left:9pt;mso-wrap-distance-top:0;mso-wrap-distance-right:9pt;mso-wrap-distance-bottom:0;mso-position-horizontal:absolute;mso-position-horizontal-relative:text;mso-position-vertical:absolute;mso-position-vertical-relative:text;mso-width-percent:0;mso-height-percent:0;mso-width-relative:margin;mso-height-relative:margin;v-text-anchor:top" o:gfxdata="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" filled="f" stroked="f" strokeweight=".5pt">
                 <v:textbox>
                   <w:txbxContent>
                     <w:p>
@@ -7477,23 +7422,7 @@
                           <w:sz w:val="26"/>
                           <w:szCs w:val="26"/>
                         </w:rPr>
-                        <w:t>(</w:t>
-                      </w:r>
-                      <w:r>
-                        <w:rPr>
-                          <w:color w:val="C00000"/>
-                          <w:sz w:val="26"/>
-                          <w:szCs w:val="26"/>
-                        </w:rPr>
-                        <w:t>2.2</w:t>
-                      </w:r>
-                      <w:r>
-                        <w:rPr>
-                          <w:color w:val="C00000"/>
-                          <w:sz w:val="26"/>
-                          <w:szCs w:val="26"/>
-                        </w:rPr>
-                        <w:t>)</w:t>
+                        <w:t>(2.2)</w:t>
                       </w:r>
                     </w:p>
                   </w:txbxContent>
@@ -7574,7 +7503,7 @@
           </mc:Choice>
           <mc:Fallback>
             <w:pict>
-              <v:shape w14:anchorId="74D48414" id="Text Box 68" o:spid="_x0000_s1043" type="#_x0000_t202" style="position:absolute;margin-left:174.6pt;margin-top:519.55pt;width:31.8pt;height:25.2pt;z-index:251750400;visibility:visible;mso-wrap-style:square;mso-width-percent:0;mso-height-percent:0;mso-wrap-distance-left:9pt;mso-wrap-distance-top:0;mso-wrap-distance-right:9pt;mso-wrap-distance-bottom:0;mso-position-horizontal:absolute;mso-position-horizontal-relative:text;mso-position-vertical:absolute;mso-position-vertical-relative:text;mso-width-percent:0;mso-height-percent:0;mso-width-relative:margin;mso-height-relative:margin;v-text-anchor:top" o:gfxdata="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" filled="f" stroked="f" strokeweight=".5pt">
+              <v:shape w14:anchorId="74D48414" id="Text Box 68" o:spid="_x0000_s1043" type="#_x0000_t202" style="position:absolute;margin-left:174.6pt;margin-top:519.55pt;width:31.8pt;height:25.2pt;z-index:251750400;visibility:visible;mso-wrap-style:square;mso-width-percent:0;mso-height-percent:0;mso-wrap-distance-left:9pt;mso-wrap-distance-top:0;mso-wrap-distance-right:9pt;mso-wrap-distance-bottom:0;mso-position-horizontal:absolute;mso-position-horizontal-relative:text;mso-position-vertical:absolute;mso-position-vertical-relative:text;mso-width-percent:0;mso-height-percent:0;mso-width-relative:margin;mso-height-relative:margin;v-text-anchor:top" o:gfxdata="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" filled="f" stroked="f" strokeweight=".5pt">
                 <v:textbox>
                   <w:txbxContent>
                     <w:p>
@@ -7584,23 +7513,7 @@
                           <w:sz w:val="26"/>
                           <w:szCs w:val="26"/>
                         </w:rPr>
-                        <w:t>(</w:t>
-                      </w:r>
-                      <w:r>
-                        <w:rPr>
-                          <w:color w:val="C00000"/>
-                          <w:sz w:val="26"/>
-                          <w:szCs w:val="26"/>
-                        </w:rPr>
-                        <w:t>3</w:t>
-                      </w:r>
-                      <w:r>
-                        <w:rPr>
-                          <w:color w:val="C00000"/>
-                          <w:sz w:val="26"/>
-                          <w:szCs w:val="26"/>
-                        </w:rPr>
-                        <w:t>)</w:t>
+                        <w:t>(3)</w:t>
                       </w:r>
                     </w:p>
                   </w:txbxContent>
@@ -7681,7 +7594,7 @@
           </mc:Choice>
           <mc:Fallback>
             <w:pict>
-              <v:shape w14:anchorId="7A4122FE" id="Text Box 67" o:spid="_x0000_s1044" type="#_x0000_t202" style="position:absolute;margin-left:189.6pt;margin-top:312.55pt;width:31.8pt;height:21.6pt;z-index:251748352;visibility:visible;mso-wrap-style:square;mso-width-percent:0;mso-height-percent:0;mso-wrap-distance-left:9pt;mso-wrap-distance-top:0;mso-wrap-distance-right:9pt;mso-wrap-distance-bottom:0;mso-position-horizontal:absolute;mso-position-horizontal-relative:text;mso-position-vertical:absolute;mso-position-vertical-relative:text;mso-width-percent:0;mso-height-percent:0;mso-width-relative:margin;mso-height-relative:margin;v-text-anchor:top" o:gfxdata="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" filled="f" stroked="f" strokeweight=".5pt">
+              <v:shape w14:anchorId="7A4122FE" id="Text Box 67" o:spid="_x0000_s1044" type="#_x0000_t202" style="position:absolute;margin-left:189.6pt;margin-top:312.55pt;width:31.8pt;height:21.6pt;z-index:251748352;visibility:visible;mso-wrap-style:square;mso-width-percent:0;mso-height-percent:0;mso-wrap-distance-left:9pt;mso-wrap-distance-top:0;mso-wrap-distance-right:9pt;mso-wrap-distance-bottom:0;mso-position-horizontal:absolute;mso-position-horizontal-relative:text;mso-position-vertical:absolute;mso-position-vertical-relative:text;mso-width-percent:0;mso-height-percent:0;mso-width-relative:margin;mso-height-relative:margin;v-text-anchor:top" o:gfxdata="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" filled="f" stroked="f" strokeweight=".5pt">
                 <v:textbox>
                   <w:txbxContent>
                     <w:p>
@@ -7691,23 +7604,7 @@
                           <w:sz w:val="26"/>
                           <w:szCs w:val="26"/>
                         </w:rPr>
-                        <w:t>(</w:t>
-                      </w:r>
-                      <w:r>
-                        <w:rPr>
-                          <w:color w:val="C00000"/>
-                          <w:sz w:val="26"/>
-                          <w:szCs w:val="26"/>
-                        </w:rPr>
-                        <w:t>1</w:t>
-                      </w:r>
-                      <w:r>
-                        <w:rPr>
-                          <w:color w:val="C00000"/>
-                          <w:sz w:val="26"/>
-                          <w:szCs w:val="26"/>
-                        </w:rPr>
-                        <w:t>)</w:t>
+                        <w:t>(1)</w:t>
                       </w:r>
                     </w:p>
                   </w:txbxContent>
@@ -7855,7 +7752,7 @@
           </mc:Choice>
           <mc:Fallback>
             <w:pict>
-              <v:shape w14:anchorId="24E532B1" id="Text Box 65" o:spid="_x0000_s1045" type="#_x0000_t202" style="position:absolute;margin-left:-10.2pt;margin-top:596.4pt;width:465pt;height:.05pt;z-index:251744256;visibility:visible;mso-wrap-style:square;mso-width-percent:0;mso-wrap-distance-left:9pt;mso-wrap-distance-top:0;mso-wrap-distance-right:9pt;mso-wrap-distance-bottom:0;mso-position-horizontal:absolute;mso-position-horizontal-relative:text;mso-position-vertical:absolute;mso-position-vertical-relative:text;mso-width-percent:0;mso-width-relative:margin;v-text-anchor:top" o:gfxdata="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" stroked="f">
+              <v:shape w14:anchorId="24E532B1" id="Text Box 65" o:spid="_x0000_s1045" type="#_x0000_t202" style="position:absolute;margin-left:-10.2pt;margin-top:596.4pt;width:465pt;height:.05pt;z-index:251744256;visibility:visible;mso-wrap-style:square;mso-width-percent:0;mso-wrap-distance-left:9pt;mso-wrap-distance-top:0;mso-wrap-distance-right:9pt;mso-wrap-distance-bottom:0;mso-position-horizontal:absolute;mso-position-horizontal-relative:text;mso-position-vertical:absolute;mso-position-vertical-relative:text;mso-width-percent:0;mso-width-relative:margin;v-text-anchor:top" o:gfxdata="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" stroked="f">
                 <v:textbox style="mso-fit-shape-to-text:t" inset="0,0,0,0">
                   <w:txbxContent>
                     <w:p>
@@ -8032,7 +7929,7 @@
           </mc:Choice>
           <mc:Fallback>
             <w:pict>
-              <v:shape w14:anchorId="510F372B" id="Text Box 63" o:spid="_x0000_s1046" type="#_x0000_t202" style="position:absolute;margin-left:6.6pt;margin-top:277.05pt;width:457.2pt;height:.05pt;z-index:251741184;visibility:visible;mso-wrap-style:square;mso-wrap-distance-left:9pt;mso-wrap-distance-top:0;mso-wrap-distance-right:9pt;mso-wrap-distance-bottom:0;mso-position-horizontal:absolute;mso-position-horizontal-relative:text;mso-position-vertical:absolute;mso-position-vertical-relative:text;v-text-anchor:top" o:gfxdata="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" stroked="f">
+              <v:shape w14:anchorId="510F372B" id="Text Box 63" o:spid="_x0000_s1046" type="#_x0000_t202" style="position:absolute;margin-left:6.6pt;margin-top:277.05pt;width:457.2pt;height:.05pt;z-index:251741184;visibility:visible;mso-wrap-style:square;mso-wrap-distance-left:9pt;mso-wrap-distance-top:0;mso-wrap-distance-right:9pt;mso-wrap-distance-bottom:0;mso-position-horizontal:absolute;mso-position-horizontal-relative:text;mso-position-vertical:absolute;mso-position-vertical-relative:text;v-text-anchor:top" o:gfxdata="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" stroked="f">
                 <v:textbox style="mso-fit-shape-to-text:t" inset="0,0,0,0">
                   <w:txbxContent>
                     <w:p>
@@ -8134,7 +8031,7 @@
           </mc:Choice>
           <mc:Fallback>
             <w:pict>
-              <v:shape w14:anchorId="752B764D" id="Text Box 51" o:spid="_x0000_s1047" type="#_x0000_t202" style="position:absolute;margin-left:3in;margin-top:224.95pt;width:34.2pt;height:25.2pt;z-index:251727872;visibility:visible;mso-wrap-style:square;mso-width-percent:0;mso-height-percent:0;mso-wrap-distance-left:9pt;mso-wrap-distance-top:0;mso-wrap-distance-right:9pt;mso-wrap-distance-bottom:0;mso-position-horizontal:absolute;mso-position-horizontal-relative:text;mso-position-vertical:absolute;mso-position-vertical-relative:text;mso-width-percent:0;mso-height-percent:0;mso-width-relative:margin;mso-height-relative:margin;v-text-anchor:top" o:gfxdata="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" filled="f" stroked="f" strokeweight=".5pt">
+              <v:shape w14:anchorId="752B764D" id="Text Box 51" o:spid="_x0000_s1047" type="#_x0000_t202" style="position:absolute;margin-left:3in;margin-top:224.95pt;width:34.2pt;height:25.2pt;z-index:251727872;visibility:visible;mso-wrap-style:square;mso-width-percent:0;mso-height-percent:0;mso-wrap-distance-left:9pt;mso-wrap-distance-top:0;mso-wrap-distance-right:9pt;mso-wrap-distance-bottom:0;mso-position-horizontal:absolute;mso-position-horizontal-relative:text;mso-position-vertical:absolute;mso-position-vertical-relative:text;mso-width-percent:0;mso-height-percent:0;mso-width-relative:margin;mso-height-relative:margin;v-text-anchor:top" o:gfxdata="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" filled="f" stroked="f" strokeweight=".5pt">
                 <v:textbox>
                   <w:txbxContent>
                     <w:p>
@@ -8144,23 +8041,7 @@
                           <w:sz w:val="26"/>
                           <w:szCs w:val="26"/>
                         </w:rPr>
-                        <w:t>(</w:t>
-                      </w:r>
-                      <w:r>
-                        <w:rPr>
-                          <w:color w:val="C00000"/>
-                          <w:sz w:val="26"/>
-                          <w:szCs w:val="26"/>
-                        </w:rPr>
-                        <w:t>3</w:t>
-                      </w:r>
-                      <w:r>
-                        <w:rPr>
-                          <w:color w:val="C00000"/>
-                          <w:sz w:val="26"/>
-                          <w:szCs w:val="26"/>
-                        </w:rPr>
-                        <w:t>)</w:t>
+                        <w:t>(3)</w:t>
                       </w:r>
                     </w:p>
                   </w:txbxContent>
@@ -8241,7 +8122,7 @@
           </mc:Choice>
           <mc:Fallback>
             <w:pict>
-              <v:shape w14:anchorId="0429068E" id="Text Box 40" o:spid="_x0000_s1048" type="#_x0000_t202" style="position:absolute;margin-left:201.6pt;margin-top:-.05pt;width:33.6pt;height:25.2pt;z-index:251723776;visibility:visible;mso-wrap-style:square;mso-width-percent:0;mso-height-percent:0;mso-wrap-distance-left:9pt;mso-wrap-distance-top:0;mso-wrap-distance-right:9pt;mso-wrap-distance-bottom:0;mso-position-horizontal:absolute;mso-position-horizontal-relative:text;mso-position-vertical:absolute;mso-position-vertical-relative:text;mso-width-percent:0;mso-height-percent:0;mso-width-relative:margin;mso-height-relative:margin;v-text-anchor:top" o:gfxdata="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" filled="f" stroked="f" strokeweight=".5pt">
+              <v:shape w14:anchorId="0429068E" id="Text Box 40" o:spid="_x0000_s1048" type="#_x0000_t202" style="position:absolute;margin-left:201.6pt;margin-top:-.05pt;width:33.6pt;height:25.2pt;z-index:251723776;visibility:visible;mso-wrap-style:square;mso-width-percent:0;mso-height-percent:0;mso-wrap-distance-left:9pt;mso-wrap-distance-top:0;mso-wrap-distance-right:9pt;mso-wrap-distance-bottom:0;mso-position-horizontal:absolute;mso-position-horizontal-relative:text;mso-position-vertical:absolute;mso-position-vertical-relative:text;mso-width-percent:0;mso-height-percent:0;mso-width-relative:margin;mso-height-relative:margin;v-text-anchor:top" o:gfxdata="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" filled="f" stroked="f" strokeweight=".5pt">
                 <v:textbox>
                   <w:txbxContent>
                     <w:p>
@@ -8332,7 +8213,7 @@
           </mc:Choice>
           <mc:Fallback>
             <w:pict>
-              <v:shape w14:anchorId="07DFAA7E" id="Text Box 54" o:spid="_x0000_s1049" type="#_x0000_t202" style="position:absolute;margin-left:202.2pt;margin-top:529.75pt;width:47.4pt;height:25.2pt;z-index:251734016;visibility:visible;mso-wrap-style:square;mso-width-percent:0;mso-height-percent:0;mso-wrap-distance-left:9pt;mso-wrap-distance-top:0;mso-wrap-distance-right:9pt;mso-wrap-distance-bottom:0;mso-position-horizontal:absolute;mso-position-horizontal-relative:text;mso-position-vertical:absolute;mso-position-vertical-relative:text;mso-width-percent:0;mso-height-percent:0;mso-width-relative:margin;mso-height-relative:margin;v-text-anchor:top" o:gfxdata="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" filled="f" stroked="f" strokeweight=".5pt">
+              <v:shape w14:anchorId="07DFAA7E" id="Text Box 54" o:spid="_x0000_s1049" type="#_x0000_t202" style="position:absolute;margin-left:202.2pt;margin-top:529.75pt;width:47.4pt;height:25.2pt;z-index:251734016;visibility:visible;mso-wrap-style:square;mso-width-percent:0;mso-height-percent:0;mso-wrap-distance-left:9pt;mso-wrap-distance-top:0;mso-wrap-distance-right:9pt;mso-wrap-distance-bottom:0;mso-position-horizontal:absolute;mso-position-horizontal-relative:text;mso-position-vertical:absolute;mso-position-vertical-relative:text;mso-width-percent:0;mso-height-percent:0;mso-width-relative:margin;mso-height-relative:margin;v-text-anchor:top" o:gfxdata="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" filled="f" stroked="f" strokeweight=".5pt">
                 <v:textbox>
                   <w:txbxContent>
                     <w:p>
@@ -8342,23 +8223,7 @@
                           <w:sz w:val="26"/>
                           <w:szCs w:val="26"/>
                         </w:rPr>
-                        <w:t>(</w:t>
-                      </w:r>
-                      <w:r>
-                        <w:rPr>
-                          <w:color w:val="C00000"/>
-                          <w:sz w:val="26"/>
-                          <w:szCs w:val="26"/>
-                        </w:rPr>
-                        <w:t>3</w:t>
-                      </w:r>
-                      <w:r>
-                        <w:rPr>
-                          <w:color w:val="C00000"/>
-                          <w:sz w:val="26"/>
-                          <w:szCs w:val="26"/>
-                        </w:rPr>
-                        <w:t>)</w:t>
+                        <w:t>(3)</w:t>
                       </w:r>
                     </w:p>
                   </w:txbxContent>
@@ -8439,7 +8304,7 @@
           </mc:Choice>
           <mc:Fallback>
             <w:pict>
-              <v:shape w14:anchorId="59080C88" id="Text Box 53" o:spid="_x0000_s1050" type="#_x0000_t202" style="position:absolute;margin-left:201.6pt;margin-top:379.15pt;width:41.4pt;height:25.2pt;z-index:251731968;visibility:visible;mso-wrap-style:square;mso-width-percent:0;mso-height-percent:0;mso-wrap-distance-left:9pt;mso-wrap-distance-top:0;mso-wrap-distance-right:9pt;mso-wrap-distance-bottom:0;mso-position-horizontal:absolute;mso-position-horizontal-relative:text;mso-position-vertical:absolute;mso-position-vertical-relative:text;mso-width-percent:0;mso-height-percent:0;mso-width-relative:margin;mso-height-relative:margin;v-text-anchor:top" o:gfxdata="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" filled="f" stroked="f" strokeweight=".5pt">
+              <v:shape w14:anchorId="59080C88" id="Text Box 53" o:spid="_x0000_s1050" type="#_x0000_t202" style="position:absolute;margin-left:201.6pt;margin-top:379.15pt;width:41.4pt;height:25.2pt;z-index:251731968;visibility:visible;mso-wrap-style:square;mso-width-percent:0;mso-height-percent:0;mso-wrap-distance-left:9pt;mso-wrap-distance-top:0;mso-wrap-distance-right:9pt;mso-wrap-distance-bottom:0;mso-position-horizontal:absolute;mso-position-horizontal-relative:text;mso-position-vertical:absolute;mso-position-vertical-relative:text;mso-width-percent:0;mso-height-percent:0;mso-width-relative:margin;mso-height-relative:margin;v-text-anchor:top" o:gfxdata="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" filled="f" stroked="f" strokeweight=".5pt">
                 <v:textbox>
                   <w:txbxContent>
                     <w:p>
@@ -8449,23 +8314,7 @@
                           <w:sz w:val="26"/>
                           <w:szCs w:val="26"/>
                         </w:rPr>
-                        <w:t>(2.</w:t>
-                      </w:r>
-                      <w:r>
-                        <w:rPr>
-                          <w:color w:val="C00000"/>
-                          <w:sz w:val="26"/>
-                          <w:szCs w:val="26"/>
-                        </w:rPr>
-                        <w:t>3</w:t>
-                      </w:r>
-                      <w:r>
-                        <w:rPr>
-                          <w:color w:val="C00000"/>
-                          <w:sz w:val="26"/>
-                          <w:szCs w:val="26"/>
-                        </w:rPr>
-                        <w:t>)</w:t>
+                        <w:t>(2.3)</w:t>
                       </w:r>
                     </w:p>
                   </w:txbxContent>
@@ -9209,7 +9058,6 @@
         <w:br w:type="page"/>
       </w:r>
     </w:p>
-    <w:bookmarkStart w:id="17" w:name="_Toc121871391"/>
     <w:p>
       <w:pPr>
         <w:pStyle w:val="ListParagraph"/>
@@ -9231,11 +9079,11 @@
           <w:szCs w:val="28"/>
         </w:rPr>
       </w:pPr>
+      <w:bookmarkStart w:id="27" w:name="_Toc121871391"/>
       <w:r>
         <w:rPr>
           <w:noProof/>
         </w:rPr>
-        <w:lastRenderedPageBreak/>
         <mc:AlternateContent>
           <mc:Choice Requires="wps">
             <w:drawing>
@@ -9303,7 +9151,7 @@
           </mc:Choice>
           <mc:Fallback>
             <w:pict>
-              <v:shape w14:anchorId="3D20A2D1" id="Text Box 74" o:spid="_x0000_s1051" type="#_x0000_t202" style="position:absolute;left:0;text-align:left;margin-left:210.6pt;margin-top:346.75pt;width:34.2pt;height:21.6pt;z-index:251763712;visibility:visible;mso-wrap-style:square;mso-width-percent:0;mso-height-percent:0;mso-wrap-distance-left:9pt;mso-wrap-distance-top:0;mso-wrap-distance-right:9pt;mso-wrap-distance-bottom:0;mso-position-horizontal:absolute;mso-position-horizontal-relative:text;mso-position-vertical:absolute;mso-position-vertical-relative:text;mso-width-percent:0;mso-height-percent:0;mso-width-relative:margin;mso-height-relative:margin;v-text-anchor:top" o:gfxdata="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" filled="f" stroked="f" strokeweight=".5pt">
+              <v:shape w14:anchorId="3D20A2D1" id="Text Box 74" o:spid="_x0000_s1051" type="#_x0000_t202" style="position:absolute;left:0;text-align:left;margin-left:210.6pt;margin-top:346.75pt;width:34.2pt;height:21.6pt;z-index:251763712;visibility:visible;mso-wrap-style:square;mso-width-percent:0;mso-height-percent:0;mso-wrap-distance-left:9pt;mso-wrap-distance-top:0;mso-wrap-distance-right:9pt;mso-wrap-distance-bottom:0;mso-position-horizontal:absolute;mso-position-horizontal-relative:text;mso-position-vertical:absolute;mso-position-vertical-relative:text;mso-width-percent:0;mso-height-percent:0;mso-width-relative:margin;mso-height-relative:margin;v-text-anchor:top" o:gfxdata="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" filled="f" stroked="f" strokeweight=".5pt">
                 <v:textbox>
                   <w:txbxContent>
                     <w:p>
@@ -9313,23 +9161,7 @@
                           <w:sz w:val="26"/>
                           <w:szCs w:val="26"/>
                         </w:rPr>
-                        <w:t>(</w:t>
-                      </w:r>
-                      <w:r>
-                        <w:rPr>
-                          <w:color w:val="C00000"/>
-                          <w:sz w:val="26"/>
-                          <w:szCs w:val="26"/>
-                        </w:rPr>
-                        <w:t>4</w:t>
-                      </w:r>
-                      <w:r>
-                        <w:rPr>
-                          <w:color w:val="C00000"/>
-                          <w:sz w:val="26"/>
-                          <w:szCs w:val="26"/>
-                        </w:rPr>
-                        <w:t>)</w:t>
+                        <w:t>(4)</w:t>
                       </w:r>
                     </w:p>
                   </w:txbxContent>
@@ -9410,7 +9242,7 @@
           </mc:Choice>
           <mc:Fallback>
             <w:pict>
-              <v:shape w14:anchorId="740A512B" id="Text Box 73" o:spid="_x0000_s1052" type="#_x0000_t202" style="position:absolute;left:0;text-align:left;margin-left:222pt;margin-top:159.55pt;width:31.8pt;height:21.6pt;z-index:251761664;visibility:visible;mso-wrap-style:square;mso-width-percent:0;mso-height-percent:0;mso-wrap-distance-left:9pt;mso-wrap-distance-top:0;mso-wrap-distance-right:9pt;mso-wrap-distance-bottom:0;mso-position-horizontal:absolute;mso-position-horizontal-relative:text;mso-position-vertical:absolute;mso-position-vertical-relative:text;mso-width-percent:0;mso-height-percent:0;mso-width-relative:margin;mso-height-relative:margin;v-text-anchor:top" o:gfxdata="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" filled="f" stroked="f" strokeweight=".5pt">
+              <v:shape w14:anchorId="740A512B" id="Text Box 73" o:spid="_x0000_s1052" type="#_x0000_t202" style="position:absolute;left:0;text-align:left;margin-left:222pt;margin-top:159.55pt;width:31.8pt;height:21.6pt;z-index:251761664;visibility:visible;mso-wrap-style:square;mso-width-percent:0;mso-height-percent:0;mso-wrap-distance-left:9pt;mso-wrap-distance-top:0;mso-wrap-distance-right:9pt;mso-wrap-distance-bottom:0;mso-position-horizontal:absolute;mso-position-horizontal-relative:text;mso-position-vertical:absolute;mso-position-vertical-relative:text;mso-width-percent:0;mso-height-percent:0;mso-width-relative:margin;mso-height-relative:margin;v-text-anchor:top" o:gfxdata="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" filled="f" stroked="f" strokeweight=".5pt">
                 <v:textbox>
                   <w:txbxContent>
                     <w:p>
@@ -9420,23 +9252,7 @@
                           <w:sz w:val="26"/>
                           <w:szCs w:val="26"/>
                         </w:rPr>
-                        <w:t>(</w:t>
-                      </w:r>
-                      <w:r>
-                        <w:rPr>
-                          <w:color w:val="C00000"/>
-                          <w:sz w:val="26"/>
-                          <w:szCs w:val="26"/>
-                        </w:rPr>
-                        <w:t>3</w:t>
-                      </w:r>
-                      <w:r>
-                        <w:rPr>
-                          <w:color w:val="C00000"/>
-                          <w:sz w:val="26"/>
-                          <w:szCs w:val="26"/>
-                        </w:rPr>
-                        <w:t>)</w:t>
+                        <w:t>(3)</w:t>
                       </w:r>
                     </w:p>
                   </w:txbxContent>
@@ -9517,7 +9333,7 @@
           </mc:Choice>
           <mc:Fallback>
             <w:pict>
-              <v:shape w14:anchorId="674689FA" id="Text Box 71" o:spid="_x0000_s1053" type="#_x0000_t202" style="position:absolute;left:0;text-align:left;margin-left:180.6pt;margin-top:60.55pt;width:32.4pt;height:21.6pt;z-index:251757568;visibility:visible;mso-wrap-style:square;mso-width-percent:0;mso-height-percent:0;mso-wrap-distance-left:9pt;mso-wrap-distance-top:0;mso-wrap-distance-right:9pt;mso-wrap-distance-bottom:0;mso-position-horizontal:absolute;mso-position-horizontal-relative:text;mso-position-vertical:absolute;mso-position-vertical-relative:text;mso-width-percent:0;mso-height-percent:0;mso-width-relative:margin;mso-height-relative:margin;v-text-anchor:top" o:gfxdata="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" filled="f" stroked="f" strokeweight=".5pt">
+              <v:shape w14:anchorId="674689FA" id="Text Box 71" o:spid="_x0000_s1053" type="#_x0000_t202" style="position:absolute;left:0;text-align:left;margin-left:180.6pt;margin-top:60.55pt;width:32.4pt;height:21.6pt;z-index:251757568;visibility:visible;mso-wrap-style:square;mso-width-percent:0;mso-height-percent:0;mso-wrap-distance-left:9pt;mso-wrap-distance-top:0;mso-wrap-distance-right:9pt;mso-wrap-distance-bottom:0;mso-position-horizontal:absolute;mso-position-horizontal-relative:text;mso-position-vertical:absolute;mso-position-vertical-relative:text;mso-width-percent:0;mso-height-percent:0;mso-width-relative:margin;mso-height-relative:margin;v-text-anchor:top" o:gfxdata="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" filled="f" stroked="f" strokeweight=".5pt">
                 <v:textbox>
                   <w:txbxContent>
                     <w:p>
@@ -9527,23 +9343,7 @@
                           <w:sz w:val="26"/>
                           <w:szCs w:val="26"/>
                         </w:rPr>
-                        <w:t>(</w:t>
-                      </w:r>
-                      <w:r>
-                        <w:rPr>
-                          <w:color w:val="C00000"/>
-                          <w:sz w:val="26"/>
-                          <w:szCs w:val="26"/>
-                        </w:rPr>
-                        <w:t>2</w:t>
-                      </w:r>
-                      <w:r>
-                        <w:rPr>
-                          <w:color w:val="C00000"/>
-                          <w:sz w:val="26"/>
-                          <w:szCs w:val="26"/>
-                        </w:rPr>
-                        <w:t>)</w:t>
+                        <w:t>(2)</w:t>
                       </w:r>
                     </w:p>
                   </w:txbxContent>
@@ -9640,7 +9440,7 @@
           </mc:Choice>
           <mc:Fallback>
             <w:pict>
-              <v:shape w14:anchorId="1881CD23" id="Text Box 72" o:spid="_x0000_s1054" type="#_x0000_t202" style="position:absolute;left:0;text-align:left;margin-left:208.2pt;margin-top:391.15pt;width:31.8pt;height:21.6pt;z-index:251759616;visibility:visible;mso-wrap-style:square;mso-width-percent:0;mso-height-percent:0;mso-wrap-distance-left:9pt;mso-wrap-distance-top:0;mso-wrap-distance-right:9pt;mso-wrap-distance-bottom:0;mso-position-horizontal:absolute;mso-position-horizontal-relative:text;mso-position-vertical:absolute;mso-position-vertical-relative:text;mso-width-percent:0;mso-height-percent:0;mso-width-relative:margin;mso-height-relative:margin;v-text-anchor:top" o:gfxdata="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" filled="f" stroked="f" strokeweight=".5pt">
+              <v:shape w14:anchorId="1881CD23" id="Text Box 72" o:spid="_x0000_s1054" type="#_x0000_t202" style="position:absolute;left:0;text-align:left;margin-left:208.2pt;margin-top:391.15pt;width:31.8pt;height:21.6pt;z-index:251759616;visibility:visible;mso-wrap-style:square;mso-width-percent:0;mso-height-percent:0;mso-wrap-distance-left:9pt;mso-wrap-distance-top:0;mso-wrap-distance-right:9pt;mso-wrap-distance-bottom:0;mso-position-horizontal:absolute;mso-position-horizontal-relative:text;mso-position-vertical:absolute;mso-position-vertical-relative:text;mso-width-percent:0;mso-height-percent:0;mso-width-relative:margin;mso-height-relative:margin;v-text-anchor:top" o:gfxdata="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" filled="f" stroked="f" strokeweight=".5pt">
                 <v:textbox>
                   <w:txbxContent>
                     <w:p>
@@ -9747,7 +9547,7 @@
           </mc:Choice>
           <mc:Fallback>
             <w:pict>
-              <v:shape w14:anchorId="2F42903B" id="Text Box 70" o:spid="_x0000_s1055" type="#_x0000_t202" style="position:absolute;left:0;text-align:left;margin-left:204pt;margin-top:29.95pt;width:33pt;height:24.6pt;z-index:251755520;visibility:visible;mso-wrap-style:square;mso-width-percent:0;mso-height-percent:0;mso-wrap-distance-left:9pt;mso-wrap-distance-top:0;mso-wrap-distance-right:9pt;mso-wrap-distance-bottom:0;mso-position-horizontal:absolute;mso-position-horizontal-relative:text;mso-position-vertical:absolute;mso-position-vertical-relative:text;mso-width-percent:0;mso-height-percent:0;mso-width-relative:margin;mso-height-relative:margin;v-text-anchor:top" o:gfxdata="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" filled="f" stroked="f" strokeweight=".5pt">
+              <v:shape w14:anchorId="2F42903B" id="Text Box 70" o:spid="_x0000_s1055" type="#_x0000_t202" style="position:absolute;left:0;text-align:left;margin-left:204pt;margin-top:29.95pt;width:33pt;height:24.6pt;z-index:251755520;visibility:visible;mso-wrap-style:square;mso-width-percent:0;mso-height-percent:0;mso-wrap-distance-left:9pt;mso-wrap-distance-top:0;mso-wrap-distance-right:9pt;mso-wrap-distance-bottom:0;mso-position-horizontal:absolute;mso-position-horizontal-relative:text;mso-position-vertical:absolute;mso-position-vertical-relative:text;mso-width-percent:0;mso-height-percent:0;mso-width-relative:margin;mso-height-relative:margin;v-text-anchor:top" o:gfxdata="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" filled="f" stroked="f" strokeweight=".5pt">
                 <v:textbox>
                   <w:txbxContent>
                     <w:p>
@@ -9870,7 +9670,7 @@
           </mc:Choice>
           <mc:Fallback>
             <w:pict>
-              <v:shape w14:anchorId="087227D2" id="Text Box 69" o:spid="_x0000_s1056" type="#_x0000_t202" style="position:absolute;left:0;text-align:left;margin-left:3pt;margin-top:457.1pt;width:468pt;height:.05pt;z-index:251753472;visibility:visible;mso-wrap-style:square;mso-wrap-distance-left:9pt;mso-wrap-distance-top:0;mso-wrap-distance-right:9pt;mso-wrap-distance-bottom:0;mso-position-horizontal:absolute;mso-position-horizontal-relative:text;mso-position-vertical:absolute;mso-position-vertical-relative:text;v-text-anchor:top" o:gfxdata="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" stroked="f">
+              <v:shape w14:anchorId="087227D2" id="Text Box 69" o:spid="_x0000_s1056" type="#_x0000_t202" style="position:absolute;left:0;text-align:left;margin-left:3pt;margin-top:457.1pt;width:468pt;height:.05pt;z-index:251753472;visibility:visible;mso-wrap-style:square;mso-wrap-distance-left:9pt;mso-wrap-distance-top:0;mso-wrap-distance-right:9pt;mso-wrap-distance-bottom:0;mso-position-horizontal:absolute;mso-position-horizontal-relative:text;mso-position-vertical:absolute;mso-position-vertical-relative:text;v-text-anchor:top" o:gfxdata="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" stroked="f">
                 <v:textbox style="mso-fit-shape-to-text:t" inset="0,0,0,0">
                   <w:txbxContent>
                     <w:p>
@@ -9954,7 +9754,7 @@
           </wp:anchor>
         </w:drawing>
       </w:r>
-      <w:bookmarkEnd w:id="17"/>
+      <w:bookmarkEnd w:id="27"/>
     </w:p>
     <w:p>
       <w:pPr>
@@ -10144,7 +9944,6 @@
           <w:sz w:val="26"/>
           <w:szCs w:val="26"/>
         </w:rPr>
-        <w:lastRenderedPageBreak/>
         <w:t>Foot</w:t>
       </w:r>
       <w:r>
@@ -10786,7 +10585,6 @@
         <w:br w:type="page"/>
       </w:r>
     </w:p>
-    <w:bookmarkStart w:id="18" w:name="_Toc121871392"/>
     <w:p>
       <w:pPr>
         <w:pStyle w:val="ListParagraph"/>
@@ -10808,11 +10606,11 @@
           <w:szCs w:val="28"/>
         </w:rPr>
       </w:pPr>
+      <w:bookmarkStart w:id="28" w:name="_Toc121871392"/>
       <w:r>
         <w:rPr>
           <w:noProof/>
         </w:rPr>
-        <w:lastRenderedPageBreak/>
         <mc:AlternateContent>
           <mc:Choice Requires="wps">
             <w:drawing>
@@ -10880,7 +10678,7 @@
           </mc:Choice>
           <mc:Fallback>
             <w:pict>
-              <v:shape w14:anchorId="7A855537" id="Text Box 90" o:spid="_x0000_s1057" type="#_x0000_t202" style="position:absolute;left:0;text-align:left;margin-left:210.6pt;margin-top:553.15pt;width:33pt;height:24.6pt;z-index:251789312;visibility:visible;mso-wrap-style:square;mso-width-percent:0;mso-height-percent:0;mso-wrap-distance-left:9pt;mso-wrap-distance-top:0;mso-wrap-distance-right:9pt;mso-wrap-distance-bottom:0;mso-position-horizontal:absolute;mso-position-horizontal-relative:text;mso-position-vertical:absolute;mso-position-vertical-relative:text;mso-width-percent:0;mso-height-percent:0;mso-width-relative:margin;mso-height-relative:margin;v-text-anchor:top" o:gfxdata="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" filled="f" stroked="f" strokeweight=".5pt">
+              <v:shape w14:anchorId="7A855537" id="Text Box 90" o:spid="_x0000_s1057" type="#_x0000_t202" style="position:absolute;left:0;text-align:left;margin-left:210.6pt;margin-top:553.15pt;width:33pt;height:24.6pt;z-index:251789312;visibility:visible;mso-wrap-style:square;mso-width-percent:0;mso-height-percent:0;mso-wrap-distance-left:9pt;mso-wrap-distance-top:0;mso-wrap-distance-right:9pt;mso-wrap-distance-bottom:0;mso-position-horizontal:absolute;mso-position-horizontal-relative:text;mso-position-vertical:absolute;mso-position-vertical-relative:text;mso-width-percent:0;mso-height-percent:0;mso-width-relative:margin;mso-height-relative:margin;v-text-anchor:top" o:gfxdata="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" filled="f" stroked="f" strokeweight=".5pt">
                 <v:textbox>
                   <w:txbxContent>
                     <w:p>
@@ -10890,23 +10688,7 @@
                           <w:sz w:val="26"/>
                           <w:szCs w:val="26"/>
                         </w:rPr>
-                        <w:t>(</w:t>
-                      </w:r>
-                      <w:r>
-                        <w:rPr>
-                          <w:color w:val="C00000"/>
-                          <w:sz w:val="26"/>
-                          <w:szCs w:val="26"/>
-                        </w:rPr>
-                        <w:t>7</w:t>
-                      </w:r>
-                      <w:r>
-                        <w:rPr>
-                          <w:color w:val="C00000"/>
-                          <w:sz w:val="26"/>
-                          <w:szCs w:val="26"/>
-                        </w:rPr>
-                        <w:t>)</w:t>
+                        <w:t>(7)</w:t>
                       </w:r>
                     </w:p>
                   </w:txbxContent>
@@ -10987,7 +10769,7 @@
           </mc:Choice>
           <mc:Fallback>
             <w:pict>
-              <v:shape w14:anchorId="6BFC43F7" id="Text Box 89" o:spid="_x0000_s1058" type="#_x0000_t202" style="position:absolute;left:0;text-align:left;margin-left:222pt;margin-top:434.95pt;width:33pt;height:24.6pt;z-index:251787264;visibility:visible;mso-wrap-style:square;mso-width-percent:0;mso-height-percent:0;mso-wrap-distance-left:9pt;mso-wrap-distance-top:0;mso-wrap-distance-right:9pt;mso-wrap-distance-bottom:0;mso-position-horizontal:absolute;mso-position-horizontal-relative:text;mso-position-vertical:absolute;mso-position-vertical-relative:text;mso-width-percent:0;mso-height-percent:0;mso-width-relative:margin;mso-height-relative:margin;v-text-anchor:top" o:gfxdata="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" filled="f" stroked="f" strokeweight=".5pt">
+              <v:shape w14:anchorId="6BFC43F7" id="Text Box 89" o:spid="_x0000_s1058" type="#_x0000_t202" style="position:absolute;left:0;text-align:left;margin-left:222pt;margin-top:434.95pt;width:33pt;height:24.6pt;z-index:251787264;visibility:visible;mso-wrap-style:square;mso-width-percent:0;mso-height-percent:0;mso-wrap-distance-left:9pt;mso-wrap-distance-top:0;mso-wrap-distance-right:9pt;mso-wrap-distance-bottom:0;mso-position-horizontal:absolute;mso-position-horizontal-relative:text;mso-position-vertical:absolute;mso-position-vertical-relative:text;mso-width-percent:0;mso-height-percent:0;mso-width-relative:margin;mso-height-relative:margin;v-text-anchor:top" o:gfxdata="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" filled="f" stroked="f" strokeweight=".5pt">
                 <v:textbox>
                   <w:txbxContent>
                     <w:p>
@@ -10997,23 +10779,7 @@
                           <w:sz w:val="26"/>
                           <w:szCs w:val="26"/>
                         </w:rPr>
-                        <w:t>(</w:t>
-                      </w:r>
-                      <w:r>
-                        <w:rPr>
-                          <w:color w:val="C00000"/>
-                          <w:sz w:val="26"/>
-                          <w:szCs w:val="26"/>
-                        </w:rPr>
-                        <w:t>6</w:t>
-                      </w:r>
-                      <w:r>
-                        <w:rPr>
-                          <w:color w:val="C00000"/>
-                          <w:sz w:val="26"/>
-                          <w:szCs w:val="26"/>
-                        </w:rPr>
-                        <w:t>)</w:t>
+                        <w:t>(6)</w:t>
                       </w:r>
                     </w:p>
                   </w:txbxContent>
@@ -11094,7 +10860,7 @@
           </mc:Choice>
           <mc:Fallback>
             <w:pict>
-              <v:shape w14:anchorId="58DF4786" id="Text Box 88" o:spid="_x0000_s1059" type="#_x0000_t202" style="position:absolute;left:0;text-align:left;margin-left:335.4pt;margin-top:143.35pt;width:33pt;height:21.6pt;z-index:251785216;visibility:visible;mso-wrap-style:square;mso-width-percent:0;mso-height-percent:0;mso-wrap-distance-left:9pt;mso-wrap-distance-top:0;mso-wrap-distance-right:9pt;mso-wrap-distance-bottom:0;mso-position-horizontal:absolute;mso-position-horizontal-relative:text;mso-position-vertical:absolute;mso-position-vertical-relative:text;mso-width-percent:0;mso-height-percent:0;mso-width-relative:margin;mso-height-relative:margin;v-text-anchor:top" o:gfxdata="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" filled="f" stroked="f" strokeweight=".5pt">
+              <v:shape w14:anchorId="58DF4786" id="Text Box 88" o:spid="_x0000_s1059" type="#_x0000_t202" style="position:absolute;left:0;text-align:left;margin-left:335.4pt;margin-top:143.35pt;width:33pt;height:21.6pt;z-index:251785216;visibility:visible;mso-wrap-style:square;mso-width-percent:0;mso-height-percent:0;mso-wrap-distance-left:9pt;mso-wrap-distance-top:0;mso-wrap-distance-right:9pt;mso-wrap-distance-bottom:0;mso-position-horizontal:absolute;mso-position-horizontal-relative:text;mso-position-vertical:absolute;mso-position-vertical-relative:text;mso-width-percent:0;mso-height-percent:0;mso-width-relative:margin;mso-height-relative:margin;v-text-anchor:top" o:gfxdata="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" filled="f" stroked="f" strokeweight=".5pt">
                 <v:textbox>
                   <w:txbxContent>
                     <w:p>
@@ -11104,23 +10870,7 @@
                           <w:sz w:val="26"/>
                           <w:szCs w:val="26"/>
                         </w:rPr>
-                        <w:t>(</w:t>
-                      </w:r>
-                      <w:r>
-                        <w:rPr>
-                          <w:color w:val="C00000"/>
-                          <w:sz w:val="26"/>
-                          <w:szCs w:val="26"/>
-                        </w:rPr>
-                        <w:t>5</w:t>
-                      </w:r>
-                      <w:r>
-                        <w:rPr>
-                          <w:color w:val="C00000"/>
-                          <w:sz w:val="26"/>
-                          <w:szCs w:val="26"/>
-                        </w:rPr>
-                        <w:t>)</w:t>
+                        <w:t>(5)</w:t>
                       </w:r>
                     </w:p>
                   </w:txbxContent>
@@ -11201,7 +10951,7 @@
           </mc:Choice>
           <mc:Fallback>
             <w:pict>
-              <v:shape w14:anchorId="245EC778" id="Text Box 87" o:spid="_x0000_s1060" type="#_x0000_t202" style="position:absolute;left:0;text-align:left;margin-left:194.4pt;margin-top:191.95pt;width:33pt;height:24.6pt;z-index:251783168;visibility:visible;mso-wrap-style:square;mso-width-percent:0;mso-height-percent:0;mso-wrap-distance-left:9pt;mso-wrap-distance-top:0;mso-wrap-distance-right:9pt;mso-wrap-distance-bottom:0;mso-position-horizontal:absolute;mso-position-horizontal-relative:text;mso-position-vertical:absolute;mso-position-vertical-relative:text;mso-width-percent:0;mso-height-percent:0;mso-width-relative:margin;mso-height-relative:margin;v-text-anchor:top" o:gfxdata="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" filled="f" stroked="f" strokeweight=".5pt">
+              <v:shape w14:anchorId="245EC778" id="Text Box 87" o:spid="_x0000_s1060" type="#_x0000_t202" style="position:absolute;left:0;text-align:left;margin-left:194.4pt;margin-top:191.95pt;width:33pt;height:24.6pt;z-index:251783168;visibility:visible;mso-wrap-style:square;mso-width-percent:0;mso-height-percent:0;mso-wrap-distance-left:9pt;mso-wrap-distance-top:0;mso-wrap-distance-right:9pt;mso-wrap-distance-bottom:0;mso-position-horizontal:absolute;mso-position-horizontal-relative:text;mso-position-vertical:absolute;mso-position-vertical-relative:text;mso-width-percent:0;mso-height-percent:0;mso-width-relative:margin;mso-height-relative:margin;v-text-anchor:top" o:gfxdata="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" filled="f" stroked="f" strokeweight=".5pt">
                 <v:textbox>
                   <w:txbxContent>
                     <w:p>
@@ -11211,23 +10961,7 @@
                           <w:sz w:val="26"/>
                           <w:szCs w:val="26"/>
                         </w:rPr>
-                        <w:t>(</w:t>
-                      </w:r>
-                      <w:r>
-                        <w:rPr>
-                          <w:color w:val="C00000"/>
-                          <w:sz w:val="26"/>
-                          <w:szCs w:val="26"/>
-                        </w:rPr>
-                        <w:t>4</w:t>
-                      </w:r>
-                      <w:r>
-                        <w:rPr>
-                          <w:color w:val="C00000"/>
-                          <w:sz w:val="26"/>
-                          <w:szCs w:val="26"/>
-                        </w:rPr>
-                        <w:t>)</w:t>
+                        <w:t>(4)</w:t>
                       </w:r>
                     </w:p>
                   </w:txbxContent>
@@ -11308,7 +11042,7 @@
           </mc:Choice>
           <mc:Fallback>
             <w:pict>
-              <v:shape w14:anchorId="422C75E8" id="Text Box 86" o:spid="_x0000_s1061" type="#_x0000_t202" style="position:absolute;left:0;text-align:left;margin-left:227.4pt;margin-top:71.35pt;width:33pt;height:24.6pt;z-index:251781120;visibility:visible;mso-wrap-style:square;mso-width-percent:0;mso-height-percent:0;mso-wrap-distance-left:9pt;mso-wrap-distance-top:0;mso-wrap-distance-right:9pt;mso-wrap-distance-bottom:0;mso-position-horizontal:absolute;mso-position-horizontal-relative:text;mso-position-vertical:absolute;mso-position-vertical-relative:text;mso-width-percent:0;mso-height-percent:0;mso-width-relative:margin;mso-height-relative:margin;v-text-anchor:top" o:gfxdata="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" filled="f" stroked="f" strokeweight=".5pt">
+              <v:shape w14:anchorId="422C75E8" id="Text Box 86" o:spid="_x0000_s1061" type="#_x0000_t202" style="position:absolute;left:0;text-align:left;margin-left:227.4pt;margin-top:71.35pt;width:33pt;height:24.6pt;z-index:251781120;visibility:visible;mso-wrap-style:square;mso-width-percent:0;mso-height-percent:0;mso-wrap-distance-left:9pt;mso-wrap-distance-top:0;mso-wrap-distance-right:9pt;mso-wrap-distance-bottom:0;mso-position-horizontal:absolute;mso-position-horizontal-relative:text;mso-position-vertical:absolute;mso-position-vertical-relative:text;mso-width-percent:0;mso-height-percent:0;mso-width-relative:margin;mso-height-relative:margin;v-text-anchor:top" o:gfxdata="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" filled="f" stroked="f" strokeweight=".5pt">
                 <v:textbox>
                   <w:txbxContent>
                     <w:p>
@@ -11318,23 +11052,7 @@
                           <w:sz w:val="26"/>
                           <w:szCs w:val="26"/>
                         </w:rPr>
-                        <w:t>(</w:t>
-                      </w:r>
-                      <w:r>
-                        <w:rPr>
-                          <w:color w:val="C00000"/>
-                          <w:sz w:val="26"/>
-                          <w:szCs w:val="26"/>
-                        </w:rPr>
-                        <w:t>3</w:t>
-                      </w:r>
-                      <w:r>
-                        <w:rPr>
-                          <w:color w:val="C00000"/>
-                          <w:sz w:val="26"/>
-                          <w:szCs w:val="26"/>
-                        </w:rPr>
-                        <w:t>)</w:t>
+                        <w:t>(3)</w:t>
                       </w:r>
                     </w:p>
                   </w:txbxContent>
@@ -11415,7 +11133,7 @@
           </mc:Choice>
           <mc:Fallback>
             <w:pict>
-              <v:shape w14:anchorId="2BB8E5B4" id="Text Box 85" o:spid="_x0000_s1062" type="#_x0000_t202" style="position:absolute;left:0;text-align:left;margin-left:210.6pt;margin-top:35.95pt;width:33pt;height:24.6pt;z-index:251779072;visibility:visible;mso-wrap-style:square;mso-width-percent:0;mso-height-percent:0;mso-wrap-distance-left:9pt;mso-wrap-distance-top:0;mso-wrap-distance-right:9pt;mso-wrap-distance-bottom:0;mso-position-horizontal:absolute;mso-position-horizontal-relative:text;mso-position-vertical:absolute;mso-position-vertical-relative:text;mso-width-percent:0;mso-height-percent:0;mso-width-relative:margin;mso-height-relative:margin;v-text-anchor:top" o:gfxdata="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" filled="f" stroked="f" strokeweight=".5pt">
+              <v:shape w14:anchorId="2BB8E5B4" id="Text Box 85" o:spid="_x0000_s1062" type="#_x0000_t202" style="position:absolute;left:0;text-align:left;margin-left:210.6pt;margin-top:35.95pt;width:33pt;height:24.6pt;z-index:251779072;visibility:visible;mso-wrap-style:square;mso-width-percent:0;mso-height-percent:0;mso-wrap-distance-left:9pt;mso-wrap-distance-top:0;mso-wrap-distance-right:9pt;mso-wrap-distance-bottom:0;mso-position-horizontal:absolute;mso-position-horizontal-relative:text;mso-position-vertical:absolute;mso-position-vertical-relative:text;mso-width-percent:0;mso-height-percent:0;mso-width-relative:margin;mso-height-relative:margin;v-text-anchor:top" o:gfxdata="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" filled="f" stroked="f" strokeweight=".5pt">
                 <v:textbox>
                   <w:txbxContent>
                     <w:p>
@@ -11425,23 +11143,7 @@
                           <w:sz w:val="26"/>
                           <w:szCs w:val="26"/>
                         </w:rPr>
-                        <w:t>(</w:t>
-                      </w:r>
-                      <w:r>
-                        <w:rPr>
-                          <w:color w:val="C00000"/>
-                          <w:sz w:val="26"/>
-                          <w:szCs w:val="26"/>
-                        </w:rPr>
-                        <w:t>2</w:t>
-                      </w:r>
-                      <w:r>
-                        <w:rPr>
-                          <w:color w:val="C00000"/>
-                          <w:sz w:val="26"/>
-                          <w:szCs w:val="26"/>
-                        </w:rPr>
-                        <w:t>)</w:t>
+                        <w:t>(2)</w:t>
                       </w:r>
                     </w:p>
                   </w:txbxContent>
@@ -11522,7 +11224,7 @@
           </mc:Choice>
           <mc:Fallback>
             <w:pict>
-              <v:shape w14:anchorId="29D80FE8" id="Text Box 84" o:spid="_x0000_s1063" type="#_x0000_t202" style="position:absolute;left:0;text-align:left;margin-left:210.6pt;margin-top:12.55pt;width:34.2pt;height:21.6pt;z-index:251777024;visibility:visible;mso-wrap-style:square;mso-width-percent:0;mso-height-percent:0;mso-wrap-distance-left:9pt;mso-wrap-distance-top:0;mso-wrap-distance-right:9pt;mso-wrap-distance-bottom:0;mso-position-horizontal:absolute;mso-position-horizontal-relative:text;mso-position-vertical:absolute;mso-position-vertical-relative:text;mso-width-percent:0;mso-height-percent:0;mso-width-relative:margin;mso-height-relative:margin;v-text-anchor:top" o:gfxdata="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" filled="f" stroked="f" strokeweight=".5pt">
+              <v:shape w14:anchorId="29D80FE8" id="Text Box 84" o:spid="_x0000_s1063" type="#_x0000_t202" style="position:absolute;left:0;text-align:left;margin-left:210.6pt;margin-top:12.55pt;width:34.2pt;height:21.6pt;z-index:251777024;visibility:visible;mso-wrap-style:square;mso-width-percent:0;mso-height-percent:0;mso-wrap-distance-left:9pt;mso-wrap-distance-top:0;mso-wrap-distance-right:9pt;mso-wrap-distance-bottom:0;mso-position-horizontal:absolute;mso-position-horizontal-relative:text;mso-position-vertical:absolute;mso-position-vertical-relative:text;mso-width-percent:0;mso-height-percent:0;mso-width-relative:margin;mso-height-relative:margin;v-text-anchor:top" o:gfxdata="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" filled="f" stroked="f" strokeweight=".5pt">
                 <v:textbox>
                   <w:txbxContent>
                     <w:p>
@@ -11680,7 +11382,7 @@
           </mc:Choice>
           <mc:Fallback>
             <w:pict>
-              <v:shape w14:anchorId="128F3220" id="Text Box 83" o:spid="_x0000_s1064" type="#_x0000_t202" style="position:absolute;left:0;text-align:left;margin-left:60.6pt;margin-top:596.95pt;width:343.55pt;height:.05pt;z-index:251774976;visibility:visible;mso-wrap-style:square;mso-wrap-distance-left:9pt;mso-wrap-distance-top:0;mso-wrap-distance-right:9pt;mso-wrap-distance-bottom:0;mso-position-horizontal:absolute;mso-position-horizontal-relative:text;mso-position-vertical:absolute;mso-position-vertical-relative:text;v-text-anchor:top" o:gfxdata="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" stroked="f">
+              <v:shape w14:anchorId="128F3220" id="Text Box 83" o:spid="_x0000_s1064" type="#_x0000_t202" style="position:absolute;left:0;text-align:left;margin-left:60.6pt;margin-top:596.95pt;width:343.55pt;height:.05pt;z-index:251774976;visibility:visible;mso-wrap-style:square;mso-wrap-distance-left:9pt;mso-wrap-distance-top:0;mso-wrap-distance-right:9pt;mso-wrap-distance-bottom:0;mso-position-horizontal:absolute;mso-position-horizontal-relative:text;mso-position-vertical:absolute;mso-position-vertical-relative:text;v-text-anchor:top" o:gfxdata="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" stroked="f">
                 <v:textbox style="mso-fit-shape-to-text:t" inset="0,0,0,0">
                   <w:txbxContent>
                     <w:p>
@@ -11782,7 +11484,7 @@
           </mc:Choice>
           <mc:Fallback>
             <w:pict>
-              <v:shape w14:anchorId="6AA40F4E" id="Text Box 75" o:spid="_x0000_s1065" type="#_x0000_t202" style="position:absolute;left:0;text-align:left;margin-left:210.6pt;margin-top:346.75pt;width:34.2pt;height:21.6pt;z-index:251771904;visibility:visible;mso-wrap-style:square;mso-width-percent:0;mso-height-percent:0;mso-wrap-distance-left:9pt;mso-wrap-distance-top:0;mso-wrap-distance-right:9pt;mso-wrap-distance-bottom:0;mso-position-horizontal:absolute;mso-position-horizontal-relative:text;mso-position-vertical:absolute;mso-position-vertical-relative:text;mso-width-percent:0;mso-height-percent:0;mso-width-relative:margin;mso-height-relative:margin;v-text-anchor:top" o:gfxdata="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" filled="f" stroked="f" strokeweight=".5pt">
+              <v:shape w14:anchorId="6AA40F4E" id="Text Box 75" o:spid="_x0000_s1065" type="#_x0000_t202" style="position:absolute;left:0;text-align:left;margin-left:210.6pt;margin-top:346.75pt;width:34.2pt;height:21.6pt;z-index:251771904;visibility:visible;mso-wrap-style:square;mso-width-percent:0;mso-height-percent:0;mso-wrap-distance-left:9pt;mso-wrap-distance-top:0;mso-wrap-distance-right:9pt;mso-wrap-distance-bottom:0;mso-position-horizontal:absolute;mso-position-horizontal-relative:text;mso-position-vertical:absolute;mso-position-vertical-relative:text;mso-width-percent:0;mso-height-percent:0;mso-width-relative:margin;mso-height-relative:margin;v-text-anchor:top" o:gfxdata="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" filled="f" stroked="f" strokeweight=".5pt">
                 <v:textbox>
                   <w:txbxContent>
                     <w:p>
@@ -11873,7 +11575,7 @@
           </mc:Choice>
           <mc:Fallback>
             <w:pict>
-              <v:shape w14:anchorId="23BE091D" id="Text Box 76" o:spid="_x0000_s1066" type="#_x0000_t202" style="position:absolute;left:0;text-align:left;margin-left:222pt;margin-top:159.55pt;width:31.8pt;height:21.6pt;z-index:251770880;visibility:visible;mso-wrap-style:square;mso-width-percent:0;mso-height-percent:0;mso-wrap-distance-left:9pt;mso-wrap-distance-top:0;mso-wrap-distance-right:9pt;mso-wrap-distance-bottom:0;mso-position-horizontal:absolute;mso-position-horizontal-relative:text;mso-position-vertical:absolute;mso-position-vertical-relative:text;mso-width-percent:0;mso-height-percent:0;mso-width-relative:margin;mso-height-relative:margin;v-text-anchor:top" o:gfxdata="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" filled="f" stroked="f" strokeweight=".5pt">
+              <v:shape w14:anchorId="23BE091D" id="Text Box 76" o:spid="_x0000_s1066" type="#_x0000_t202" style="position:absolute;left:0;text-align:left;margin-left:222pt;margin-top:159.55pt;width:31.8pt;height:21.6pt;z-index:251770880;visibility:visible;mso-wrap-style:square;mso-width-percent:0;mso-height-percent:0;mso-wrap-distance-left:9pt;mso-wrap-distance-top:0;mso-wrap-distance-right:9pt;mso-wrap-distance-bottom:0;mso-position-horizontal:absolute;mso-position-horizontal-relative:text;mso-position-vertical:absolute;mso-position-vertical-relative:text;mso-width-percent:0;mso-height-percent:0;mso-width-relative:margin;mso-height-relative:margin;v-text-anchor:top" o:gfxdata="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" filled="f" stroked="f" strokeweight=".5pt">
                 <v:textbox>
                   <w:txbxContent>
                     <w:p>
@@ -11964,7 +11666,7 @@
           </mc:Choice>
           <mc:Fallback>
             <w:pict>
-              <v:shape w14:anchorId="1055DE6C" id="Text Box 77" o:spid="_x0000_s1067" type="#_x0000_t202" style="position:absolute;left:0;text-align:left;margin-left:180.6pt;margin-top:60.55pt;width:32.4pt;height:21.6pt;z-index:251768832;visibility:visible;mso-wrap-style:square;mso-width-percent:0;mso-height-percent:0;mso-wrap-distance-left:9pt;mso-wrap-distance-top:0;mso-wrap-distance-right:9pt;mso-wrap-distance-bottom:0;mso-position-horizontal:absolute;mso-position-horizontal-relative:text;mso-position-vertical:absolute;mso-position-vertical-relative:text;mso-width-percent:0;mso-height-percent:0;mso-width-relative:margin;mso-height-relative:margin;v-text-anchor:top" o:gfxdata="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" filled="f" stroked="f" strokeweight=".5pt">
+              <v:shape w14:anchorId="1055DE6C" id="Text Box 77" o:spid="_x0000_s1067" type="#_x0000_t202" style="position:absolute;left:0;text-align:left;margin-left:180.6pt;margin-top:60.55pt;width:32.4pt;height:21.6pt;z-index:251768832;visibility:visible;mso-wrap-style:square;mso-width-percent:0;mso-height-percent:0;mso-wrap-distance-left:9pt;mso-wrap-distance-top:0;mso-wrap-distance-right:9pt;mso-wrap-distance-bottom:0;mso-position-horizontal:absolute;mso-position-horizontal-relative:text;mso-position-vertical:absolute;mso-position-vertical-relative:text;mso-width-percent:0;mso-height-percent:0;mso-width-relative:margin;mso-height-relative:margin;v-text-anchor:top" o:gfxdata="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" filled="f" stroked="f" strokeweight=".5pt">
                 <v:textbox>
                   <w:txbxContent>
                     <w:p>
@@ -12055,7 +11757,7 @@
           </mc:Choice>
           <mc:Fallback>
             <w:pict>
-              <v:shape w14:anchorId="1A7A8929" id="Text Box 78" o:spid="_x0000_s1068" type="#_x0000_t202" style="position:absolute;left:0;text-align:left;margin-left:208.2pt;margin-top:391.15pt;width:31.8pt;height:21.6pt;z-index:251769856;visibility:visible;mso-wrap-style:square;mso-width-percent:0;mso-height-percent:0;mso-wrap-distance-left:9pt;mso-wrap-distance-top:0;mso-wrap-distance-right:9pt;mso-wrap-distance-bottom:0;mso-position-horizontal:absolute;mso-position-horizontal-relative:text;mso-position-vertical:absolute;mso-position-vertical-relative:text;mso-width-percent:0;mso-height-percent:0;mso-width-relative:margin;mso-height-relative:margin;v-text-anchor:top" o:gfxdata="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" filled="f" stroked="f" strokeweight=".5pt">
+              <v:shape w14:anchorId="1A7A8929" id="Text Box 78" o:spid="_x0000_s1068" type="#_x0000_t202" style="position:absolute;left:0;text-align:left;margin-left:208.2pt;margin-top:391.15pt;width:31.8pt;height:21.6pt;z-index:251769856;visibility:visible;mso-wrap-style:square;mso-width-percent:0;mso-height-percent:0;mso-wrap-distance-left:9pt;mso-wrap-distance-top:0;mso-wrap-distance-right:9pt;mso-wrap-distance-bottom:0;mso-position-horizontal:absolute;mso-position-horizontal-relative:text;mso-position-vertical:absolute;mso-position-vertical-relative:text;mso-width-percent:0;mso-height-percent:0;mso-width-relative:margin;mso-height-relative:margin;v-text-anchor:top" o:gfxdata="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" filled="f" stroked="f" strokeweight=".5pt">
                 <v:textbox>
                   <w:txbxContent>
                     <w:p>
@@ -12146,7 +11848,7 @@
           </mc:Choice>
           <mc:Fallback>
             <w:pict>
-              <v:shape w14:anchorId="3674EAA4" id="Text Box 79" o:spid="_x0000_s1069" type="#_x0000_t202" style="position:absolute;left:0;text-align:left;margin-left:204pt;margin-top:29.95pt;width:33pt;height:24.6pt;z-index:251767808;visibility:visible;mso-wrap-style:square;mso-width-percent:0;mso-height-percent:0;mso-wrap-distance-left:9pt;mso-wrap-distance-top:0;mso-wrap-distance-right:9pt;mso-wrap-distance-bottom:0;mso-position-horizontal:absolute;mso-position-horizontal-relative:text;mso-position-vertical:absolute;mso-position-vertical-relative:text;mso-width-percent:0;mso-height-percent:0;mso-width-relative:margin;mso-height-relative:margin;v-text-anchor:top" o:gfxdata="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" filled="f" stroked="f" strokeweight=".5pt">
+              <v:shape w14:anchorId="3674EAA4" id="Text Box 79" o:spid="_x0000_s1069" type="#_x0000_t202" style="position:absolute;left:0;text-align:left;margin-left:204pt;margin-top:29.95pt;width:33pt;height:24.6pt;z-index:251767808;visibility:visible;mso-wrap-style:square;mso-width-percent:0;mso-height-percent:0;mso-wrap-distance-left:9pt;mso-wrap-distance-top:0;mso-wrap-distance-right:9pt;mso-wrap-distance-bottom:0;mso-position-horizontal:absolute;mso-position-horizontal-relative:text;mso-position-vertical:absolute;mso-position-vertical-relative:text;mso-width-percent:0;mso-height-percent:0;mso-width-relative:margin;mso-height-relative:margin;v-text-anchor:top" o:gfxdata="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" filled="f" stroked="f" strokeweight=".5pt">
                 <v:textbox>
                   <w:txbxContent>
                     <w:p>
@@ -12175,7 +11877,7 @@
         </w:rPr>
         <w:t>Chi tiết tin tuyển dụng</w:t>
       </w:r>
-      <w:bookmarkEnd w:id="18"/>
+      <w:bookmarkEnd w:id="28"/>
       <w:r>
         <w:rPr>
           <w:noProof/>
@@ -12196,7 +11898,6 @@
           <w:sz w:val="26"/>
           <w:szCs w:val="26"/>
         </w:rPr>
-        <w:lastRenderedPageBreak/>
         <w:t xml:space="preserve">Mục đích: </w:t>
       </w:r>
       <w:r>
@@ -12898,15 +12599,7 @@
           <w:sz w:val="26"/>
           <w:szCs w:val="26"/>
         </w:rPr>
-        <w:t xml:space="preserve">ụng cung cấp cho Ứng viên các thông tin như thông tin </w:t>
-      </w:r>
-      <w:r>
-        <w:rPr>
-          <w:sz w:val="26"/>
-          <w:szCs w:val="26"/>
-        </w:rPr>
-        <w:lastRenderedPageBreak/>
-        <w:t>chung, mô tả công việc, yêu cầu, quyền lợi</w:t>
+        <w:t>ụng cung cấp cho Ứng viên các thông tin như thông tin chung, mô tả công việc, yêu cầu, quyền lợi</w:t>
       </w:r>
     </w:p>
     <w:p>
@@ -13153,7 +12846,6 @@
         <w:t>Chọn thông tin về trang web cần xem</w:t>
       </w:r>
     </w:p>
-    <w:bookmarkStart w:id="19" w:name="_Toc121871393"/>
     <w:p>
       <w:pPr>
         <w:pStyle w:val="ListParagraph"/>
@@ -13175,6 +12867,7 @@
           <w:szCs w:val="28"/>
         </w:rPr>
       </w:pPr>
+      <w:bookmarkStart w:id="29" w:name="_Toc121871393"/>
       <w:r>
         <w:rPr>
           <w:noProof/>
@@ -13246,7 +12939,7 @@
           </mc:Choice>
           <mc:Fallback>
             <w:pict>
-              <v:shape w14:anchorId="7353E99E" id="Text Box 91" o:spid="_x0000_s1070" type="#_x0000_t202" style="position:absolute;left:0;text-align:left;margin-left:210.6pt;margin-top:553.15pt;width:33pt;height:24.6pt;z-index:251804672;visibility:visible;mso-wrap-style:square;mso-width-percent:0;mso-height-percent:0;mso-wrap-distance-left:9pt;mso-wrap-distance-top:0;mso-wrap-distance-right:9pt;mso-wrap-distance-bottom:0;mso-position-horizontal:absolute;mso-position-horizontal-relative:text;mso-position-vertical:absolute;mso-position-vertical-relative:text;mso-width-percent:0;mso-height-percent:0;mso-width-relative:margin;mso-height-relative:margin;v-text-anchor:top" o:gfxdata="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" filled="f" stroked="f" strokeweight=".5pt">
+              <v:shape w14:anchorId="7353E99E" id="Text Box 91" o:spid="_x0000_s1070" type="#_x0000_t202" style="position:absolute;left:0;text-align:left;margin-left:210.6pt;margin-top:553.15pt;width:33pt;height:24.6pt;z-index:251804672;visibility:visible;mso-wrap-style:square;mso-width-percent:0;mso-height-percent:0;mso-wrap-distance-left:9pt;mso-wrap-distance-top:0;mso-wrap-distance-right:9pt;mso-wrap-distance-bottom:0;mso-position-horizontal:absolute;mso-position-horizontal-relative:text;mso-position-vertical:absolute;mso-position-vertical-relative:text;mso-width-percent:0;mso-height-percent:0;mso-width-relative:margin;mso-height-relative:margin;v-text-anchor:top" o:gfxdata="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" filled="f" stroked="f" strokeweight=".5pt">
                 <v:textbox>
                   <w:txbxContent>
                     <w:p>
@@ -13284,7 +12977,7 @@
         </w:rPr>
         <w:t xml:space="preserve"> ứng tuyển</w:t>
       </w:r>
-      <w:bookmarkEnd w:id="19"/>
+      <w:bookmarkEnd w:id="29"/>
       <w:r>
         <w:rPr>
           <w:noProof/>
@@ -13511,7 +13204,6 @@
           <w:sz w:val="26"/>
           <w:szCs w:val="26"/>
         </w:rPr>
-        <w:lastRenderedPageBreak/>
         <w:t>Tâi CV của Ứng viên lên trang web tại “Tải CV”</w:t>
       </w:r>
     </w:p>
@@ -13668,7 +13360,6 @@
         <w:t>ộp CV cho nhà tuyển dụng tại “Nộp CV”</w:t>
       </w:r>
     </w:p>
-    <w:bookmarkStart w:id="20" w:name="_Toc121871394"/>
     <w:p>
       <w:pPr>
         <w:pStyle w:val="ListParagraph"/>
@@ -13690,6 +13381,7 @@
           <w:szCs w:val="28"/>
         </w:rPr>
       </w:pPr>
+      <w:bookmarkStart w:id="30" w:name="_Toc121871394"/>
       <w:r>
         <w:rPr>
           <w:noProof/>
@@ -13761,7 +13453,7 @@
           </mc:Choice>
           <mc:Fallback>
             <w:pict>
-              <v:shape w14:anchorId="23DA4E6A" id="Text Box 107" o:spid="_x0000_s1071" type="#_x0000_t202" style="position:absolute;left:0;text-align:left;margin-left:210.6pt;margin-top:29.4pt;width:33pt;height:24.6pt;z-index:251806720;visibility:visible;mso-wrap-style:square;mso-width-percent:0;mso-height-percent:0;mso-wrap-distance-left:9pt;mso-wrap-distance-top:0;mso-wrap-distance-right:9pt;mso-wrap-distance-bottom:0;mso-position-horizontal:absolute;mso-position-horizontal-relative:text;mso-position-vertical:absolute;mso-position-vertical-relative:text;mso-width-percent:0;mso-height-percent:0;mso-width-relative:margin;mso-height-relative:margin;v-text-anchor:top" o:gfxdata="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" filled="f" stroked="f" strokeweight=".5pt">
+              <v:shape w14:anchorId="23DA4E6A" id="Text Box 107" o:spid="_x0000_s1071" type="#_x0000_t202" style="position:absolute;left:0;text-align:left;margin-left:210.6pt;margin-top:29.4pt;width:33pt;height:24.6pt;z-index:251806720;visibility:visible;mso-wrap-style:square;mso-width-percent:0;mso-height-percent:0;mso-wrap-distance-left:9pt;mso-wrap-distance-top:0;mso-wrap-distance-right:9pt;mso-wrap-distance-bottom:0;mso-position-horizontal:absolute;mso-position-horizontal-relative:text;mso-position-vertical:absolute;mso-position-vertical-relative:text;mso-width-percent:0;mso-height-percent:0;mso-width-relative:margin;mso-height-relative:margin;v-text-anchor:top" o:gfxdata="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" filled="f" stroked="f" strokeweight=".5pt">
                 <v:textbox>
                   <w:txbxContent>
                     <w:p>
@@ -13771,23 +13463,7 @@
                           <w:sz w:val="26"/>
                           <w:szCs w:val="26"/>
                         </w:rPr>
-                        <w:t>(</w:t>
-                      </w:r>
-                      <w:r>
-                        <w:rPr>
-                          <w:color w:val="C00000"/>
-                          <w:sz w:val="26"/>
-                          <w:szCs w:val="26"/>
-                        </w:rPr>
-                        <w:t>1</w:t>
-                      </w:r>
-                      <w:r>
-                        <w:rPr>
-                          <w:color w:val="C00000"/>
-                          <w:sz w:val="26"/>
-                          <w:szCs w:val="26"/>
-                        </w:rPr>
-                        <w:t>)</w:t>
+                        <w:t>(1)</w:t>
                       </w:r>
                     </w:p>
                   </w:txbxContent>
@@ -13806,7 +13482,7 @@
         </w:rPr>
         <w:t>Quản lý hồ sơ ứng tuyển</w:t>
       </w:r>
-      <w:bookmarkEnd w:id="20"/>
+      <w:bookmarkEnd w:id="30"/>
     </w:p>
     <w:p>
       <w:pPr>
@@ -13884,7 +13560,7 @@
           </mc:Choice>
           <mc:Fallback>
             <w:pict>
-              <v:shape w14:anchorId="672E7476" id="Text Box 110" o:spid="_x0000_s1072" type="#_x0000_t202" style="position:absolute;margin-left:197.4pt;margin-top:235.25pt;width:33pt;height:24.6pt;z-index:251812864;visibility:visible;mso-wrap-style:square;mso-width-percent:0;mso-height-percent:0;mso-wrap-distance-left:9pt;mso-wrap-distance-top:0;mso-wrap-distance-right:9pt;mso-wrap-distance-bottom:0;mso-position-horizontal:absolute;mso-position-horizontal-relative:text;mso-position-vertical:absolute;mso-position-vertical-relative:text;mso-width-percent:0;mso-height-percent:0;mso-width-relative:margin;mso-height-relative:margin;v-text-anchor:top" o:gfxdata="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" filled="f" stroked="f" strokeweight=".5pt">
+              <v:shape w14:anchorId="672E7476" id="Text Box 110" o:spid="_x0000_s1072" type="#_x0000_t202" style="position:absolute;margin-left:197.4pt;margin-top:235.25pt;width:33pt;height:24.6pt;z-index:251812864;visibility:visible;mso-wrap-style:square;mso-width-percent:0;mso-height-percent:0;mso-wrap-distance-left:9pt;mso-wrap-distance-top:0;mso-wrap-distance-right:9pt;mso-wrap-distance-bottom:0;mso-position-horizontal:absolute;mso-position-horizontal-relative:text;mso-position-vertical:absolute;mso-position-vertical-relative:text;mso-width-percent:0;mso-height-percent:0;mso-width-relative:margin;mso-height-relative:margin;v-text-anchor:top" o:gfxdata="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" filled="f" stroked="f" strokeweight=".5pt">
                 <v:textbox>
                   <w:txbxContent>
                     <w:p>
@@ -13894,23 +13570,7 @@
                           <w:sz w:val="26"/>
                           <w:szCs w:val="26"/>
                         </w:rPr>
-                        <w:t>(</w:t>
-                      </w:r>
-                      <w:r>
-                        <w:rPr>
-                          <w:color w:val="C00000"/>
-                          <w:sz w:val="26"/>
-                          <w:szCs w:val="26"/>
-                        </w:rPr>
-                        <w:t>4</w:t>
-                      </w:r>
-                      <w:r>
-                        <w:rPr>
-                          <w:color w:val="C00000"/>
-                          <w:sz w:val="26"/>
-                          <w:szCs w:val="26"/>
-                        </w:rPr>
-                        <w:t>)</w:t>
+                        <w:t>(4)</w:t>
                       </w:r>
                     </w:p>
                   </w:txbxContent>
@@ -13991,7 +13651,7 @@
           </mc:Choice>
           <mc:Fallback>
             <w:pict>
-              <v:shape w14:anchorId="25E7A039" id="Text Box 109" o:spid="_x0000_s1073" type="#_x0000_t202" style="position:absolute;margin-left:333pt;margin-top:94.25pt;width:37.8pt;height:24.6pt;z-index:251810816;visibility:visible;mso-wrap-style:square;mso-width-percent:0;mso-height-percent:0;mso-wrap-distance-left:9pt;mso-wrap-distance-top:0;mso-wrap-distance-right:9pt;mso-wrap-distance-bottom:0;mso-position-horizontal:absolute;mso-position-horizontal-relative:text;mso-position-vertical:absolute;mso-position-vertical-relative:text;mso-width-percent:0;mso-height-percent:0;mso-width-relative:margin;mso-height-relative:margin;v-text-anchor:top" o:gfxdata="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" filled="f" stroked="f" strokeweight=".5pt">
+              <v:shape w14:anchorId="25E7A039" id="Text Box 109" o:spid="_x0000_s1073" type="#_x0000_t202" style="position:absolute;margin-left:333pt;margin-top:94.25pt;width:37.8pt;height:24.6pt;z-index:251810816;visibility:visible;mso-wrap-style:square;mso-width-percent:0;mso-height-percent:0;mso-wrap-distance-left:9pt;mso-wrap-distance-top:0;mso-wrap-distance-right:9pt;mso-wrap-distance-bottom:0;mso-position-horizontal:absolute;mso-position-horizontal-relative:text;mso-position-vertical:absolute;mso-position-vertical-relative:text;mso-width-percent:0;mso-height-percent:0;mso-width-relative:margin;mso-height-relative:margin;v-text-anchor:top" o:gfxdata="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" filled="f" stroked="f" strokeweight=".5pt">
                 <v:textbox>
                   <w:txbxContent>
                     <w:p>
@@ -14001,15 +13661,7 @@
                           <w:sz w:val="26"/>
                           <w:szCs w:val="26"/>
                         </w:rPr>
-                        <w:t>(</w:t>
-                      </w:r>
-                      <w:r>
-                        <w:rPr>
-                          <w:color w:val="C00000"/>
-                          <w:sz w:val="26"/>
-                          <w:szCs w:val="26"/>
-                        </w:rPr>
-                        <w:t>3)</w:t>
+                        <w:t>(3)</w:t>
                       </w:r>
                     </w:p>
                   </w:txbxContent>
@@ -14090,7 +13742,7 @@
           </mc:Choice>
           <mc:Fallback>
             <w:pict>
-              <v:shape w14:anchorId="39D719F9" id="Text Box 108" o:spid="_x0000_s1074" type="#_x0000_t202" style="position:absolute;margin-left:134.4pt;margin-top:83.45pt;width:36pt;height:21.6pt;z-index:251808768;visibility:visible;mso-wrap-style:square;mso-width-percent:0;mso-height-percent:0;mso-wrap-distance-left:9pt;mso-wrap-distance-top:0;mso-wrap-distance-right:9pt;mso-wrap-distance-bottom:0;mso-position-horizontal:absolute;mso-position-horizontal-relative:text;mso-position-vertical:absolute;mso-position-vertical-relative:text;mso-width-percent:0;mso-height-percent:0;mso-width-relative:margin;mso-height-relative:margin;v-text-anchor:top" o:gfxdata="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" filled="f" stroked="f" strokeweight=".5pt">
+              <v:shape w14:anchorId="39D719F9" id="Text Box 108" o:spid="_x0000_s1074" type="#_x0000_t202" style="position:absolute;margin-left:134.4pt;margin-top:83.45pt;width:36pt;height:21.6pt;z-index:251808768;visibility:visible;mso-wrap-style:square;mso-width-percent:0;mso-height-percent:0;mso-wrap-distance-left:9pt;mso-wrap-distance-top:0;mso-wrap-distance-right:9pt;mso-wrap-distance-bottom:0;mso-position-horizontal:absolute;mso-position-horizontal-relative:text;mso-position-vertical:absolute;mso-position-vertical-relative:text;mso-width-percent:0;mso-height-percent:0;mso-width-relative:margin;mso-height-relative:margin;v-text-anchor:top" o:gfxdata="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" filled="f" stroked="f" strokeweight=".5pt">
                 <v:textbox>
                   <w:txbxContent>
                     <w:p>
@@ -14100,23 +13752,7 @@
                           <w:sz w:val="26"/>
                           <w:szCs w:val="26"/>
                         </w:rPr>
-                        <w:t>(</w:t>
-                      </w:r>
-                      <w:r>
-                        <w:rPr>
-                          <w:color w:val="C00000"/>
-                          <w:sz w:val="26"/>
-                          <w:szCs w:val="26"/>
-                        </w:rPr>
-                        <w:t>2</w:t>
-                      </w:r>
-                      <w:r>
-                        <w:rPr>
-                          <w:color w:val="C00000"/>
-                          <w:sz w:val="26"/>
-                          <w:szCs w:val="26"/>
-                        </w:rPr>
-                        <w:t>)</w:t>
+                        <w:t>(2)</w:t>
                       </w:r>
                     </w:p>
                   </w:txbxContent>
@@ -14294,7 +13930,6 @@
           <w:sz w:val="26"/>
           <w:szCs w:val="26"/>
         </w:rPr>
-        <w:lastRenderedPageBreak/>
         <w:t xml:space="preserve">Hiển thị </w:t>
       </w:r>
       <w:r>
@@ -14747,7 +14382,7 @@
           <w:szCs w:val="28"/>
         </w:rPr>
       </w:pPr>
-      <w:bookmarkStart w:id="21" w:name="_Toc121871395"/>
+      <w:bookmarkStart w:id="31" w:name="_Toc121871395"/>
       <w:bookmarkEnd w:id="2"/>
       <w:bookmarkEnd w:id="3"/>
       <w:r>
@@ -14756,10 +14391,9 @@
           <w:sz w:val="28"/>
           <w:szCs w:val="28"/>
         </w:rPr>
-        <w:lastRenderedPageBreak/>
         <w:t>Nhà tuyển dụng</w:t>
       </w:r>
-      <w:bookmarkEnd w:id="21"/>
+      <w:bookmarkEnd w:id="31"/>
     </w:p>
     <w:p>
       <w:pPr>
@@ -14777,7 +14411,7 @@
           <w:szCs w:val="28"/>
         </w:rPr>
       </w:pPr>
-      <w:bookmarkStart w:id="22" w:name="_Toc121871396"/>
+      <w:bookmarkStart w:id="32" w:name="_Toc121871396"/>
       <w:r>
         <w:rPr>
           <w:noProof/>
@@ -14905,7 +14539,7 @@
           </mc:Choice>
           <mc:Fallback>
             <w:pict>
-              <v:shape w14:anchorId="39709D05" id="Text Box 124" o:spid="_x0000_s1075" type="#_x0000_t202" style="position:absolute;left:0;text-align:left;margin-left:208.8pt;margin-top:215.45pt;width:33pt;height:24.6pt;z-index:251822080;visibility:visible;mso-wrap-style:square;mso-width-percent:0;mso-height-percent:0;mso-wrap-distance-left:9pt;mso-wrap-distance-top:0;mso-wrap-distance-right:9pt;mso-wrap-distance-bottom:0;mso-position-horizontal:absolute;mso-position-horizontal-relative:text;mso-position-vertical:absolute;mso-position-vertical-relative:text;mso-width-percent:0;mso-height-percent:0;mso-width-relative:margin;mso-height-relative:margin;v-text-anchor:top" o:gfxdata="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" filled="f" stroked="f" strokeweight=".5pt">
+              <v:shape w14:anchorId="39709D05" id="Text Box 124" o:spid="_x0000_s1075" type="#_x0000_t202" style="position:absolute;left:0;text-align:left;margin-left:208.8pt;margin-top:215.45pt;width:33pt;height:24.6pt;z-index:251822080;visibility:visible;mso-wrap-style:square;mso-width-percent:0;mso-height-percent:0;mso-wrap-distance-left:9pt;mso-wrap-distance-top:0;mso-wrap-distance-right:9pt;mso-wrap-distance-bottom:0;mso-position-horizontal:absolute;mso-position-horizontal-relative:text;mso-position-vertical:absolute;mso-position-vertical-relative:text;mso-width-percent:0;mso-height-percent:0;mso-width-relative:margin;mso-height-relative:margin;v-text-anchor:top" o:gfxdata="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" filled="f" stroked="f" strokeweight=".5pt">
                 <v:textbox>
                   <w:txbxContent>
                     <w:p>
@@ -14915,23 +14549,7 @@
                           <w:sz w:val="26"/>
                           <w:szCs w:val="26"/>
                         </w:rPr>
-                        <w:t>(</w:t>
-                      </w:r>
-                      <w:r>
-                        <w:rPr>
-                          <w:color w:val="C00000"/>
-                          <w:sz w:val="26"/>
-                          <w:szCs w:val="26"/>
-                        </w:rPr>
-                        <w:t>3</w:t>
-                      </w:r>
-                      <w:r>
-                        <w:rPr>
-                          <w:color w:val="C00000"/>
-                          <w:sz w:val="26"/>
-                          <w:szCs w:val="26"/>
-                        </w:rPr>
-                        <w:t>)</w:t>
+                        <w:t>(3)</w:t>
                       </w:r>
                     </w:p>
                   </w:txbxContent>
@@ -15012,7 +14630,7 @@
           </mc:Choice>
           <mc:Fallback>
             <w:pict>
-              <v:shape w14:anchorId="17380095" id="Text Box 123" o:spid="_x0000_s1076" type="#_x0000_t202" style="position:absolute;left:0;text-align:left;margin-left:3in;margin-top:81.65pt;width:33pt;height:24.6pt;z-index:251820032;visibility:visible;mso-wrap-style:square;mso-width-percent:0;mso-height-percent:0;mso-wrap-distance-left:9pt;mso-wrap-distance-top:0;mso-wrap-distance-right:9pt;mso-wrap-distance-bottom:0;mso-position-horizontal:absolute;mso-position-horizontal-relative:text;mso-position-vertical:absolute;mso-position-vertical-relative:text;mso-width-percent:0;mso-height-percent:0;mso-width-relative:margin;mso-height-relative:margin;v-text-anchor:top" o:gfxdata="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" filled="f" stroked="f" strokeweight=".5pt">
+              <v:shape w14:anchorId="17380095" id="Text Box 123" o:spid="_x0000_s1076" type="#_x0000_t202" style="position:absolute;left:0;text-align:left;margin-left:3in;margin-top:81.65pt;width:33pt;height:24.6pt;z-index:251820032;visibility:visible;mso-wrap-style:square;mso-width-percent:0;mso-height-percent:0;mso-wrap-distance-left:9pt;mso-wrap-distance-top:0;mso-wrap-distance-right:9pt;mso-wrap-distance-bottom:0;mso-position-horizontal:absolute;mso-position-horizontal-relative:text;mso-position-vertical:absolute;mso-position-vertical-relative:text;mso-width-percent:0;mso-height-percent:0;mso-width-relative:margin;mso-height-relative:margin;v-text-anchor:top" o:gfxdata="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" filled="f" stroked="f" strokeweight=".5pt">
                 <v:textbox>
                   <w:txbxContent>
                     <w:p>
@@ -15022,23 +14640,7 @@
                           <w:sz w:val="26"/>
                           <w:szCs w:val="26"/>
                         </w:rPr>
-                        <w:t>(</w:t>
-                      </w:r>
-                      <w:r>
-                        <w:rPr>
-                          <w:color w:val="C00000"/>
-                          <w:sz w:val="26"/>
-                          <w:szCs w:val="26"/>
-                        </w:rPr>
-                        <w:t>2</w:t>
-                      </w:r>
-                      <w:r>
-                        <w:rPr>
-                          <w:color w:val="C00000"/>
-                          <w:sz w:val="26"/>
-                          <w:szCs w:val="26"/>
-                        </w:rPr>
-                        <w:t>)</w:t>
+                        <w:t>(2)</w:t>
                       </w:r>
                     </w:p>
                   </w:txbxContent>
@@ -15119,7 +14721,7 @@
           </mc:Choice>
           <mc:Fallback>
             <w:pict>
-              <v:shape w14:anchorId="6451230A" id="Text Box 122" o:spid="_x0000_s1077" type="#_x0000_t202" style="position:absolute;left:0;text-align:left;margin-left:3in;margin-top:21.65pt;width:33pt;height:24.6pt;z-index:251817984;visibility:visible;mso-wrap-style:square;mso-width-percent:0;mso-height-percent:0;mso-wrap-distance-left:9pt;mso-wrap-distance-top:0;mso-wrap-distance-right:9pt;mso-wrap-distance-bottom:0;mso-position-horizontal:absolute;mso-position-horizontal-relative:text;mso-position-vertical:absolute;mso-position-vertical-relative:text;mso-width-percent:0;mso-height-percent:0;mso-width-relative:margin;mso-height-relative:margin;v-text-anchor:top" o:gfxdata="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" filled="f" stroked="f" strokeweight=".5pt">
+              <v:shape w14:anchorId="6451230A" id="Text Box 122" o:spid="_x0000_s1077" type="#_x0000_t202" style="position:absolute;left:0;text-align:left;margin-left:3in;margin-top:21.65pt;width:33pt;height:24.6pt;z-index:251817984;visibility:visible;mso-wrap-style:square;mso-width-percent:0;mso-height-percent:0;mso-wrap-distance-left:9pt;mso-wrap-distance-top:0;mso-wrap-distance-right:9pt;mso-wrap-distance-bottom:0;mso-position-horizontal:absolute;mso-position-horizontal-relative:text;mso-position-vertical:absolute;mso-position-vertical-relative:text;mso-width-percent:0;mso-height-percent:0;mso-width-relative:margin;mso-height-relative:margin;v-text-anchor:top" o:gfxdata="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" filled="f" stroked="f" strokeweight=".5pt">
                 <v:textbox>
                   <w:txbxContent>
                     <w:p>
@@ -15228,7 +14830,7 @@
           </mc:Choice>
           <mc:Fallback>
             <w:pict>
-              <v:shape w14:anchorId="435751F3" id="Text Box 1" o:spid="_x0000_s1078" type="#_x0000_t202" style="position:absolute;left:0;text-align:left;margin-left:14.4pt;margin-top:293.55pt;width:468pt;height:.05pt;z-index:251815936;visibility:visible;mso-wrap-style:square;mso-wrap-distance-left:9pt;mso-wrap-distance-top:0;mso-wrap-distance-right:9pt;mso-wrap-distance-bottom:0;mso-position-horizontal:absolute;mso-position-horizontal-relative:text;mso-position-vertical:absolute;mso-position-vertical-relative:text;v-text-anchor:top" o:gfxdata="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" stroked="f">
+              <v:shape w14:anchorId="435751F3" id="Text Box 1" o:spid="_x0000_s1078" type="#_x0000_t202" style="position:absolute;left:0;text-align:left;margin-left:14.4pt;margin-top:293.55pt;width:468pt;height:.05pt;z-index:251815936;visibility:visible;mso-wrap-style:square;mso-wrap-distance-left:9pt;mso-wrap-distance-top:0;mso-wrap-distance-right:9pt;mso-wrap-distance-bottom:0;mso-position-horizontal:absolute;mso-position-horizontal-relative:text;mso-position-vertical:absolute;mso-position-vertical-relative:text;v-text-anchor:top" o:gfxdata="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" stroked="f">
                 <v:textbox style="mso-fit-shape-to-text:t" inset="0,0,0,0">
                   <w:txbxContent>
                     <w:p>
@@ -15280,7 +14882,7 @@
         </w:rPr>
         <w:t>Đăng nhập</w:t>
       </w:r>
-      <w:bookmarkEnd w:id="22"/>
+      <w:bookmarkEnd w:id="32"/>
     </w:p>
     <w:p>
       <w:pPr>
@@ -15595,7 +15197,6 @@
           <w:sz w:val="26"/>
           <w:szCs w:val="26"/>
         </w:rPr>
-        <w:lastRenderedPageBreak/>
         <w:t xml:space="preserve">Chọn “Đăng ký ngay” nếu </w:t>
       </w:r>
       <w:r>
@@ -15710,7 +15311,6 @@
         <w:t>ng web cần xem</w:t>
       </w:r>
     </w:p>
-    <w:bookmarkStart w:id="23" w:name="_Toc121871397"/>
     <w:p>
       <w:pPr>
         <w:pStyle w:val="ListParagraph"/>
@@ -15728,6 +15328,7 @@
           <w:szCs w:val="28"/>
         </w:rPr>
       </w:pPr>
+      <w:bookmarkStart w:id="33" w:name="_Toc121871397"/>
       <w:r>
         <w:rPr>
           <w:noProof/>
@@ -15799,7 +15400,7 @@
           </mc:Choice>
           <mc:Fallback>
             <w:pict>
-              <v:shape w14:anchorId="76A4D2AD" id="Text Box 125" o:spid="_x0000_s1079" type="#_x0000_t202" style="position:absolute;left:0;text-align:left;margin-left:239.4pt;margin-top:23.8pt;width:33pt;height:24.6pt;z-index:251824128;visibility:visible;mso-wrap-style:square;mso-width-percent:0;mso-height-percent:0;mso-wrap-distance-left:9pt;mso-wrap-distance-top:0;mso-wrap-distance-right:9pt;mso-wrap-distance-bottom:0;mso-position-horizontal:absolute;mso-position-horizontal-relative:text;mso-position-vertical:absolute;mso-position-vertical-relative:text;mso-width-percent:0;mso-height-percent:0;mso-width-relative:margin;mso-height-relative:margin;v-text-anchor:top" o:gfxdata="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" filled="f" stroked="f" strokeweight=".5pt">
+              <v:shape w14:anchorId="76A4D2AD" id="Text Box 125" o:spid="_x0000_s1079" type="#_x0000_t202" style="position:absolute;left:0;text-align:left;margin-left:239.4pt;margin-top:23.8pt;width:33pt;height:24.6pt;z-index:251824128;visibility:visible;mso-wrap-style:square;mso-width-percent:0;mso-height-percent:0;mso-wrap-distance-left:9pt;mso-wrap-distance-top:0;mso-wrap-distance-right:9pt;mso-wrap-distance-bottom:0;mso-position-horizontal:absolute;mso-position-horizontal-relative:text;mso-position-vertical:absolute;mso-position-vertical-relative:text;mso-width-percent:0;mso-height-percent:0;mso-width-relative:margin;mso-height-relative:margin;v-text-anchor:top" o:gfxdata="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" filled="f" stroked="f" strokeweight=".5pt">
                 <v:textbox>
                   <w:txbxContent>
                     <w:p>
@@ -15809,23 +15410,7 @@
                           <w:sz w:val="26"/>
                           <w:szCs w:val="26"/>
                         </w:rPr>
-                        <w:t>(</w:t>
-                      </w:r>
-                      <w:r>
-                        <w:rPr>
-                          <w:color w:val="C00000"/>
-                          <w:sz w:val="26"/>
-                          <w:szCs w:val="26"/>
-                        </w:rPr>
-                        <w:t>1</w:t>
-                      </w:r>
-                      <w:r>
-                        <w:rPr>
-                          <w:color w:val="C00000"/>
-                          <w:sz w:val="26"/>
-                          <w:szCs w:val="26"/>
-                        </w:rPr>
-                        <w:t>)</w:t>
+                        <w:t>(1)</w:t>
                       </w:r>
                     </w:p>
                   </w:txbxContent>
@@ -15843,7 +15428,7 @@
         </w:rPr>
         <w:t>Đăng ký</w:t>
       </w:r>
-      <w:bookmarkEnd w:id="23"/>
+      <w:bookmarkEnd w:id="33"/>
     </w:p>
     <w:p>
       <w:pPr>
@@ -15922,7 +15507,7 @@
           </mc:Choice>
           <mc:Fallback>
             <w:pict>
-              <v:shape w14:anchorId="71089F7F" id="Text Box 128" o:spid="_x0000_s1080" type="#_x0000_t202" style="position:absolute;left:0;text-align:left;margin-left:231pt;margin-top:313.7pt;width:33pt;height:24.6pt;z-index:251830272;visibility:visible;mso-wrap-style:square;mso-width-percent:0;mso-height-percent:0;mso-wrap-distance-left:9pt;mso-wrap-distance-top:0;mso-wrap-distance-right:9pt;mso-wrap-distance-bottom:0;mso-position-horizontal:absolute;mso-position-horizontal-relative:text;mso-position-vertical:absolute;mso-position-vertical-relative:text;mso-width-percent:0;mso-height-percent:0;mso-width-relative:margin;mso-height-relative:margin;v-text-anchor:top" o:gfxdata="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" filled="f" stroked="f" strokeweight=".5pt">
+              <v:shape w14:anchorId="71089F7F" id="Text Box 128" o:spid="_x0000_s1080" type="#_x0000_t202" style="position:absolute;left:0;text-align:left;margin-left:231pt;margin-top:313.7pt;width:33pt;height:24.6pt;z-index:251830272;visibility:visible;mso-wrap-style:square;mso-width-percent:0;mso-height-percent:0;mso-wrap-distance-left:9pt;mso-wrap-distance-top:0;mso-wrap-distance-right:9pt;mso-wrap-distance-bottom:0;mso-position-horizontal:absolute;mso-position-horizontal-relative:text;mso-position-vertical:absolute;mso-position-vertical-relative:text;mso-width-percent:0;mso-height-percent:0;mso-width-relative:margin;mso-height-relative:margin;v-text-anchor:top" o:gfxdata="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" filled="f" stroked="f" strokeweight=".5pt">
                 <v:textbox>
                   <w:txbxContent>
                     <w:p>
@@ -15932,23 +15517,7 @@
                           <w:sz w:val="26"/>
                           <w:szCs w:val="26"/>
                         </w:rPr>
-                        <w:t>(</w:t>
-                      </w:r>
-                      <w:r>
-                        <w:rPr>
-                          <w:color w:val="C00000"/>
-                          <w:sz w:val="26"/>
-                          <w:szCs w:val="26"/>
-                        </w:rPr>
-                        <w:t>3</w:t>
-                      </w:r>
-                      <w:r>
-                        <w:rPr>
-                          <w:color w:val="C00000"/>
-                          <w:sz w:val="26"/>
-                          <w:szCs w:val="26"/>
-                        </w:rPr>
-                        <w:t>)</w:t>
+                        <w:t>(3)</w:t>
                       </w:r>
                     </w:p>
                   </w:txbxContent>
@@ -16029,7 +15598,7 @@
           </mc:Choice>
           <mc:Fallback>
             <w:pict>
-              <v:shape w14:anchorId="008CD2C6" id="Text Box 126" o:spid="_x0000_s1081" type="#_x0000_t202" style="position:absolute;left:0;text-align:left;margin-left:272.4pt;margin-top:100.1pt;width:33pt;height:24.6pt;z-index:251826176;visibility:visible;mso-wrap-style:square;mso-width-percent:0;mso-height-percent:0;mso-wrap-distance-left:9pt;mso-wrap-distance-top:0;mso-wrap-distance-right:9pt;mso-wrap-distance-bottom:0;mso-position-horizontal:absolute;mso-position-horizontal-relative:text;mso-position-vertical:absolute;mso-position-vertical-relative:text;mso-width-percent:0;mso-height-percent:0;mso-width-relative:margin;mso-height-relative:margin;v-text-anchor:top" o:gfxdata="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" filled="f" stroked="f" strokeweight=".5pt">
+              <v:shape w14:anchorId="008CD2C6" id="Text Box 126" o:spid="_x0000_s1081" type="#_x0000_t202" style="position:absolute;left:0;text-align:left;margin-left:272.4pt;margin-top:100.1pt;width:33pt;height:24.6pt;z-index:251826176;visibility:visible;mso-wrap-style:square;mso-width-percent:0;mso-height-percent:0;mso-wrap-distance-left:9pt;mso-wrap-distance-top:0;mso-wrap-distance-right:9pt;mso-wrap-distance-bottom:0;mso-position-horizontal:absolute;mso-position-horizontal-relative:text;mso-position-vertical:absolute;mso-position-vertical-relative:text;mso-width-percent:0;mso-height-percent:0;mso-width-relative:margin;mso-height-relative:margin;v-text-anchor:top" o:gfxdata="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" filled="f" stroked="f" strokeweight=".5pt">
                 <v:textbox>
                   <w:txbxContent>
                     <w:p>
@@ -16039,23 +15608,7 @@
                           <w:sz w:val="26"/>
                           <w:szCs w:val="26"/>
                         </w:rPr>
-                        <w:t>(</w:t>
-                      </w:r>
-                      <w:r>
-                        <w:rPr>
-                          <w:color w:val="C00000"/>
-                          <w:sz w:val="26"/>
-                          <w:szCs w:val="26"/>
-                        </w:rPr>
-                        <w:t>2</w:t>
-                      </w:r>
-                      <w:r>
-                        <w:rPr>
-                          <w:color w:val="C00000"/>
-                          <w:sz w:val="26"/>
-                          <w:szCs w:val="26"/>
-                        </w:rPr>
-                        <w:t>)</w:t>
+                        <w:t>(2)</w:t>
                       </w:r>
                     </w:p>
                   </w:txbxContent>
@@ -16162,7 +15715,6 @@
           <w:sz w:val="26"/>
           <w:szCs w:val="26"/>
         </w:rPr>
-        <w:lastRenderedPageBreak/>
         <w:t>Mục đích: Nhà tuyển dụng đăng ký tài khoản để tuyển dụng</w:t>
       </w:r>
     </w:p>
@@ -16687,7 +16239,7 @@
           <w:szCs w:val="28"/>
         </w:rPr>
       </w:pPr>
-      <w:bookmarkStart w:id="24" w:name="_Toc121871398"/>
+      <w:bookmarkStart w:id="34" w:name="_Toc121871398"/>
       <w:r>
         <w:rPr>
           <w:b/>
@@ -16696,7 +16248,7 @@
         </w:rPr>
         <w:t>Quên mật khẩu</w:t>
       </w:r>
-      <w:bookmarkEnd w:id="24"/>
+      <w:bookmarkEnd w:id="34"/>
     </w:p>
     <w:p>
       <w:pPr>
@@ -16708,7 +16260,6 @@
         <w:rPr>
           <w:noProof/>
         </w:rPr>
-        <w:lastRenderedPageBreak/>
         <mc:AlternateContent>
           <mc:Choice Requires="wps">
             <w:drawing>
@@ -16776,7 +16327,7 @@
           </mc:Choice>
           <mc:Fallback>
             <w:pict>
-              <v:shape w14:anchorId="1A354BB0" id="Text Box 131" o:spid="_x0000_s1082" type="#_x0000_t202" style="position:absolute;left:0;text-align:left;margin-left:211.2pt;margin-top:203.35pt;width:33pt;height:24.6pt;z-index:251838464;visibility:visible;mso-wrap-style:square;mso-width-percent:0;mso-height-percent:0;mso-wrap-distance-left:9pt;mso-wrap-distance-top:0;mso-wrap-distance-right:9pt;mso-wrap-distance-bottom:0;mso-position-horizontal:absolute;mso-position-horizontal-relative:text;mso-position-vertical:absolute;mso-position-vertical-relative:text;mso-width-percent:0;mso-height-percent:0;mso-width-relative:margin;mso-height-relative:margin;v-text-anchor:top" o:gfxdata="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" filled="f" stroked="f" strokeweight=".5pt">
+              <v:shape w14:anchorId="1A354BB0" id="Text Box 131" o:spid="_x0000_s1082" type="#_x0000_t202" style="position:absolute;left:0;text-align:left;margin-left:211.2pt;margin-top:203.35pt;width:33pt;height:24.6pt;z-index:251838464;visibility:visible;mso-wrap-style:square;mso-width-percent:0;mso-height-percent:0;mso-wrap-distance-left:9pt;mso-wrap-distance-top:0;mso-wrap-distance-right:9pt;mso-wrap-distance-bottom:0;mso-position-horizontal:absolute;mso-position-horizontal-relative:text;mso-position-vertical:absolute;mso-position-vertical-relative:text;mso-width-percent:0;mso-height-percent:0;mso-width-relative:margin;mso-height-relative:margin;v-text-anchor:top" o:gfxdata="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" filled="f" stroked="f" strokeweight=".5pt">
                 <v:textbox>
                   <w:txbxContent>
                     <w:p>
@@ -16786,23 +16337,7 @@
                           <w:sz w:val="26"/>
                           <w:szCs w:val="26"/>
                         </w:rPr>
-                        <w:t>(</w:t>
-                      </w:r>
-                      <w:r>
-                        <w:rPr>
-                          <w:color w:val="C00000"/>
-                          <w:sz w:val="26"/>
-                          <w:szCs w:val="26"/>
-                        </w:rPr>
-                        <w:t>3</w:t>
-                      </w:r>
-                      <w:r>
-                        <w:rPr>
-                          <w:color w:val="C00000"/>
-                          <w:sz w:val="26"/>
-                          <w:szCs w:val="26"/>
-                        </w:rPr>
-                        <w:t>)</w:t>
+                        <w:t>(3)</w:t>
                       </w:r>
                     </w:p>
                   </w:txbxContent>
@@ -16883,7 +16418,7 @@
           </mc:Choice>
           <mc:Fallback>
             <w:pict>
-              <v:shape w14:anchorId="70FC40E5" id="Text Box 130" o:spid="_x0000_s1083" type="#_x0000_t202" style="position:absolute;left:0;text-align:left;margin-left:202.8pt;margin-top:41.95pt;width:41.4pt;height:24.6pt;z-index:251836416;visibility:visible;mso-wrap-style:square;mso-width-percent:0;mso-height-percent:0;mso-wrap-distance-left:9pt;mso-wrap-distance-top:0;mso-wrap-distance-right:9pt;mso-wrap-distance-bottom:0;mso-position-horizontal:absolute;mso-position-horizontal-relative:text;mso-position-vertical:absolute;mso-position-vertical-relative:text;mso-width-percent:0;mso-height-percent:0;mso-width-relative:margin;mso-height-relative:margin;v-text-anchor:top" o:gfxdata="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" filled="f" stroked="f" strokeweight=".5pt">
+              <v:shape w14:anchorId="70FC40E5" id="Text Box 130" o:spid="_x0000_s1083" type="#_x0000_t202" style="position:absolute;left:0;text-align:left;margin-left:202.8pt;margin-top:41.95pt;width:41.4pt;height:24.6pt;z-index:251836416;visibility:visible;mso-wrap-style:square;mso-width-percent:0;mso-height-percent:0;mso-wrap-distance-left:9pt;mso-wrap-distance-top:0;mso-wrap-distance-right:9pt;mso-wrap-distance-bottom:0;mso-position-horizontal:absolute;mso-position-horizontal-relative:text;mso-position-vertical:absolute;mso-position-vertical-relative:text;mso-width-percent:0;mso-height-percent:0;mso-width-relative:margin;mso-height-relative:margin;v-text-anchor:top" o:gfxdata="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" filled="f" stroked="f" strokeweight=".5pt">
                 <v:textbox>
                   <w:txbxContent>
                     <w:p>
@@ -16893,23 +16428,7 @@
                           <w:sz w:val="26"/>
                           <w:szCs w:val="26"/>
                         </w:rPr>
-                        <w:t>(</w:t>
-                      </w:r>
-                      <w:r>
-                        <w:rPr>
-                          <w:color w:val="C00000"/>
-                          <w:sz w:val="26"/>
-                          <w:szCs w:val="26"/>
-                        </w:rPr>
-                        <w:t>2.1</w:t>
-                      </w:r>
-                      <w:r>
-                        <w:rPr>
-                          <w:color w:val="C00000"/>
-                          <w:sz w:val="26"/>
-                          <w:szCs w:val="26"/>
-                        </w:rPr>
-                        <w:t>)</w:t>
+                        <w:t>(2.1)</w:t>
                       </w:r>
                     </w:p>
                   </w:txbxContent>
@@ -16990,7 +16509,7 @@
           </mc:Choice>
           <mc:Fallback>
             <w:pict>
-              <v:shape w14:anchorId="4FB150BF" id="Text Box 129" o:spid="_x0000_s1084" type="#_x0000_t202" style="position:absolute;left:0;text-align:left;margin-left:219pt;margin-top:-3.7pt;width:33pt;height:24.6pt;z-index:251834368;visibility:visible;mso-wrap-style:square;mso-width-percent:0;mso-height-percent:0;mso-wrap-distance-left:9pt;mso-wrap-distance-top:0;mso-wrap-distance-right:9pt;mso-wrap-distance-bottom:0;mso-position-horizontal:absolute;mso-position-horizontal-relative:text;mso-position-vertical:absolute;mso-position-vertical-relative:text;mso-width-percent:0;mso-height-percent:0;mso-width-relative:margin;mso-height-relative:margin;v-text-anchor:top" o:gfxdata="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" filled="f" stroked="f" strokeweight=".5pt">
+              <v:shape w14:anchorId="4FB150BF" id="Text Box 129" o:spid="_x0000_s1084" type="#_x0000_t202" style="position:absolute;left:0;text-align:left;margin-left:219pt;margin-top:-3.7pt;width:33pt;height:24.6pt;z-index:251834368;visibility:visible;mso-wrap-style:square;mso-width-percent:0;mso-height-percent:0;mso-wrap-distance-left:9pt;mso-wrap-distance-top:0;mso-wrap-distance-right:9pt;mso-wrap-distance-bottom:0;mso-position-horizontal:absolute;mso-position-horizontal-relative:text;mso-position-vertical:absolute;mso-position-vertical-relative:text;mso-width-percent:0;mso-height-percent:0;mso-width-relative:margin;mso-height-relative:margin;v-text-anchor:top" o:gfxdata="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" filled="f" stroked="f" strokeweight=".5pt">
                 <v:textbox>
                   <w:txbxContent>
                     <w:p>
@@ -17147,7 +16666,7 @@
           </mc:Choice>
           <mc:Fallback>
             <w:pict>
-              <v:shape w14:anchorId="592D0EEE" id="Text Box 134" o:spid="_x0000_s1085" type="#_x0000_t202" style="position:absolute;left:0;text-align:left;margin-left:214.8pt;margin-top:224.35pt;width:33pt;height:24.6pt;z-index:251844608;visibility:visible;mso-wrap-style:square;mso-width-percent:0;mso-height-percent:0;mso-wrap-distance-left:9pt;mso-wrap-distance-top:0;mso-wrap-distance-right:9pt;mso-wrap-distance-bottom:0;mso-position-horizontal:absolute;mso-position-horizontal-relative:text;mso-position-vertical:absolute;mso-position-vertical-relative:text;mso-width-percent:0;mso-height-percent:0;mso-width-relative:margin;mso-height-relative:margin;v-text-anchor:top" o:gfxdata="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" filled="f" stroked="f" strokeweight=".5pt">
+              <v:shape w14:anchorId="592D0EEE" id="Text Box 134" o:spid="_x0000_s1085" type="#_x0000_t202" style="position:absolute;left:0;text-align:left;margin-left:214.8pt;margin-top:224.35pt;width:33pt;height:24.6pt;z-index:251844608;visibility:visible;mso-wrap-style:square;mso-width-percent:0;mso-height-percent:0;mso-wrap-distance-left:9pt;mso-wrap-distance-top:0;mso-wrap-distance-right:9pt;mso-wrap-distance-bottom:0;mso-position-horizontal:absolute;mso-position-horizontal-relative:text;mso-position-vertical:absolute;mso-position-vertical-relative:text;mso-width-percent:0;mso-height-percent:0;mso-width-relative:margin;mso-height-relative:margin;v-text-anchor:top" o:gfxdata="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" filled="f" stroked="f" strokeweight=".5pt">
                 <v:textbox>
                   <w:txbxContent>
                     <w:p>
@@ -17157,23 +16676,7 @@
                           <w:sz w:val="26"/>
                           <w:szCs w:val="26"/>
                         </w:rPr>
-                        <w:t>(</w:t>
-                      </w:r>
-                      <w:r>
-                        <w:rPr>
-                          <w:color w:val="C00000"/>
-                          <w:sz w:val="26"/>
-                          <w:szCs w:val="26"/>
-                        </w:rPr>
-                        <w:t>3</w:t>
-                      </w:r>
-                      <w:r>
-                        <w:rPr>
-                          <w:color w:val="C00000"/>
-                          <w:sz w:val="26"/>
-                          <w:szCs w:val="26"/>
-                        </w:rPr>
-                        <w:t>)</w:t>
+                        <w:t>(3)</w:t>
                       </w:r>
                     </w:p>
                   </w:txbxContent>
@@ -17254,7 +16757,7 @@
           </mc:Choice>
           <mc:Fallback>
             <w:pict>
-              <v:shape w14:anchorId="69CF3D77" id="Text Box 133" o:spid="_x0000_s1086" type="#_x0000_t202" style="position:absolute;left:0;text-align:left;margin-left:202.8pt;margin-top:67.15pt;width:41.4pt;height:24.6pt;z-index:251842560;visibility:visible;mso-wrap-style:square;mso-width-percent:0;mso-height-percent:0;mso-wrap-distance-left:9pt;mso-wrap-distance-top:0;mso-wrap-distance-right:9pt;mso-wrap-distance-bottom:0;mso-position-horizontal:absolute;mso-position-horizontal-relative:text;mso-position-vertical:absolute;mso-position-vertical-relative:text;mso-width-percent:0;mso-height-percent:0;mso-width-relative:margin;mso-height-relative:margin;v-text-anchor:top" o:gfxdata="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" filled="f" stroked="f" strokeweight=".5pt">
+              <v:shape w14:anchorId="69CF3D77" id="Text Box 133" o:spid="_x0000_s1086" type="#_x0000_t202" style="position:absolute;left:0;text-align:left;margin-left:202.8pt;margin-top:67.15pt;width:41.4pt;height:24.6pt;z-index:251842560;visibility:visible;mso-wrap-style:square;mso-width-percent:0;mso-height-percent:0;mso-wrap-distance-left:9pt;mso-wrap-distance-top:0;mso-wrap-distance-right:9pt;mso-wrap-distance-bottom:0;mso-position-horizontal:absolute;mso-position-horizontal-relative:text;mso-position-vertical:absolute;mso-position-vertical-relative:text;mso-width-percent:0;mso-height-percent:0;mso-width-relative:margin;mso-height-relative:margin;v-text-anchor:top" o:gfxdata="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" filled="f" stroked="f" strokeweight=".5pt">
                 <v:textbox>
                   <w:txbxContent>
                     <w:p>
@@ -17264,23 +16767,7 @@
                           <w:sz w:val="26"/>
                           <w:szCs w:val="26"/>
                         </w:rPr>
-                        <w:t>(</w:t>
-                      </w:r>
-                      <w:r>
-                        <w:rPr>
-                          <w:color w:val="C00000"/>
-                          <w:sz w:val="26"/>
-                          <w:szCs w:val="26"/>
-                        </w:rPr>
-                        <w:t>2.2</w:t>
-                      </w:r>
-                      <w:r>
-                        <w:rPr>
-                          <w:color w:val="C00000"/>
-                          <w:sz w:val="26"/>
-                          <w:szCs w:val="26"/>
-                        </w:rPr>
-                        <w:t>)</w:t>
+                        <w:t>(2.2)</w:t>
                       </w:r>
                     </w:p>
                   </w:txbxContent>
@@ -17361,7 +16848,7 @@
           </mc:Choice>
           <mc:Fallback>
             <w:pict>
-              <v:shape w14:anchorId="323BAEB4" id="Text Box 132" o:spid="_x0000_s1087" type="#_x0000_t202" style="position:absolute;left:0;text-align:left;margin-left:224.4pt;margin-top:21.55pt;width:33pt;height:24.6pt;z-index:251840512;visibility:visible;mso-wrap-style:square;mso-width-percent:0;mso-height-percent:0;mso-wrap-distance-left:9pt;mso-wrap-distance-top:0;mso-wrap-distance-right:9pt;mso-wrap-distance-bottom:0;mso-position-horizontal:absolute;mso-position-horizontal-relative:text;mso-position-vertical:absolute;mso-position-vertical-relative:text;mso-width-percent:0;mso-height-percent:0;mso-width-relative:margin;mso-height-relative:margin;v-text-anchor:top" o:gfxdata="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" filled="f" stroked="f" strokeweight=".5pt">
+              <v:shape w14:anchorId="323BAEB4" id="Text Box 132" o:spid="_x0000_s1087" type="#_x0000_t202" style="position:absolute;left:0;text-align:left;margin-left:224.4pt;margin-top:21.55pt;width:33pt;height:24.6pt;z-index:251840512;visibility:visible;mso-wrap-style:square;mso-width-percent:0;mso-height-percent:0;mso-wrap-distance-left:9pt;mso-wrap-distance-top:0;mso-wrap-distance-right:9pt;mso-wrap-distance-bottom:0;mso-position-horizontal:absolute;mso-position-horizontal-relative:text;mso-position-vertical:absolute;mso-position-vertical-relative:text;mso-width-percent:0;mso-height-percent:0;mso-width-relative:margin;mso-height-relative:margin;v-text-anchor:top" o:gfxdata="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" filled="f" stroked="f" strokeweight=".5pt">
                 <v:textbox>
                   <w:txbxContent>
                     <w:p>
@@ -17491,7 +16978,6 @@
         <w:rPr>
           <w:noProof/>
         </w:rPr>
-        <w:lastRenderedPageBreak/>
         <mc:AlternateContent>
           <mc:Choice Requires="wps">
             <w:drawing>
@@ -17559,7 +17045,7 @@
           </mc:Choice>
           <mc:Fallback>
             <w:pict>
-              <v:shape w14:anchorId="28B36902" id="Text Box 137" o:spid="_x0000_s1088" type="#_x0000_t202" style="position:absolute;left:0;text-align:left;margin-left:229.8pt;margin-top:209.35pt;width:33pt;height:24.6pt;z-index:251850752;visibility:visible;mso-wrap-style:square;mso-width-percent:0;mso-height-percent:0;mso-wrap-distance-left:9pt;mso-wrap-distance-top:0;mso-wrap-distance-right:9pt;mso-wrap-distance-bottom:0;mso-position-horizontal:absolute;mso-position-horizontal-relative:text;mso-position-vertical:absolute;mso-position-vertical-relative:text;mso-width-percent:0;mso-height-percent:0;mso-width-relative:margin;mso-height-relative:margin;v-text-anchor:top" o:gfxdata="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" filled="f" stroked="f" strokeweight=".5pt">
+              <v:shape w14:anchorId="28B36902" id="Text Box 137" o:spid="_x0000_s1088" type="#_x0000_t202" style="position:absolute;left:0;text-align:left;margin-left:229.8pt;margin-top:209.35pt;width:33pt;height:24.6pt;z-index:251850752;visibility:visible;mso-wrap-style:square;mso-width-percent:0;mso-height-percent:0;mso-wrap-distance-left:9pt;mso-wrap-distance-top:0;mso-wrap-distance-right:9pt;mso-wrap-distance-bottom:0;mso-position-horizontal:absolute;mso-position-horizontal-relative:text;mso-position-vertical:absolute;mso-position-vertical-relative:text;mso-width-percent:0;mso-height-percent:0;mso-width-relative:margin;mso-height-relative:margin;v-text-anchor:top" o:gfxdata="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" filled="f" stroked="f" strokeweight=".5pt">
                 <v:textbox>
                   <w:txbxContent>
                     <w:p>
@@ -17569,23 +17055,7 @@
                           <w:sz w:val="26"/>
                           <w:szCs w:val="26"/>
                         </w:rPr>
-                        <w:t>(</w:t>
-                      </w:r>
-                      <w:r>
-                        <w:rPr>
-                          <w:color w:val="C00000"/>
-                          <w:sz w:val="26"/>
-                          <w:szCs w:val="26"/>
-                        </w:rPr>
-                        <w:t>3</w:t>
-                      </w:r>
-                      <w:r>
-                        <w:rPr>
-                          <w:color w:val="C00000"/>
-                          <w:sz w:val="26"/>
-                          <w:szCs w:val="26"/>
-                        </w:rPr>
-                        <w:t>)</w:t>
+                        <w:t>(3)</w:t>
                       </w:r>
                     </w:p>
                   </w:txbxContent>
@@ -17666,7 +17136,7 @@
           </mc:Choice>
           <mc:Fallback>
             <w:pict>
-              <v:shape w14:anchorId="3E36A77D" id="Text Box 136" o:spid="_x0000_s1089" type="#_x0000_t202" style="position:absolute;left:0;text-align:left;margin-left:174pt;margin-top:40.15pt;width:42pt;height:24.6pt;z-index:251848704;visibility:visible;mso-wrap-style:square;mso-width-percent:0;mso-height-percent:0;mso-wrap-distance-left:9pt;mso-wrap-distance-top:0;mso-wrap-distance-right:9pt;mso-wrap-distance-bottom:0;mso-position-horizontal:absolute;mso-position-horizontal-relative:text;mso-position-vertical:absolute;mso-position-vertical-relative:text;mso-width-percent:0;mso-height-percent:0;mso-width-relative:margin;mso-height-relative:margin;v-text-anchor:top" o:gfxdata="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" filled="f" stroked="f" strokeweight=".5pt">
+              <v:shape w14:anchorId="3E36A77D" id="Text Box 136" o:spid="_x0000_s1089" type="#_x0000_t202" style="position:absolute;left:0;text-align:left;margin-left:174pt;margin-top:40.15pt;width:42pt;height:24.6pt;z-index:251848704;visibility:visible;mso-wrap-style:square;mso-width-percent:0;mso-height-percent:0;mso-wrap-distance-left:9pt;mso-wrap-distance-top:0;mso-wrap-distance-right:9pt;mso-wrap-distance-bottom:0;mso-position-horizontal:absolute;mso-position-horizontal-relative:text;mso-position-vertical:absolute;mso-position-vertical-relative:text;mso-width-percent:0;mso-height-percent:0;mso-width-relative:margin;mso-height-relative:margin;v-text-anchor:top" o:gfxdata="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" filled="f" stroked="f" strokeweight=".5pt">
                 <v:textbox>
                   <w:txbxContent>
                     <w:p>
@@ -17676,23 +17146,7 @@
                           <w:sz w:val="26"/>
                           <w:szCs w:val="26"/>
                         </w:rPr>
-                        <w:t>(</w:t>
-                      </w:r>
-                      <w:r>
-                        <w:rPr>
-                          <w:color w:val="C00000"/>
-                          <w:sz w:val="26"/>
-                          <w:szCs w:val="26"/>
-                        </w:rPr>
-                        <w:t>2.3</w:t>
-                      </w:r>
-                      <w:r>
-                        <w:rPr>
-                          <w:color w:val="C00000"/>
-                          <w:sz w:val="26"/>
-                          <w:szCs w:val="26"/>
-                        </w:rPr>
-                        <w:t>)</w:t>
+                        <w:t>(2.3)</w:t>
                       </w:r>
                     </w:p>
                   </w:txbxContent>
@@ -17773,7 +17227,7 @@
           </mc:Choice>
           <mc:Fallback>
             <w:pict>
-              <v:shape w14:anchorId="006D56C7" id="Text Box 135" o:spid="_x0000_s1090" type="#_x0000_t202" style="position:absolute;left:0;text-align:left;margin-left:243.6pt;margin-top:-2.45pt;width:33pt;height:24.6pt;z-index:251846656;visibility:visible;mso-wrap-style:square;mso-width-percent:0;mso-height-percent:0;mso-wrap-distance-left:9pt;mso-wrap-distance-top:0;mso-wrap-distance-right:9pt;mso-wrap-distance-bottom:0;mso-position-horizontal:absolute;mso-position-horizontal-relative:text;mso-position-vertical:absolute;mso-position-vertical-relative:text;mso-width-percent:0;mso-height-percent:0;mso-width-relative:margin;mso-height-relative:margin;v-text-anchor:top" o:gfxdata="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" filled="f" stroked="f" strokeweight=".5pt">
+              <v:shape w14:anchorId="006D56C7" id="Text Box 135" o:spid="_x0000_s1090" type="#_x0000_t202" style="position:absolute;left:0;text-align:left;margin-left:243.6pt;margin-top:-2.45pt;width:33pt;height:24.6pt;z-index:251846656;visibility:visible;mso-wrap-style:square;mso-width-percent:0;mso-height-percent:0;mso-wrap-distance-left:9pt;mso-wrap-distance-top:0;mso-wrap-distance-right:9pt;mso-wrap-distance-bottom:0;mso-position-horizontal:absolute;mso-position-horizontal-relative:text;mso-position-vertical:absolute;mso-position-vertical-relative:text;mso-width-percent:0;mso-height-percent:0;mso-width-relative:margin;mso-height-relative:margin;v-text-anchor:top" o:gfxdata="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" filled="f" stroked="f" strokeweight=".5pt">
                 <v:textbox>
                   <w:txbxContent>
                     <w:p>
@@ -18205,7 +17659,6 @@
           <w:sz w:val="26"/>
           <w:szCs w:val="26"/>
         </w:rPr>
-        <w:lastRenderedPageBreak/>
         <w:t>(2.3)</w:t>
       </w:r>
     </w:p>
@@ -18344,7 +17797,6 @@
         <w:t>ng web cần xem</w:t>
       </w:r>
     </w:p>
-    <w:bookmarkStart w:id="25" w:name="_Toc121871399"/>
     <w:p>
       <w:pPr>
         <w:pStyle w:val="ListParagraph"/>
@@ -18361,6 +17813,7 @@
           <w:lang w:val="fr-FR"/>
         </w:rPr>
       </w:pPr>
+      <w:bookmarkStart w:id="35" w:name="_Toc121871399"/>
       <w:r>
         <w:rPr>
           <w:noProof/>
@@ -18432,7 +17885,7 @@
           </mc:Choice>
           <mc:Fallback>
             <w:pict>
-              <v:shape w14:anchorId="00095861" id="Text Box 143" o:spid="_x0000_s1091" type="#_x0000_t202" style="position:absolute;left:0;text-align:left;margin-left:204.6pt;margin-top:226.45pt;width:33pt;height:26.4pt;z-index:251865088;visibility:visible;mso-wrap-style:square;mso-width-percent:0;mso-height-percent:0;mso-wrap-distance-left:9pt;mso-wrap-distance-top:0;mso-wrap-distance-right:9pt;mso-wrap-distance-bottom:0;mso-position-horizontal:absolute;mso-position-horizontal-relative:text;mso-position-vertical:absolute;mso-position-vertical-relative:text;mso-width-percent:0;mso-height-percent:0;mso-width-relative:margin;mso-height-relative:margin;v-text-anchor:top" o:gfxdata="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" filled="f" stroked="f" strokeweight=".5pt">
+              <v:shape w14:anchorId="00095861" id="Text Box 143" o:spid="_x0000_s1091" type="#_x0000_t202" style="position:absolute;left:0;text-align:left;margin-left:204.6pt;margin-top:226.45pt;width:33pt;height:26.4pt;z-index:251865088;visibility:visible;mso-wrap-style:square;mso-width-percent:0;mso-height-percent:0;mso-wrap-distance-left:9pt;mso-wrap-distance-top:0;mso-wrap-distance-right:9pt;mso-wrap-distance-bottom:0;mso-position-horizontal:absolute;mso-position-horizontal-relative:text;mso-position-vertical:absolute;mso-position-vertical-relative:text;mso-width-percent:0;mso-height-percent:0;mso-width-relative:margin;mso-height-relative:margin;v-text-anchor:top" o:gfxdata="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" filled="f" stroked="f" strokeweight=".5pt">
                 <v:textbox>
                   <w:txbxContent>
                     <w:p>
@@ -18442,23 +17895,7 @@
                           <w:sz w:val="26"/>
                           <w:szCs w:val="26"/>
                         </w:rPr>
-                        <w:t>(</w:t>
-                      </w:r>
-                      <w:r>
-                        <w:rPr>
-                          <w:color w:val="C00000"/>
-                          <w:sz w:val="26"/>
-                          <w:szCs w:val="26"/>
-                        </w:rPr>
-                        <w:t>4</w:t>
-                      </w:r>
-                      <w:r>
-                        <w:rPr>
-                          <w:color w:val="C00000"/>
-                          <w:sz w:val="26"/>
-                          <w:szCs w:val="26"/>
-                        </w:rPr>
-                        <w:t>)</w:t>
+                        <w:t>(4)</w:t>
                       </w:r>
                     </w:p>
                   </w:txbxContent>
@@ -18539,7 +17976,7 @@
           </mc:Choice>
           <mc:Fallback>
             <w:pict>
-              <v:shape w14:anchorId="345D50DC" id="Text Box 142" o:spid="_x0000_s1092" type="#_x0000_t202" style="position:absolute;left:0;text-align:left;margin-left:259.2pt;margin-top:107.05pt;width:33pt;height:26.4pt;z-index:251863040;visibility:visible;mso-wrap-style:square;mso-width-percent:0;mso-height-percent:0;mso-wrap-distance-left:9pt;mso-wrap-distance-top:0;mso-wrap-distance-right:9pt;mso-wrap-distance-bottom:0;mso-position-horizontal:absolute;mso-position-horizontal-relative:text;mso-position-vertical:absolute;mso-position-vertical-relative:text;mso-width-percent:0;mso-height-percent:0;mso-width-relative:margin;mso-height-relative:margin;v-text-anchor:top" o:gfxdata="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" filled="f" stroked="f" strokeweight=".5pt">
+              <v:shape w14:anchorId="345D50DC" id="Text Box 142" o:spid="_x0000_s1092" type="#_x0000_t202" style="position:absolute;left:0;text-align:left;margin-left:259.2pt;margin-top:107.05pt;width:33pt;height:26.4pt;z-index:251863040;visibility:visible;mso-wrap-style:square;mso-width-percent:0;mso-height-percent:0;mso-wrap-distance-left:9pt;mso-wrap-distance-top:0;mso-wrap-distance-right:9pt;mso-wrap-distance-bottom:0;mso-position-horizontal:absolute;mso-position-horizontal-relative:text;mso-position-vertical:absolute;mso-position-vertical-relative:text;mso-width-percent:0;mso-height-percent:0;mso-width-relative:margin;mso-height-relative:margin;v-text-anchor:top" o:gfxdata="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" filled="f" stroked="f" strokeweight=".5pt">
                 <v:textbox>
                   <w:txbxContent>
                     <w:p>
@@ -18549,23 +17986,7 @@
                           <w:sz w:val="26"/>
                           <w:szCs w:val="26"/>
                         </w:rPr>
-                        <w:t>(</w:t>
-                      </w:r>
-                      <w:r>
-                        <w:rPr>
-                          <w:color w:val="C00000"/>
-                          <w:sz w:val="26"/>
-                          <w:szCs w:val="26"/>
-                        </w:rPr>
-                        <w:t>3</w:t>
-                      </w:r>
-                      <w:r>
-                        <w:rPr>
-                          <w:color w:val="C00000"/>
-                          <w:sz w:val="26"/>
-                          <w:szCs w:val="26"/>
-                        </w:rPr>
-                        <w:t>)</w:t>
+                        <w:t>(3)</w:t>
                       </w:r>
                     </w:p>
                   </w:txbxContent>
@@ -18646,7 +18067,7 @@
           </mc:Choice>
           <mc:Fallback>
             <w:pict>
-              <v:shape w14:anchorId="5478EBB2" id="Text Box 141" o:spid="_x0000_s1093" type="#_x0000_t202" style="position:absolute;left:0;text-align:left;margin-left:36pt;margin-top:73.45pt;width:31.2pt;height:26.4pt;z-index:251860992;visibility:visible;mso-wrap-style:square;mso-width-percent:0;mso-height-percent:0;mso-wrap-distance-left:9pt;mso-wrap-distance-top:0;mso-wrap-distance-right:9pt;mso-wrap-distance-bottom:0;mso-position-horizontal:absolute;mso-position-horizontal-relative:text;mso-position-vertical:absolute;mso-position-vertical-relative:text;mso-width-percent:0;mso-height-percent:0;mso-width-relative:margin;mso-height-relative:margin;v-text-anchor:top" o:gfxdata="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" filled="f" stroked="f" strokeweight=".5pt">
+              <v:shape w14:anchorId="5478EBB2" id="Text Box 141" o:spid="_x0000_s1093" type="#_x0000_t202" style="position:absolute;left:0;text-align:left;margin-left:36pt;margin-top:73.45pt;width:31.2pt;height:26.4pt;z-index:251860992;visibility:visible;mso-wrap-style:square;mso-width-percent:0;mso-height-percent:0;mso-wrap-distance-left:9pt;mso-wrap-distance-top:0;mso-wrap-distance-right:9pt;mso-wrap-distance-bottom:0;mso-position-horizontal:absolute;mso-position-horizontal-relative:text;mso-position-vertical:absolute;mso-position-vertical-relative:text;mso-width-percent:0;mso-height-percent:0;mso-width-relative:margin;mso-height-relative:margin;v-text-anchor:top" o:gfxdata="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" filled="f" stroked="f" strokeweight=".5pt">
                 <v:textbox>
                   <w:txbxContent>
                     <w:p>
@@ -18656,23 +18077,7 @@
                           <w:sz w:val="26"/>
                           <w:szCs w:val="26"/>
                         </w:rPr>
-                        <w:t>(</w:t>
-                      </w:r>
-                      <w:r>
-                        <w:rPr>
-                          <w:color w:val="C00000"/>
-                          <w:sz w:val="26"/>
-                          <w:szCs w:val="26"/>
-                        </w:rPr>
-                        <w:t>2</w:t>
-                      </w:r>
-                      <w:r>
-                        <w:rPr>
-                          <w:color w:val="C00000"/>
-                          <w:sz w:val="26"/>
-                          <w:szCs w:val="26"/>
-                        </w:rPr>
-                        <w:t>)</w:t>
+                        <w:t>(2)</w:t>
                       </w:r>
                     </w:p>
                   </w:txbxContent>
@@ -18753,7 +18158,7 @@
           </mc:Choice>
           <mc:Fallback>
             <w:pict>
-              <v:shape w14:anchorId="6FE02115" id="Text Box 139" o:spid="_x0000_s1094" type="#_x0000_t202" style="position:absolute;left:0;text-align:left;margin-left:196.2pt;margin-top:21.85pt;width:33pt;height:26.4pt;z-index:251858944;visibility:visible;mso-wrap-style:square;mso-width-percent:0;mso-height-percent:0;mso-wrap-distance-left:9pt;mso-wrap-distance-top:0;mso-wrap-distance-right:9pt;mso-wrap-distance-bottom:0;mso-position-horizontal:absolute;mso-position-horizontal-relative:text;mso-position-vertical:absolute;mso-position-vertical-relative:text;mso-width-percent:0;mso-height-percent:0;mso-width-relative:margin;mso-height-relative:margin;v-text-anchor:top" o:gfxdata="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" filled="f" stroked="f" strokeweight=".5pt">
+              <v:shape w14:anchorId="6FE02115" id="Text Box 139" o:spid="_x0000_s1094" type="#_x0000_t202" style="position:absolute;left:0;text-align:left;margin-left:196.2pt;margin-top:21.85pt;width:33pt;height:26.4pt;z-index:251858944;visibility:visible;mso-wrap-style:square;mso-width-percent:0;mso-height-percent:0;mso-wrap-distance-left:9pt;mso-wrap-distance-top:0;mso-wrap-distance-right:9pt;mso-wrap-distance-bottom:0;mso-position-horizontal:absolute;mso-position-horizontal-relative:text;mso-position-vertical:absolute;mso-position-vertical-relative:text;mso-width-percent:0;mso-height-percent:0;mso-width-relative:margin;mso-height-relative:margin;v-text-anchor:top" o:gfxdata="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" filled="f" stroked="f" strokeweight=".5pt">
                 <v:textbox>
                   <w:txbxContent>
                     <w:p>
@@ -18912,7 +18317,7 @@
           </mc:Choice>
           <mc:Fallback>
             <w:pict>
-              <v:shape w14:anchorId="7B8A9BD4" id="Text Box 138" o:spid="_x0000_s1095" type="#_x0000_t202" style="position:absolute;left:0;text-align:left;margin-left:11.4pt;margin-top:298pt;width:468pt;height:.05pt;z-index:251853824;visibility:visible;mso-wrap-style:square;mso-wrap-distance-left:9pt;mso-wrap-distance-top:0;mso-wrap-distance-right:9pt;mso-wrap-distance-bottom:0;mso-position-horizontal:absolute;mso-position-horizontal-relative:text;mso-position-vertical:absolute;mso-position-vertical-relative:text;v-text-anchor:top" o:gfxdata="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" stroked="f">
+              <v:shape w14:anchorId="7B8A9BD4" id="Text Box 138" o:spid="_x0000_s1095" type="#_x0000_t202" style="position:absolute;left:0;text-align:left;margin-left:11.4pt;margin-top:298pt;width:468pt;height:.05pt;z-index:251853824;visibility:visible;mso-wrap-style:square;mso-wrap-distance-left:9pt;mso-wrap-distance-top:0;mso-wrap-distance-right:9pt;mso-wrap-distance-bottom:0;mso-position-horizontal:absolute;mso-position-horizontal-relative:text;mso-position-vertical:absolute;mso-position-vertical-relative:text;v-text-anchor:top" o:gfxdata="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" stroked="f">
                 <v:textbox style="mso-fit-shape-to-text:t" inset="0,0,0,0">
                   <w:txbxContent>
                     <w:p>
@@ -18957,7 +18362,7 @@
         </w:rPr>
         <w:t>Màn hình chính</w:t>
       </w:r>
-      <w:bookmarkEnd w:id="25"/>
+      <w:bookmarkEnd w:id="35"/>
     </w:p>
     <w:p>
       <w:pPr>
@@ -19139,7 +18544,6 @@
           <w:sz w:val="26"/>
           <w:szCs w:val="26"/>
         </w:rPr>
-        <w:lastRenderedPageBreak/>
         <w:t xml:space="preserve">Cách sử dụng: </w:t>
       </w:r>
     </w:p>
@@ -19561,7 +18965,6 @@
         <w:br w:type="page"/>
       </w:r>
     </w:p>
-    <w:bookmarkStart w:id="26" w:name="_Toc121871400"/>
     <w:p>
       <w:pPr>
         <w:pStyle w:val="ListParagraph"/>
@@ -19577,11 +18980,11 @@
           <w:szCs w:val="28"/>
         </w:rPr>
       </w:pPr>
+      <w:bookmarkStart w:id="36" w:name="_Toc121871400"/>
       <w:r>
         <w:rPr>
           <w:noProof/>
         </w:rPr>
-        <w:lastRenderedPageBreak/>
         <mc:AlternateContent>
           <mc:Choice Requires="wps">
             <w:drawing>
@@ -19649,7 +19052,7 @@
           </mc:Choice>
           <mc:Fallback>
             <w:pict>
-              <v:shape w14:anchorId="2BEB026C" id="Text Box 153" o:spid="_x0000_s1096" type="#_x0000_t202" style="position:absolute;left:0;text-align:left;margin-left:207pt;margin-top:307.75pt;width:33pt;height:26.4pt;z-index:251885568;visibility:visible;mso-wrap-style:square;mso-width-percent:0;mso-height-percent:0;mso-wrap-distance-left:9pt;mso-wrap-distance-top:0;mso-wrap-distance-right:9pt;mso-wrap-distance-bottom:0;mso-position-horizontal:absolute;mso-position-horizontal-relative:text;mso-position-vertical:absolute;mso-position-vertical-relative:text;mso-width-percent:0;mso-height-percent:0;mso-width-relative:margin;mso-height-relative:margin;v-text-anchor:top" o:gfxdata="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" filled="f" stroked="f" strokeweight=".5pt">
+              <v:shape w14:anchorId="2BEB026C" id="Text Box 153" o:spid="_x0000_s1096" type="#_x0000_t202" style="position:absolute;left:0;text-align:left;margin-left:207pt;margin-top:307.75pt;width:33pt;height:26.4pt;z-index:251885568;visibility:visible;mso-wrap-style:square;mso-width-percent:0;mso-height-percent:0;mso-wrap-distance-left:9pt;mso-wrap-distance-top:0;mso-wrap-distance-right:9pt;mso-wrap-distance-bottom:0;mso-position-horizontal:absolute;mso-position-horizontal-relative:text;mso-position-vertical:absolute;mso-position-vertical-relative:text;mso-width-percent:0;mso-height-percent:0;mso-width-relative:margin;mso-height-relative:margin;v-text-anchor:top" o:gfxdata="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" filled="f" stroked="f" strokeweight=".5pt">
                 <v:textbox>
                   <w:txbxContent>
                     <w:p>
@@ -19659,23 +19062,7 @@
                           <w:sz w:val="26"/>
                           <w:szCs w:val="26"/>
                         </w:rPr>
-                        <w:t>(</w:t>
-                      </w:r>
-                      <w:r>
-                        <w:rPr>
-                          <w:color w:val="C00000"/>
-                          <w:sz w:val="26"/>
-                          <w:szCs w:val="26"/>
-                        </w:rPr>
-                        <w:t>4</w:t>
-                      </w:r>
-                      <w:r>
-                        <w:rPr>
-                          <w:color w:val="C00000"/>
-                          <w:sz w:val="26"/>
-                          <w:szCs w:val="26"/>
-                        </w:rPr>
-                        <w:t>)</w:t>
+                        <w:t>(4)</w:t>
                       </w:r>
                     </w:p>
                   </w:txbxContent>
@@ -19756,7 +19143,7 @@
           </mc:Choice>
           <mc:Fallback>
             <w:pict>
-              <v:shape w14:anchorId="4D195866" id="Text Box 152" o:spid="_x0000_s1097" type="#_x0000_t202" style="position:absolute;left:0;text-align:left;margin-left:306.6pt;margin-top:112.15pt;width:33pt;height:26.4pt;z-index:251883520;visibility:visible;mso-wrap-style:square;mso-width-percent:0;mso-height-percent:0;mso-wrap-distance-left:9pt;mso-wrap-distance-top:0;mso-wrap-distance-right:9pt;mso-wrap-distance-bottom:0;mso-position-horizontal:absolute;mso-position-horizontal-relative:text;mso-position-vertical:absolute;mso-position-vertical-relative:text;mso-width-percent:0;mso-height-percent:0;mso-width-relative:margin;mso-height-relative:margin;v-text-anchor:top" o:gfxdata="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" filled="f" stroked="f" strokeweight=".5pt">
+              <v:shape w14:anchorId="4D195866" id="Text Box 152" o:spid="_x0000_s1097" type="#_x0000_t202" style="position:absolute;left:0;text-align:left;margin-left:306.6pt;margin-top:112.15pt;width:33pt;height:26.4pt;z-index:251883520;visibility:visible;mso-wrap-style:square;mso-width-percent:0;mso-height-percent:0;mso-wrap-distance-left:9pt;mso-wrap-distance-top:0;mso-wrap-distance-right:9pt;mso-wrap-distance-bottom:0;mso-position-horizontal:absolute;mso-position-horizontal-relative:text;mso-position-vertical:absolute;mso-position-vertical-relative:text;mso-width-percent:0;mso-height-percent:0;mso-width-relative:margin;mso-height-relative:margin;v-text-anchor:top" o:gfxdata="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" filled="f" stroked="f" strokeweight=".5pt">
                 <v:textbox>
                   <w:txbxContent>
                     <w:p>
@@ -19766,23 +19153,7 @@
                           <w:sz w:val="26"/>
                           <w:szCs w:val="26"/>
                         </w:rPr>
-                        <w:t>(</w:t>
-                      </w:r>
-                      <w:r>
-                        <w:rPr>
-                          <w:color w:val="C00000"/>
-                          <w:sz w:val="26"/>
-                          <w:szCs w:val="26"/>
-                        </w:rPr>
-                        <w:t>3</w:t>
-                      </w:r>
-                      <w:r>
-                        <w:rPr>
-                          <w:color w:val="C00000"/>
-                          <w:sz w:val="26"/>
-                          <w:szCs w:val="26"/>
-                        </w:rPr>
-                        <w:t>)</w:t>
+                        <w:t>(3)</w:t>
                       </w:r>
                     </w:p>
                   </w:txbxContent>
@@ -19863,7 +19234,7 @@
           </mc:Choice>
           <mc:Fallback>
             <w:pict>
-              <v:shape w14:anchorId="00B2B9EF" id="Text Box 151" o:spid="_x0000_s1098" type="#_x0000_t202" style="position:absolute;left:0;text-align:left;margin-left:51.6pt;margin-top:73.15pt;width:33pt;height:26.4pt;z-index:251881472;visibility:visible;mso-wrap-style:square;mso-width-percent:0;mso-height-percent:0;mso-wrap-distance-left:9pt;mso-wrap-distance-top:0;mso-wrap-distance-right:9pt;mso-wrap-distance-bottom:0;mso-position-horizontal:absolute;mso-position-horizontal-relative:text;mso-position-vertical:absolute;mso-position-vertical-relative:text;mso-width-percent:0;mso-height-percent:0;mso-width-relative:margin;mso-height-relative:margin;v-text-anchor:top" o:gfxdata="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" filled="f" stroked="f" strokeweight=".5pt">
+              <v:shape w14:anchorId="00B2B9EF" id="Text Box 151" o:spid="_x0000_s1098" type="#_x0000_t202" style="position:absolute;left:0;text-align:left;margin-left:51.6pt;margin-top:73.15pt;width:33pt;height:26.4pt;z-index:251881472;visibility:visible;mso-wrap-style:square;mso-width-percent:0;mso-height-percent:0;mso-wrap-distance-left:9pt;mso-wrap-distance-top:0;mso-wrap-distance-right:9pt;mso-wrap-distance-bottom:0;mso-position-horizontal:absolute;mso-position-horizontal-relative:text;mso-position-vertical:absolute;mso-position-vertical-relative:text;mso-width-percent:0;mso-height-percent:0;mso-width-relative:margin;mso-height-relative:margin;v-text-anchor:top" o:gfxdata="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" filled="f" stroked="f" strokeweight=".5pt">
                 <v:textbox>
                   <w:txbxContent>
                     <w:p>
@@ -19873,23 +19244,7 @@
                           <w:sz w:val="26"/>
                           <w:szCs w:val="26"/>
                         </w:rPr>
-                        <w:t>(</w:t>
-                      </w:r>
-                      <w:r>
-                        <w:rPr>
-                          <w:color w:val="C00000"/>
-                          <w:sz w:val="26"/>
-                          <w:szCs w:val="26"/>
-                        </w:rPr>
-                        <w:t>2</w:t>
-                      </w:r>
-                      <w:r>
-                        <w:rPr>
-                          <w:color w:val="C00000"/>
-                          <w:sz w:val="26"/>
-                          <w:szCs w:val="26"/>
-                        </w:rPr>
-                        <w:t>)</w:t>
+                        <w:t>(2)</w:t>
                       </w:r>
                     </w:p>
                   </w:txbxContent>
@@ -19970,7 +19325,7 @@
           </mc:Choice>
           <mc:Fallback>
             <w:pict>
-              <v:shape w14:anchorId="19909F4A" id="Text Box 150" o:spid="_x0000_s1099" type="#_x0000_t202" style="position:absolute;left:0;text-align:left;margin-left:211.2pt;margin-top:20.95pt;width:33pt;height:26.4pt;z-index:251879424;visibility:visible;mso-wrap-style:square;mso-width-percent:0;mso-height-percent:0;mso-wrap-distance-left:9pt;mso-wrap-distance-top:0;mso-wrap-distance-right:9pt;mso-wrap-distance-bottom:0;mso-position-horizontal:absolute;mso-position-horizontal-relative:text;mso-position-vertical:absolute;mso-position-vertical-relative:text;mso-width-percent:0;mso-height-percent:0;mso-width-relative:margin;mso-height-relative:margin;v-text-anchor:top" o:gfxdata="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" filled="f" stroked="f" strokeweight=".5pt">
+              <v:shape w14:anchorId="19909F4A" id="Text Box 150" o:spid="_x0000_s1099" type="#_x0000_t202" style="position:absolute;left:0;text-align:left;margin-left:211.2pt;margin-top:20.95pt;width:33pt;height:26.4pt;z-index:251879424;visibility:visible;mso-wrap-style:square;mso-width-percent:0;mso-height-percent:0;mso-wrap-distance-left:9pt;mso-wrap-distance-top:0;mso-wrap-distance-right:9pt;mso-wrap-distance-bottom:0;mso-position-horizontal:absolute;mso-position-horizontal-relative:text;mso-position-vertical:absolute;mso-position-vertical-relative:text;mso-width-percent:0;mso-height-percent:0;mso-width-relative:margin;mso-height-relative:margin;v-text-anchor:top" o:gfxdata="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" filled="f" stroked="f" strokeweight=".5pt">
                 <v:textbox>
                   <w:txbxContent>
                     <w:p>
@@ -20065,7 +19420,7 @@
           </mc:Choice>
           <mc:Fallback>
             <w:pict>
-              <v:shape w14:anchorId="7E16CDA7" id="Text Box 145" o:spid="_x0000_s1100" type="#_x0000_t202" style="position:absolute;left:0;text-align:left;margin-left:-2.4pt;margin-top:374.65pt;width:468pt;height:.05pt;z-index:251868160;visibility:visible;mso-wrap-style:square;mso-wrap-distance-left:9pt;mso-wrap-distance-top:0;mso-wrap-distance-right:9pt;mso-wrap-distance-bottom:0;mso-position-horizontal:absolute;mso-position-horizontal-relative:text;mso-position-vertical:absolute;mso-position-vertical-relative:text;v-text-anchor:top" o:gfxdata="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" stroked="f">
+              <v:shape w14:anchorId="7E16CDA7" id="Text Box 145" o:spid="_x0000_s1100" type="#_x0000_t202" style="position:absolute;left:0;text-align:left;margin-left:-2.4pt;margin-top:374.65pt;width:468pt;height:.05pt;z-index:251868160;visibility:visible;mso-wrap-style:square;mso-wrap-distance-left:9pt;mso-wrap-distance-top:0;mso-wrap-distance-right:9pt;mso-wrap-distance-bottom:0;mso-position-horizontal:absolute;mso-position-horizontal-relative:text;mso-position-vertical:absolute;mso-position-vertical-relative:text;v-text-anchor:top" o:gfxdata="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" stroked="f">
                 <v:textbox style="mso-fit-shape-to-text:t" inset="0,0,0,0">
                   <w:txbxContent>
                     <w:p>
@@ -20166,7 +19521,7 @@
         </w:rPr>
         <w:t>ụng</w:t>
       </w:r>
-      <w:bookmarkEnd w:id="26"/>
+      <w:bookmarkEnd w:id="36"/>
     </w:p>
     <w:p>
       <w:pPr>
@@ -20351,7 +19706,6 @@
           <w:sz w:val="26"/>
           <w:szCs w:val="26"/>
         </w:rPr>
-        <w:lastRenderedPageBreak/>
         <w:t xml:space="preserve">Cách sử dụng: </w:t>
       </w:r>
     </w:p>
@@ -20736,7 +20090,7 @@
           <w:szCs w:val="28"/>
         </w:rPr>
       </w:pPr>
-      <w:bookmarkStart w:id="27" w:name="_Toc121871401"/>
+      <w:bookmarkStart w:id="37" w:name="_Toc121871401"/>
       <w:r>
         <w:rPr>
           <w:b/>
@@ -20761,7 +20115,7 @@
         </w:rPr>
         <w:t>tuyển dụng</w:t>
       </w:r>
-      <w:bookmarkEnd w:id="27"/>
+      <w:bookmarkEnd w:id="37"/>
     </w:p>
     <w:p>
       <w:pPr>
@@ -20777,7 +20131,6 @@
         <w:rPr>
           <w:noProof/>
         </w:rPr>
-        <w:lastRenderedPageBreak/>
         <mc:AlternateContent>
           <mc:Choice Requires="wps">
             <w:drawing>
@@ -20845,7 +20198,7 @@
           </mc:Choice>
           <mc:Fallback>
             <w:pict>
-              <v:shape w14:anchorId="0C1731A7" id="Text Box 158" o:spid="_x0000_s1101" type="#_x0000_t202" style="position:absolute;left:0;text-align:left;margin-left:219.6pt;margin-top:539.95pt;width:33pt;height:26.4pt;z-index:251895808;visibility:visible;mso-wrap-style:square;mso-width-percent:0;mso-height-percent:0;mso-wrap-distance-left:9pt;mso-wrap-distance-top:0;mso-wrap-distance-right:9pt;mso-wrap-distance-bottom:0;mso-position-horizontal:absolute;mso-position-horizontal-relative:text;mso-position-vertical:absolute;mso-position-vertical-relative:text;mso-width-percent:0;mso-height-percent:0;mso-width-relative:margin;mso-height-relative:margin;v-text-anchor:top" o:gfxdata="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" filled="f" stroked="f" strokeweight=".5pt">
+              <v:shape w14:anchorId="0C1731A7" id="Text Box 158" o:spid="_x0000_s1101" type="#_x0000_t202" style="position:absolute;left:0;text-align:left;margin-left:219.6pt;margin-top:539.95pt;width:33pt;height:26.4pt;z-index:251895808;visibility:visible;mso-wrap-style:square;mso-width-percent:0;mso-height-percent:0;mso-wrap-distance-left:9pt;mso-wrap-distance-top:0;mso-wrap-distance-right:9pt;mso-wrap-distance-bottom:0;mso-position-horizontal:absolute;mso-position-horizontal-relative:text;mso-position-vertical:absolute;mso-position-vertical-relative:text;mso-width-percent:0;mso-height-percent:0;mso-width-relative:margin;mso-height-relative:margin;v-text-anchor:top" o:gfxdata="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" filled="f" stroked="f" strokeweight=".5pt">
                 <v:textbox>
                   <w:txbxContent>
                     <w:p>
@@ -20855,23 +20208,7 @@
                           <w:sz w:val="26"/>
                           <w:szCs w:val="26"/>
                         </w:rPr>
-                        <w:t>(</w:t>
-                      </w:r>
-                      <w:r>
-                        <w:rPr>
-                          <w:color w:val="C00000"/>
-                          <w:sz w:val="26"/>
-                          <w:szCs w:val="26"/>
-                        </w:rPr>
-                        <w:t>5</w:t>
-                      </w:r>
-                      <w:r>
-                        <w:rPr>
-                          <w:color w:val="C00000"/>
-                          <w:sz w:val="26"/>
-                          <w:szCs w:val="26"/>
-                        </w:rPr>
-                        <w:t>)</w:t>
+                        <w:t>(5)</w:t>
                       </w:r>
                     </w:p>
                   </w:txbxContent>
@@ -20952,7 +20289,7 @@
           </mc:Choice>
           <mc:Fallback>
             <w:pict>
-              <v:shape w14:anchorId="7180F2C3" id="Text Box 157" o:spid="_x0000_s1102" type="#_x0000_t202" style="position:absolute;left:0;text-align:left;margin-left:345.6pt;margin-top:188.95pt;width:33pt;height:26.4pt;z-index:251893760;visibility:visible;mso-wrap-style:square;mso-width-percent:0;mso-height-percent:0;mso-wrap-distance-left:9pt;mso-wrap-distance-top:0;mso-wrap-distance-right:9pt;mso-wrap-distance-bottom:0;mso-position-horizontal:absolute;mso-position-horizontal-relative:text;mso-position-vertical:absolute;mso-position-vertical-relative:text;mso-width-percent:0;mso-height-percent:0;mso-width-relative:margin;mso-height-relative:margin;v-text-anchor:top" o:gfxdata="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" filled="f" stroked="f" strokeweight=".5pt">
+              <v:shape w14:anchorId="7180F2C3" id="Text Box 157" o:spid="_x0000_s1102" type="#_x0000_t202" style="position:absolute;left:0;text-align:left;margin-left:345.6pt;margin-top:188.95pt;width:33pt;height:26.4pt;z-index:251893760;visibility:visible;mso-wrap-style:square;mso-width-percent:0;mso-height-percent:0;mso-wrap-distance-left:9pt;mso-wrap-distance-top:0;mso-wrap-distance-right:9pt;mso-wrap-distance-bottom:0;mso-position-horizontal:absolute;mso-position-horizontal-relative:text;mso-position-vertical:absolute;mso-position-vertical-relative:text;mso-width-percent:0;mso-height-percent:0;mso-width-relative:margin;mso-height-relative:margin;v-text-anchor:top" o:gfxdata="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" filled="f" stroked="f" strokeweight=".5pt">
                 <v:textbox>
                   <w:txbxContent>
                     <w:p>
@@ -20962,23 +20299,7 @@
                           <w:sz w:val="26"/>
                           <w:szCs w:val="26"/>
                         </w:rPr>
-                        <w:t>(</w:t>
-                      </w:r>
-                      <w:r>
-                        <w:rPr>
-                          <w:color w:val="C00000"/>
-                          <w:sz w:val="26"/>
-                          <w:szCs w:val="26"/>
-                        </w:rPr>
-                        <w:t>4</w:t>
-                      </w:r>
-                      <w:r>
-                        <w:rPr>
-                          <w:color w:val="C00000"/>
-                          <w:sz w:val="26"/>
-                          <w:szCs w:val="26"/>
-                        </w:rPr>
-                        <w:t>)</w:t>
+                        <w:t>(4)</w:t>
                       </w:r>
                     </w:p>
                   </w:txbxContent>
@@ -21059,7 +20380,7 @@
           </mc:Choice>
           <mc:Fallback>
             <w:pict>
-              <v:shape w14:anchorId="1A60DAA9" id="Text Box 156" o:spid="_x0000_s1103" type="#_x0000_t202" style="position:absolute;left:0;text-align:left;margin-left:271.8pt;margin-top:39.15pt;width:36.6pt;height:30.8pt;flip:x;z-index:251891712;visibility:visible;mso-wrap-style:square;mso-width-percent:0;mso-height-percent:0;mso-wrap-distance-left:9pt;mso-wrap-distance-top:0;mso-wrap-distance-right:9pt;mso-wrap-distance-bottom:0;mso-position-horizontal:absolute;mso-position-horizontal-relative:text;mso-position-vertical:absolute;mso-position-vertical-relative:text;mso-width-percent:0;mso-height-percent:0;mso-width-relative:margin;mso-height-relative:margin;v-text-anchor:top" o:gfxdata="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" filled="f" stroked="f" strokeweight=".5pt">
+              <v:shape w14:anchorId="1A60DAA9" id="Text Box 156" o:spid="_x0000_s1103" type="#_x0000_t202" style="position:absolute;left:0;text-align:left;margin-left:271.8pt;margin-top:39.15pt;width:36.6pt;height:30.8pt;flip:x;z-index:251891712;visibility:visible;mso-wrap-style:square;mso-width-percent:0;mso-height-percent:0;mso-wrap-distance-left:9pt;mso-wrap-distance-top:0;mso-wrap-distance-right:9pt;mso-wrap-distance-bottom:0;mso-position-horizontal:absolute;mso-position-horizontal-relative:text;mso-position-vertical:absolute;mso-position-vertical-relative:text;mso-width-percent:0;mso-height-percent:0;mso-width-relative:margin;mso-height-relative:margin;v-text-anchor:top" o:gfxdata="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" filled="f" stroked="f" strokeweight=".5pt">
                 <v:textbox>
                   <w:txbxContent>
                     <w:p>
@@ -21069,23 +20390,7 @@
                           <w:sz w:val="26"/>
                           <w:szCs w:val="26"/>
                         </w:rPr>
-                        <w:t>(</w:t>
-                      </w:r>
-                      <w:r>
-                        <w:rPr>
-                          <w:color w:val="C00000"/>
-                          <w:sz w:val="26"/>
-                          <w:szCs w:val="26"/>
-                        </w:rPr>
-                        <w:t>3</w:t>
-                      </w:r>
-                      <w:r>
-                        <w:rPr>
-                          <w:color w:val="C00000"/>
-                          <w:sz w:val="26"/>
-                          <w:szCs w:val="26"/>
-                        </w:rPr>
-                        <w:t>)</w:t>
+                        <w:t>(3)</w:t>
                       </w:r>
                     </w:p>
                   </w:txbxContent>
@@ -21166,7 +20471,7 @@
           </mc:Choice>
           <mc:Fallback>
             <w:pict>
-              <v:shape w14:anchorId="169F4979" id="Text Box 155" o:spid="_x0000_s1104" type="#_x0000_t202" style="position:absolute;left:0;text-align:left;margin-left:58.8pt;margin-top:36.55pt;width:37.2pt;height:33.6pt;z-index:251889664;visibility:visible;mso-wrap-style:square;mso-width-percent:0;mso-height-percent:0;mso-wrap-distance-left:9pt;mso-wrap-distance-top:0;mso-wrap-distance-right:9pt;mso-wrap-distance-bottom:0;mso-position-horizontal:absolute;mso-position-horizontal-relative:text;mso-position-vertical:absolute;mso-position-vertical-relative:text;mso-width-percent:0;mso-height-percent:0;mso-width-relative:margin;mso-height-relative:margin;v-text-anchor:top" o:gfxdata="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" filled="f" stroked="f" strokeweight=".5pt">
+              <v:shape w14:anchorId="169F4979" id="Text Box 155" o:spid="_x0000_s1104" type="#_x0000_t202" style="position:absolute;left:0;text-align:left;margin-left:58.8pt;margin-top:36.55pt;width:37.2pt;height:33.6pt;z-index:251889664;visibility:visible;mso-wrap-style:square;mso-width-percent:0;mso-height-percent:0;mso-wrap-distance-left:9pt;mso-wrap-distance-top:0;mso-wrap-distance-right:9pt;mso-wrap-distance-bottom:0;mso-position-horizontal:absolute;mso-position-horizontal-relative:text;mso-position-vertical:absolute;mso-position-vertical-relative:text;mso-width-percent:0;mso-height-percent:0;mso-width-relative:margin;mso-height-relative:margin;v-text-anchor:top" o:gfxdata="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" filled="f" stroked="f" strokeweight=".5pt">
                 <v:textbox>
                   <w:txbxContent>
                     <w:p>
@@ -21176,23 +20481,7 @@
                           <w:sz w:val="26"/>
                           <w:szCs w:val="26"/>
                         </w:rPr>
-                        <w:t>(</w:t>
-                      </w:r>
-                      <w:r>
-                        <w:rPr>
-                          <w:color w:val="C00000"/>
-                          <w:sz w:val="26"/>
-                          <w:szCs w:val="26"/>
-                        </w:rPr>
-                        <w:t>2</w:t>
-                      </w:r>
-                      <w:r>
-                        <w:rPr>
-                          <w:color w:val="C00000"/>
-                          <w:sz w:val="26"/>
-                          <w:szCs w:val="26"/>
-                        </w:rPr>
-                        <w:t>)</w:t>
+                        <w:t>(2)</w:t>
                       </w:r>
                     </w:p>
                   </w:txbxContent>
@@ -21273,7 +20562,7 @@
           </mc:Choice>
           <mc:Fallback>
             <w:pict>
-              <v:shape w14:anchorId="68AE5E73" id="Text Box 154" o:spid="_x0000_s1105" type="#_x0000_t202" style="position:absolute;left:0;text-align:left;margin-left:206.4pt;margin-top:-1.9pt;width:33pt;height:26.4pt;z-index:251887616;visibility:visible;mso-wrap-style:square;mso-width-percent:0;mso-height-percent:0;mso-wrap-distance-left:9pt;mso-wrap-distance-top:0;mso-wrap-distance-right:9pt;mso-wrap-distance-bottom:0;mso-position-horizontal:absolute;mso-position-horizontal-relative:text;mso-position-vertical:absolute;mso-position-vertical-relative:text;mso-width-percent:0;mso-height-percent:0;mso-width-relative:margin;mso-height-relative:margin;v-text-anchor:top" o:gfxdata="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" filled="f" stroked="f" strokeweight=".5pt">
+              <v:shape w14:anchorId="68AE5E73" id="Text Box 154" o:spid="_x0000_s1105" type="#_x0000_t202" style="position:absolute;left:0;text-align:left;margin-left:206.4pt;margin-top:-1.9pt;width:33pt;height:26.4pt;z-index:251887616;visibility:visible;mso-wrap-style:square;mso-width-percent:0;mso-height-percent:0;mso-wrap-distance-left:9pt;mso-wrap-distance-top:0;mso-wrap-distance-right:9pt;mso-wrap-distance-bottom:0;mso-position-horizontal:absolute;mso-position-horizontal-relative:text;mso-position-vertical:absolute;mso-position-vertical-relative:text;mso-width-percent:0;mso-height-percent:0;mso-width-relative:margin;mso-height-relative:margin;v-text-anchor:top" o:gfxdata="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" filled="f" stroked="f" strokeweight=".5pt">
                 <v:textbox>
                   <w:txbxContent>
                     <w:p>
@@ -21385,7 +20674,7 @@
           </mc:Choice>
           <mc:Fallback>
             <w:pict>
-              <v:shape w14:anchorId="54FB173C" id="Text Box 146" o:spid="_x0000_s1106" type="#_x0000_t202" style="position:absolute;left:0;text-align:left;margin-left:6pt;margin-top:602.4pt;width:468pt;height:19.2pt;z-index:251871232;visibility:visible;mso-wrap-style:square;mso-height-percent:0;mso-wrap-distance-left:9pt;mso-wrap-distance-top:0;mso-wrap-distance-right:9pt;mso-wrap-distance-bottom:0;mso-position-horizontal:absolute;mso-position-horizontal-relative:text;mso-position-vertical:absolute;mso-position-vertical-relative:text;mso-height-percent:0;mso-height-relative:margin;v-text-anchor:top" o:gfxdata="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" stroked="f">
+              <v:shape w14:anchorId="54FB173C" id="Text Box 146" o:spid="_x0000_s1106" type="#_x0000_t202" style="position:absolute;left:0;text-align:left;margin-left:6pt;margin-top:602.4pt;width:468pt;height:19.2pt;z-index:251871232;visibility:visible;mso-wrap-style:square;mso-height-percent:0;mso-wrap-distance-left:9pt;mso-wrap-distance-top:0;mso-wrap-distance-right:9pt;mso-wrap-distance-bottom:0;mso-position-horizontal:absolute;mso-position-horizontal-relative:text;mso-position-vertical:absolute;mso-position-vertical-relative:text;mso-height-percent:0;mso-height-relative:margin;v-text-anchor:top" o:gfxdata="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" stroked="f">
                 <v:textbox inset="0,0,0,0">
                   <w:txbxContent>
                     <w:p>
@@ -21504,7 +20793,6 @@
           <w:sz w:val="26"/>
           <w:szCs w:val="26"/>
         </w:rPr>
-        <w:lastRenderedPageBreak/>
         <w:t xml:space="preserve">Mục đích: </w:t>
       </w:r>
       <w:r>
@@ -22105,7 +21393,7 @@
           <w:szCs w:val="28"/>
         </w:rPr>
       </w:pPr>
-      <w:bookmarkStart w:id="28" w:name="_Toc121871402"/>
+      <w:bookmarkStart w:id="38" w:name="_Toc121871402"/>
       <w:r>
         <w:rPr>
           <w:b/>
@@ -22114,7 +21402,7 @@
         </w:rPr>
         <w:t>Chỉnh sửa tin tuyển dụng</w:t>
       </w:r>
-      <w:bookmarkEnd w:id="28"/>
+      <w:bookmarkEnd w:id="38"/>
     </w:p>
     <w:p>
       <w:pPr>
@@ -22130,7 +21418,6 @@
         <w:rPr>
           <w:noProof/>
         </w:rPr>
-        <w:lastRenderedPageBreak/>
         <mc:AlternateContent>
           <mc:Choice Requires="wps">
             <w:drawing>
@@ -22198,7 +21485,7 @@
           </mc:Choice>
           <mc:Fallback>
             <w:pict>
-              <v:shape w14:anchorId="3A4E4F3D" id="Text Box 162" o:spid="_x0000_s1107" type="#_x0000_t202" style="position:absolute;left:0;text-align:left;margin-left:211.8pt;margin-top:545.95pt;width:33pt;height:26.4pt;z-index:251904000;visibility:visible;mso-wrap-style:square;mso-width-percent:0;mso-height-percent:0;mso-wrap-distance-left:9pt;mso-wrap-distance-top:0;mso-wrap-distance-right:9pt;mso-wrap-distance-bottom:0;mso-position-horizontal:absolute;mso-position-horizontal-relative:text;mso-position-vertical:absolute;mso-position-vertical-relative:text;mso-width-percent:0;mso-height-percent:0;mso-width-relative:margin;mso-height-relative:margin;v-text-anchor:top" o:gfxdata="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" filled="f" stroked="f" strokeweight=".5pt">
+              <v:shape w14:anchorId="3A4E4F3D" id="Text Box 162" o:spid="_x0000_s1107" type="#_x0000_t202" style="position:absolute;left:0;text-align:left;margin-left:211.8pt;margin-top:545.95pt;width:33pt;height:26.4pt;z-index:251904000;visibility:visible;mso-wrap-style:square;mso-width-percent:0;mso-height-percent:0;mso-wrap-distance-left:9pt;mso-wrap-distance-top:0;mso-wrap-distance-right:9pt;mso-wrap-distance-bottom:0;mso-position-horizontal:absolute;mso-position-horizontal-relative:text;mso-position-vertical:absolute;mso-position-vertical-relative:text;mso-width-percent:0;mso-height-percent:0;mso-width-relative:margin;mso-height-relative:margin;v-text-anchor:top" o:gfxdata="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" filled="f" stroked="f" strokeweight=".5pt">
                 <v:textbox>
                   <w:txbxContent>
                     <w:p>
@@ -22208,23 +21495,7 @@
                           <w:sz w:val="26"/>
                           <w:szCs w:val="26"/>
                         </w:rPr>
-                        <w:t>(</w:t>
-                      </w:r>
-                      <w:r>
-                        <w:rPr>
-                          <w:color w:val="C00000"/>
-                          <w:sz w:val="26"/>
-                          <w:szCs w:val="26"/>
-                        </w:rPr>
-                        <w:t>4</w:t>
-                      </w:r>
-                      <w:r>
-                        <w:rPr>
-                          <w:color w:val="C00000"/>
-                          <w:sz w:val="26"/>
-                          <w:szCs w:val="26"/>
-                        </w:rPr>
-                        <w:t>)</w:t>
+                        <w:t>(4)</w:t>
                       </w:r>
                     </w:p>
                   </w:txbxContent>
@@ -22305,7 +21576,7 @@
           </mc:Choice>
           <mc:Fallback>
             <w:pict>
-              <v:shape w14:anchorId="64079719" id="Text Box 161" o:spid="_x0000_s1108" type="#_x0000_t202" style="position:absolute;left:0;text-align:left;margin-left:193.8pt;margin-top:71.95pt;width:33pt;height:26.4pt;z-index:251901952;visibility:visible;mso-wrap-style:square;mso-width-percent:0;mso-height-percent:0;mso-wrap-distance-left:9pt;mso-wrap-distance-top:0;mso-wrap-distance-right:9pt;mso-wrap-distance-bottom:0;mso-position-horizontal:absolute;mso-position-horizontal-relative:text;mso-position-vertical:absolute;mso-position-vertical-relative:text;mso-width-percent:0;mso-height-percent:0;mso-width-relative:margin;mso-height-relative:margin;v-text-anchor:top" o:gfxdata="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" filled="f" stroked="f" strokeweight=".5pt">
+              <v:shape w14:anchorId="64079719" id="Text Box 161" o:spid="_x0000_s1108" type="#_x0000_t202" style="position:absolute;left:0;text-align:left;margin-left:193.8pt;margin-top:71.95pt;width:33pt;height:26.4pt;z-index:251901952;visibility:visible;mso-wrap-style:square;mso-width-percent:0;mso-height-percent:0;mso-wrap-distance-left:9pt;mso-wrap-distance-top:0;mso-wrap-distance-right:9pt;mso-wrap-distance-bottom:0;mso-position-horizontal:absolute;mso-position-horizontal-relative:text;mso-position-vertical:absolute;mso-position-vertical-relative:text;mso-width-percent:0;mso-height-percent:0;mso-width-relative:margin;mso-height-relative:margin;v-text-anchor:top" o:gfxdata="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" filled="f" stroked="f" strokeweight=".5pt">
                 <v:textbox>
                   <w:txbxContent>
                     <w:p>
@@ -22315,23 +21586,7 @@
                           <w:sz w:val="26"/>
                           <w:szCs w:val="26"/>
                         </w:rPr>
-                        <w:t>(</w:t>
-                      </w:r>
-                      <w:r>
-                        <w:rPr>
-                          <w:color w:val="C00000"/>
-                          <w:sz w:val="26"/>
-                          <w:szCs w:val="26"/>
-                        </w:rPr>
-                        <w:t>3</w:t>
-                      </w:r>
-                      <w:r>
-                        <w:rPr>
-                          <w:color w:val="C00000"/>
-                          <w:sz w:val="26"/>
-                          <w:szCs w:val="26"/>
-                        </w:rPr>
-                        <w:t>)</w:t>
+                        <w:t>(3)</w:t>
                       </w:r>
                     </w:p>
                   </w:txbxContent>
@@ -22412,7 +21667,7 @@
           </mc:Choice>
           <mc:Fallback>
             <w:pict>
-              <v:shape w14:anchorId="4293000D" id="Text Box 160" o:spid="_x0000_s1109" type="#_x0000_t202" style="position:absolute;left:0;text-align:left;margin-left:63pt;margin-top:30.55pt;width:36pt;height:28.8pt;flip:x;z-index:251899904;visibility:visible;mso-wrap-style:square;mso-width-percent:0;mso-height-percent:0;mso-wrap-distance-left:9pt;mso-wrap-distance-top:0;mso-wrap-distance-right:9pt;mso-wrap-distance-bottom:0;mso-position-horizontal:absolute;mso-position-horizontal-relative:text;mso-position-vertical:absolute;mso-position-vertical-relative:text;mso-width-percent:0;mso-height-percent:0;mso-width-relative:margin;mso-height-relative:margin;v-text-anchor:top" o:gfxdata="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" filled="f" stroked="f" strokeweight=".5pt">
+              <v:shape w14:anchorId="4293000D" id="Text Box 160" o:spid="_x0000_s1109" type="#_x0000_t202" style="position:absolute;left:0;text-align:left;margin-left:63pt;margin-top:30.55pt;width:36pt;height:28.8pt;flip:x;z-index:251899904;visibility:visible;mso-wrap-style:square;mso-width-percent:0;mso-height-percent:0;mso-wrap-distance-left:9pt;mso-wrap-distance-top:0;mso-wrap-distance-right:9pt;mso-wrap-distance-bottom:0;mso-position-horizontal:absolute;mso-position-horizontal-relative:text;mso-position-vertical:absolute;mso-position-vertical-relative:text;mso-width-percent:0;mso-height-percent:0;mso-width-relative:margin;mso-height-relative:margin;v-text-anchor:top" o:gfxdata="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" filled="f" stroked="f" strokeweight=".5pt">
                 <v:textbox>
                   <w:txbxContent>
                     <w:p>
@@ -22422,23 +21677,7 @@
                           <w:sz w:val="26"/>
                           <w:szCs w:val="26"/>
                         </w:rPr>
-                        <w:t>(</w:t>
-                      </w:r>
-                      <w:r>
-                        <w:rPr>
-                          <w:color w:val="C00000"/>
-                          <w:sz w:val="26"/>
-                          <w:szCs w:val="26"/>
-                        </w:rPr>
-                        <w:t>2</w:t>
-                      </w:r>
-                      <w:r>
-                        <w:rPr>
-                          <w:color w:val="C00000"/>
-                          <w:sz w:val="26"/>
-                          <w:szCs w:val="26"/>
-                        </w:rPr>
-                        <w:t>)</w:t>
+                        <w:t>(2)</w:t>
                       </w:r>
                     </w:p>
                   </w:txbxContent>
@@ -22519,7 +21758,7 @@
           </mc:Choice>
           <mc:Fallback>
             <w:pict>
-              <v:shape w14:anchorId="601D92D5" id="Text Box 159" o:spid="_x0000_s1110" type="#_x0000_t202" style="position:absolute;left:0;text-align:left;margin-left:204pt;margin-top:-2.5pt;width:33pt;height:26.4pt;z-index:251897856;visibility:visible;mso-wrap-style:square;mso-width-percent:0;mso-height-percent:0;mso-wrap-distance-left:9pt;mso-wrap-distance-top:0;mso-wrap-distance-right:9pt;mso-wrap-distance-bottom:0;mso-position-horizontal:absolute;mso-position-horizontal-relative:text;mso-position-vertical:absolute;mso-position-vertical-relative:text;mso-width-percent:0;mso-height-percent:0;mso-width-relative:margin;mso-height-relative:margin;v-text-anchor:top" o:gfxdata="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" filled="f" stroked="f" strokeweight=".5pt">
+              <v:shape w14:anchorId="601D92D5" id="Text Box 159" o:spid="_x0000_s1110" type="#_x0000_t202" style="position:absolute;left:0;text-align:left;margin-left:204pt;margin-top:-2.5pt;width:33pt;height:26.4pt;z-index:251897856;visibility:visible;mso-wrap-style:square;mso-width-percent:0;mso-height-percent:0;mso-wrap-distance-left:9pt;mso-wrap-distance-top:0;mso-wrap-distance-right:9pt;mso-wrap-distance-bottom:0;mso-position-horizontal:absolute;mso-position-horizontal-relative:text;mso-position-vertical:absolute;mso-position-vertical-relative:text;mso-width-percent:0;mso-height-percent:0;mso-width-relative:margin;mso-height-relative:margin;v-text-anchor:top" o:gfxdata="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" filled="f" stroked="f" strokeweight=".5pt">
                 <v:textbox>
                   <w:txbxContent>
                     <w:p>
@@ -22671,7 +21910,7 @@
           </mc:Choice>
           <mc:Fallback>
             <w:pict>
-              <v:shape w14:anchorId="360DC5F1" id="Text Box 148" o:spid="_x0000_s1111" type="#_x0000_t202" style="position:absolute;left:0;text-align:left;margin-left:21.6pt;margin-top:601.55pt;width:403.95pt;height:.05pt;z-index:251874304;visibility:visible;mso-wrap-style:square;mso-wrap-distance-left:9pt;mso-wrap-distance-top:0;mso-wrap-distance-right:9pt;mso-wrap-distance-bottom:0;mso-position-horizontal:absolute;mso-position-horizontal-relative:text;mso-position-vertical:absolute;mso-position-vertical-relative:text;v-text-anchor:top" o:gfxdata="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" stroked="f">
+              <v:shape w14:anchorId="360DC5F1" id="Text Box 148" o:spid="_x0000_s1111" type="#_x0000_t202" style="position:absolute;left:0;text-align:left;margin-left:21.6pt;margin-top:601.55pt;width:403.95pt;height:.05pt;z-index:251874304;visibility:visible;mso-wrap-style:square;mso-wrap-distance-left:9pt;mso-wrap-distance-top:0;mso-wrap-distance-right:9pt;mso-wrap-distance-bottom:0;mso-position-horizontal:absolute;mso-position-horizontal-relative:text;mso-position-vertical:absolute;mso-position-vertical-relative:text;v-text-anchor:top" o:gfxdata="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" stroked="f">
                 <v:textbox style="mso-fit-shape-to-text:t" inset="0,0,0,0">
                   <w:txbxContent>
                     <w:p>
@@ -22714,7 +21953,6 @@
           <w:sz w:val="26"/>
           <w:szCs w:val="26"/>
         </w:rPr>
-        <w:lastRenderedPageBreak/>
         <w:t xml:space="preserve">Mục đích: </w:t>
       </w:r>
       <w:r>
@@ -23445,7 +22683,6 @@
         <w:br w:type="page"/>
       </w:r>
     </w:p>
-    <w:bookmarkStart w:id="29" w:name="_Toc121871403"/>
     <w:p>
       <w:pPr>
         <w:pStyle w:val="ListParagraph"/>
@@ -23461,11 +22698,11 @@
           <w:szCs w:val="28"/>
         </w:rPr>
       </w:pPr>
+      <w:bookmarkStart w:id="39" w:name="_Toc121871403"/>
       <w:r>
         <w:rPr>
           <w:noProof/>
         </w:rPr>
-        <w:lastRenderedPageBreak/>
         <mc:AlternateContent>
           <mc:Choice Requires="wps">
             <w:drawing>
@@ -23533,7 +22770,7 @@
           </mc:Choice>
           <mc:Fallback>
             <w:pict>
-              <v:shape w14:anchorId="462D3909" id="Text Box 166" o:spid="_x0000_s1112" type="#_x0000_t202" style="position:absolute;left:0;text-align:left;margin-left:216.6pt;margin-top:301.75pt;width:33pt;height:26.4pt;z-index:251912192;visibility:visible;mso-wrap-style:square;mso-width-percent:0;mso-height-percent:0;mso-wrap-distance-left:9pt;mso-wrap-distance-top:0;mso-wrap-distance-right:9pt;mso-wrap-distance-bottom:0;mso-position-horizontal:absolute;mso-position-horizontal-relative:text;mso-position-vertical:absolute;mso-position-vertical-relative:text;mso-width-percent:0;mso-height-percent:0;mso-width-relative:margin;mso-height-relative:margin;v-text-anchor:top" o:gfxdata="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" filled="f" stroked="f" strokeweight=".5pt">
+              <v:shape w14:anchorId="462D3909" id="Text Box 166" o:spid="_x0000_s1112" type="#_x0000_t202" style="position:absolute;left:0;text-align:left;margin-left:216.6pt;margin-top:301.75pt;width:33pt;height:26.4pt;z-index:251912192;visibility:visible;mso-wrap-style:square;mso-width-percent:0;mso-height-percent:0;mso-wrap-distance-left:9pt;mso-wrap-distance-top:0;mso-wrap-distance-right:9pt;mso-wrap-distance-bottom:0;mso-position-horizontal:absolute;mso-position-horizontal-relative:text;mso-position-vertical:absolute;mso-position-vertical-relative:text;mso-width-percent:0;mso-height-percent:0;mso-width-relative:margin;mso-height-relative:margin;v-text-anchor:top" o:gfxdata="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" filled="f" stroked="f" strokeweight=".5pt">
                 <v:textbox>
                   <w:txbxContent>
                     <w:p>
@@ -23543,23 +22780,7 @@
                           <w:sz w:val="26"/>
                           <w:szCs w:val="26"/>
                         </w:rPr>
-                        <w:t>(</w:t>
-                      </w:r>
-                      <w:r>
-                        <w:rPr>
-                          <w:color w:val="C00000"/>
-                          <w:sz w:val="26"/>
-                          <w:szCs w:val="26"/>
-                        </w:rPr>
-                        <w:t>4</w:t>
-                      </w:r>
-                      <w:r>
-                        <w:rPr>
-                          <w:color w:val="C00000"/>
-                          <w:sz w:val="26"/>
-                          <w:szCs w:val="26"/>
-                        </w:rPr>
-                        <w:t>)</w:t>
+                        <w:t>(4)</w:t>
                       </w:r>
                     </w:p>
                   </w:txbxContent>
@@ -23640,7 +22861,7 @@
           </mc:Choice>
           <mc:Fallback>
             <w:pict>
-              <v:shape w14:anchorId="3F8144BA" id="Text Box 165" o:spid="_x0000_s1113" type="#_x0000_t202" style="position:absolute;left:0;text-align:left;margin-left:262.8pt;margin-top:104.35pt;width:33pt;height:26.4pt;z-index:251910144;visibility:visible;mso-wrap-style:square;mso-width-percent:0;mso-height-percent:0;mso-wrap-distance-left:9pt;mso-wrap-distance-top:0;mso-wrap-distance-right:9pt;mso-wrap-distance-bottom:0;mso-position-horizontal:absolute;mso-position-horizontal-relative:text;mso-position-vertical:absolute;mso-position-vertical-relative:text;mso-width-percent:0;mso-height-percent:0;mso-width-relative:margin;mso-height-relative:margin;v-text-anchor:top" o:gfxdata="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" filled="f" stroked="f" strokeweight=".5pt">
+              <v:shape w14:anchorId="3F8144BA" id="Text Box 165" o:spid="_x0000_s1113" type="#_x0000_t202" style="position:absolute;left:0;text-align:left;margin-left:262.8pt;margin-top:104.35pt;width:33pt;height:26.4pt;z-index:251910144;visibility:visible;mso-wrap-style:square;mso-width-percent:0;mso-height-percent:0;mso-wrap-distance-left:9pt;mso-wrap-distance-top:0;mso-wrap-distance-right:9pt;mso-wrap-distance-bottom:0;mso-position-horizontal:absolute;mso-position-horizontal-relative:text;mso-position-vertical:absolute;mso-position-vertical-relative:text;mso-width-percent:0;mso-height-percent:0;mso-width-relative:margin;mso-height-relative:margin;v-text-anchor:top" o:gfxdata="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" filled="f" stroked="f" strokeweight=".5pt">
                 <v:textbox>
                   <w:txbxContent>
                     <w:p>
@@ -23650,23 +22871,7 @@
                           <w:sz w:val="26"/>
                           <w:szCs w:val="26"/>
                         </w:rPr>
-                        <w:t>(</w:t>
-                      </w:r>
-                      <w:r>
-                        <w:rPr>
-                          <w:color w:val="C00000"/>
-                          <w:sz w:val="26"/>
-                          <w:szCs w:val="26"/>
-                        </w:rPr>
-                        <w:t>3</w:t>
-                      </w:r>
-                      <w:r>
-                        <w:rPr>
-                          <w:color w:val="C00000"/>
-                          <w:sz w:val="26"/>
-                          <w:szCs w:val="26"/>
-                        </w:rPr>
-                        <w:t>)</w:t>
+                        <w:t>(3)</w:t>
                       </w:r>
                     </w:p>
                   </w:txbxContent>
@@ -23747,7 +22952,7 @@
           </mc:Choice>
           <mc:Fallback>
             <w:pict>
-              <v:shape w14:anchorId="0F662452" id="Text Box 164" o:spid="_x0000_s1114" type="#_x0000_t202" style="position:absolute;left:0;text-align:left;margin-left:61.8pt;margin-top:62.35pt;width:33pt;height:26.4pt;z-index:251908096;visibility:visible;mso-wrap-style:square;mso-width-percent:0;mso-height-percent:0;mso-wrap-distance-left:9pt;mso-wrap-distance-top:0;mso-wrap-distance-right:9pt;mso-wrap-distance-bottom:0;mso-position-horizontal:absolute;mso-position-horizontal-relative:text;mso-position-vertical:absolute;mso-position-vertical-relative:text;mso-width-percent:0;mso-height-percent:0;mso-width-relative:margin;mso-height-relative:margin;v-text-anchor:top" o:gfxdata="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" filled="f" stroked="f" strokeweight=".5pt">
+              <v:shape w14:anchorId="0F662452" id="Text Box 164" o:spid="_x0000_s1114" type="#_x0000_t202" style="position:absolute;left:0;text-align:left;margin-left:61.8pt;margin-top:62.35pt;width:33pt;height:26.4pt;z-index:251908096;visibility:visible;mso-wrap-style:square;mso-width-percent:0;mso-height-percent:0;mso-wrap-distance-left:9pt;mso-wrap-distance-top:0;mso-wrap-distance-right:9pt;mso-wrap-distance-bottom:0;mso-position-horizontal:absolute;mso-position-horizontal-relative:text;mso-position-vertical:absolute;mso-position-vertical-relative:text;mso-width-percent:0;mso-height-percent:0;mso-width-relative:margin;mso-height-relative:margin;v-text-anchor:top" o:gfxdata="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" filled="f" stroked="f" strokeweight=".5pt">
                 <v:textbox>
                   <w:txbxContent>
                     <w:p>
@@ -23757,23 +22962,7 @@
                           <w:sz w:val="26"/>
                           <w:szCs w:val="26"/>
                         </w:rPr>
-                        <w:t>(</w:t>
-                      </w:r>
-                      <w:r>
-                        <w:rPr>
-                          <w:color w:val="C00000"/>
-                          <w:sz w:val="26"/>
-                          <w:szCs w:val="26"/>
-                        </w:rPr>
-                        <w:t>2</w:t>
-                      </w:r>
-                      <w:r>
-                        <w:rPr>
-                          <w:color w:val="C00000"/>
-                          <w:sz w:val="26"/>
-                          <w:szCs w:val="26"/>
-                        </w:rPr>
-                        <w:t>)</w:t>
+                        <w:t>(2)</w:t>
                       </w:r>
                     </w:p>
                   </w:txbxContent>
@@ -23854,7 +23043,7 @@
           </mc:Choice>
           <mc:Fallback>
             <w:pict>
-              <v:shape w14:anchorId="3EE2BA83" id="Text Box 163" o:spid="_x0000_s1115" type="#_x0000_t202" style="position:absolute;left:0;text-align:left;margin-left:216.6pt;margin-top:20.35pt;width:33pt;height:26.4pt;z-index:251906048;visibility:visible;mso-wrap-style:square;mso-width-percent:0;mso-height-percent:0;mso-wrap-distance-left:9pt;mso-wrap-distance-top:0;mso-wrap-distance-right:9pt;mso-wrap-distance-bottom:0;mso-position-horizontal:absolute;mso-position-horizontal-relative:text;mso-position-vertical:absolute;mso-position-vertical-relative:text;mso-width-percent:0;mso-height-percent:0;mso-width-relative:margin;mso-height-relative:margin;v-text-anchor:top" o:gfxdata="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" filled="f" stroked="f" strokeweight=".5pt">
+              <v:shape w14:anchorId="3EE2BA83" id="Text Box 163" o:spid="_x0000_s1115" type="#_x0000_t202" style="position:absolute;left:0;text-align:left;margin-left:216.6pt;margin-top:20.35pt;width:33pt;height:26.4pt;z-index:251906048;visibility:visible;mso-wrap-style:square;mso-width-percent:0;mso-height-percent:0;mso-wrap-distance-left:9pt;mso-wrap-distance-top:0;mso-wrap-distance-right:9pt;mso-wrap-distance-bottom:0;mso-position-horizontal:absolute;mso-position-horizontal-relative:text;mso-position-vertical:absolute;mso-position-vertical-relative:text;mso-width-percent:0;mso-height-percent:0;mso-width-relative:margin;mso-height-relative:margin;v-text-anchor:top" o:gfxdata="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" filled="f" stroked="f" strokeweight=".5pt">
                 <v:textbox>
                   <w:txbxContent>
                     <w:p>
@@ -23949,7 +23138,7 @@
           </mc:Choice>
           <mc:Fallback>
             <w:pict>
-              <v:shape w14:anchorId="2D9A3309" id="Text Box 149" o:spid="_x0000_s1116" type="#_x0000_t202" style="position:absolute;left:0;text-align:left;margin-left:10.2pt;margin-top:379.7pt;width:468pt;height:.05pt;z-index:251877376;visibility:visible;mso-wrap-style:square;mso-wrap-distance-left:9pt;mso-wrap-distance-top:0;mso-wrap-distance-right:9pt;mso-wrap-distance-bottom:0;mso-position-horizontal:absolute;mso-position-horizontal-relative:text;mso-position-vertical:absolute;mso-position-vertical-relative:text;v-text-anchor:top" o:gfxdata="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" stroked="f">
+              <v:shape w14:anchorId="2D9A3309" id="Text Box 149" o:spid="_x0000_s1116" type="#_x0000_t202" style="position:absolute;left:0;text-align:left;margin-left:10.2pt;margin-top:379.7pt;width:468pt;height:.05pt;z-index:251877376;visibility:visible;mso-wrap-style:square;mso-wrap-distance-left:9pt;mso-wrap-distance-top:0;mso-wrap-distance-right:9pt;mso-wrap-distance-bottom:0;mso-position-horizontal:absolute;mso-position-horizontal-relative:text;mso-position-vertical:absolute;mso-position-vertical-relative:text;v-text-anchor:top" o:gfxdata="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" stroked="f">
                 <v:textbox style="mso-fit-shape-to-text:t" inset="0,0,0,0">
                   <w:txbxContent>
                     <w:p>
@@ -24042,7 +23231,7 @@
         </w:rPr>
         <w:t>Xem danh sách ứng viên</w:t>
       </w:r>
-      <w:bookmarkEnd w:id="29"/>
+      <w:bookmarkEnd w:id="39"/>
     </w:p>
     <w:p>
       <w:pPr>
@@ -24262,7 +23451,6 @@
           <w:sz w:val="26"/>
           <w:szCs w:val="26"/>
         </w:rPr>
-        <w:lastRenderedPageBreak/>
         <w:t xml:space="preserve">Cách sử dụng: </w:t>
       </w:r>
     </w:p>
@@ -24653,14 +23841,13 @@
           <w:szCs w:val="28"/>
         </w:rPr>
       </w:pPr>
-      <w:bookmarkStart w:id="30" w:name="_Toc121871404"/>
+      <w:bookmarkStart w:id="40" w:name="_Toc121871404"/>
       <w:r>
         <w:rPr>
           <w:b/>
           <w:sz w:val="28"/>
           <w:szCs w:val="28"/>
         </w:rPr>
-        <w:lastRenderedPageBreak/>
         <w:t>Xem</w:t>
       </w:r>
       <w:r>
@@ -24671,7 +23858,7 @@
         </w:rPr>
         <w:t xml:space="preserve"> hồ sơ ứng viên</w:t>
       </w:r>
-      <w:bookmarkEnd w:id="30"/>
+      <w:bookmarkEnd w:id="40"/>
     </w:p>
     <w:p>
       <w:pPr>
@@ -24748,7 +23935,7 @@
           </mc:Choice>
           <mc:Fallback>
             <w:pict>
-              <v:shape w14:anchorId="23E7F334" id="Text Box 167" o:spid="_x0000_s1117" type="#_x0000_t202" style="position:absolute;left:0;text-align:left;margin-left:3in;margin-top:9.65pt;width:33pt;height:26.4pt;z-index:251914240;visibility:visible;mso-wrap-style:square;mso-width-percent:0;mso-height-percent:0;mso-wrap-distance-left:9pt;mso-wrap-distance-top:0;mso-wrap-distance-right:9pt;mso-wrap-distance-bottom:0;mso-position-horizontal:absolute;mso-position-horizontal-relative:text;mso-position-vertical:absolute;mso-position-vertical-relative:text;mso-width-percent:0;mso-height-percent:0;mso-width-relative:margin;mso-height-relative:margin;v-text-anchor:top" o:gfxdata="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" filled="f" stroked="f" strokeweight=".5pt">
+              <v:shape w14:anchorId="23E7F334" id="Text Box 167" o:spid="_x0000_s1117" type="#_x0000_t202" style="position:absolute;left:0;text-align:left;margin-left:3in;margin-top:9.65pt;width:33pt;height:26.4pt;z-index:251914240;visibility:visible;mso-wrap-style:square;mso-width-percent:0;mso-height-percent:0;mso-wrap-distance-left:9pt;mso-wrap-distance-top:0;mso-wrap-distance-right:9pt;mso-wrap-distance-bottom:0;mso-position-horizontal:absolute;mso-position-horizontal-relative:text;mso-position-vertical:absolute;mso-position-vertical-relative:text;mso-width-percent:0;mso-height-percent:0;mso-width-relative:margin;mso-height-relative:margin;v-text-anchor:top" o:gfxdata="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" filled="f" stroked="f" strokeweight=".5pt">
                 <v:textbox>
                   <w:txbxContent>
                     <w:p>
@@ -24849,7 +24036,7 @@
           </mc:Choice>
           <mc:Fallback>
             <w:pict>
-              <v:shape w14:anchorId="1F6CC969" id="Text Box 171" o:spid="_x0000_s1118" type="#_x0000_t202" style="position:absolute;left:0;text-align:left;margin-left:211.8pt;margin-top:273.05pt;width:33pt;height:26.4pt;z-index:251922432;visibility:visible;mso-wrap-style:square;mso-width-percent:0;mso-height-percent:0;mso-wrap-distance-left:9pt;mso-wrap-distance-top:0;mso-wrap-distance-right:9pt;mso-wrap-distance-bottom:0;mso-position-horizontal:absolute;mso-position-horizontal-relative:text;mso-position-vertical:absolute;mso-position-vertical-relative:text;mso-width-percent:0;mso-height-percent:0;mso-width-relative:margin;mso-height-relative:margin;v-text-anchor:top" o:gfxdata="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" filled="f" stroked="f" strokeweight=".5pt">
+              <v:shape w14:anchorId="1F6CC969" id="Text Box 171" o:spid="_x0000_s1118" type="#_x0000_t202" style="position:absolute;left:0;text-align:left;margin-left:211.8pt;margin-top:273.05pt;width:33pt;height:26.4pt;z-index:251922432;visibility:visible;mso-wrap-style:square;mso-width-percent:0;mso-height-percent:0;mso-wrap-distance-left:9pt;mso-wrap-distance-top:0;mso-wrap-distance-right:9pt;mso-wrap-distance-bottom:0;mso-position-horizontal:absolute;mso-position-horizontal-relative:text;mso-position-vertical:absolute;mso-position-vertical-relative:text;mso-width-percent:0;mso-height-percent:0;mso-width-relative:margin;mso-height-relative:margin;v-text-anchor:top" o:gfxdata="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" filled="f" stroked="f" strokeweight=".5pt">
                 <v:textbox>
                   <w:txbxContent>
                     <w:p>
@@ -24859,23 +24046,7 @@
                           <w:sz w:val="26"/>
                           <w:szCs w:val="26"/>
                         </w:rPr>
-                        <w:t>(</w:t>
-                      </w:r>
-                      <w:r>
-                        <w:rPr>
-                          <w:color w:val="C00000"/>
-                          <w:sz w:val="26"/>
-                          <w:szCs w:val="26"/>
-                        </w:rPr>
-                        <w:t>5</w:t>
-                      </w:r>
-                      <w:r>
-                        <w:rPr>
-                          <w:color w:val="C00000"/>
-                          <w:sz w:val="26"/>
-                          <w:szCs w:val="26"/>
-                        </w:rPr>
-                        <w:t>)</w:t>
+                        <w:t>(5)</w:t>
                       </w:r>
                     </w:p>
                   </w:txbxContent>
@@ -24972,7 +24143,7 @@
           </mc:Choice>
           <mc:Fallback>
             <w:pict>
-              <v:shape w14:anchorId="3CD52FFF" id="Text Box 170" o:spid="_x0000_s1119" type="#_x0000_t202" style="position:absolute;left:0;text-align:left;margin-left:256.8pt;margin-top:121.85pt;width:33pt;height:26.4pt;z-index:251920384;visibility:visible;mso-wrap-style:square;mso-width-percent:0;mso-height-percent:0;mso-wrap-distance-left:9pt;mso-wrap-distance-top:0;mso-wrap-distance-right:9pt;mso-wrap-distance-bottom:0;mso-position-horizontal:absolute;mso-position-horizontal-relative:text;mso-position-vertical:absolute;mso-position-vertical-relative:text;mso-width-percent:0;mso-height-percent:0;mso-width-relative:margin;mso-height-relative:margin;v-text-anchor:top" o:gfxdata="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" filled="f" stroked="f" strokeweight=".5pt">
+              <v:shape w14:anchorId="3CD52FFF" id="Text Box 170" o:spid="_x0000_s1119" type="#_x0000_t202" style="position:absolute;left:0;text-align:left;margin-left:256.8pt;margin-top:121.85pt;width:33pt;height:26.4pt;z-index:251920384;visibility:visible;mso-wrap-style:square;mso-width-percent:0;mso-height-percent:0;mso-wrap-distance-left:9pt;mso-wrap-distance-top:0;mso-wrap-distance-right:9pt;mso-wrap-distance-bottom:0;mso-position-horizontal:absolute;mso-position-horizontal-relative:text;mso-position-vertical:absolute;mso-position-vertical-relative:text;mso-width-percent:0;mso-height-percent:0;mso-width-relative:margin;mso-height-relative:margin;v-text-anchor:top" o:gfxdata="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" filled="f" stroked="f" strokeweight=".5pt">
                 <v:textbox>
                   <w:txbxContent>
                     <w:p>
@@ -25079,7 +24250,7 @@
           </mc:Choice>
           <mc:Fallback>
             <w:pict>
-              <v:shape w14:anchorId="20D78040" id="Text Box 169" o:spid="_x0000_s1120" type="#_x0000_t202" style="position:absolute;left:0;text-align:left;margin-left:280.8pt;margin-top:29.45pt;width:33pt;height:26.4pt;z-index:251918336;visibility:visible;mso-wrap-style:square;mso-width-percent:0;mso-height-percent:0;mso-wrap-distance-left:9pt;mso-wrap-distance-top:0;mso-wrap-distance-right:9pt;mso-wrap-distance-bottom:0;mso-position-horizontal:absolute;mso-position-horizontal-relative:text;mso-position-vertical:absolute;mso-position-vertical-relative:text;mso-width-percent:0;mso-height-percent:0;mso-width-relative:margin;mso-height-relative:margin;v-text-anchor:top" o:gfxdata="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" filled="f" stroked="f" strokeweight=".5pt">
+              <v:shape w14:anchorId="20D78040" id="Text Box 169" o:spid="_x0000_s1120" type="#_x0000_t202" style="position:absolute;left:0;text-align:left;margin-left:280.8pt;margin-top:29.45pt;width:33pt;height:26.4pt;z-index:251918336;visibility:visible;mso-wrap-style:square;mso-width-percent:0;mso-height-percent:0;mso-wrap-distance-left:9pt;mso-wrap-distance-top:0;mso-wrap-distance-right:9pt;mso-wrap-distance-bottom:0;mso-position-horizontal:absolute;mso-position-horizontal-relative:text;mso-position-vertical:absolute;mso-position-vertical-relative:text;mso-width-percent:0;mso-height-percent:0;mso-width-relative:margin;mso-height-relative:margin;v-text-anchor:top" o:gfxdata="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" filled="f" stroked="f" strokeweight=".5pt">
                 <v:textbox>
                   <w:txbxContent>
                     <w:p>
@@ -25089,23 +24260,7 @@
                           <w:sz w:val="26"/>
                           <w:szCs w:val="26"/>
                         </w:rPr>
-                        <w:t>(</w:t>
-                      </w:r>
-                      <w:r>
-                        <w:rPr>
-                          <w:color w:val="C00000"/>
-                          <w:sz w:val="26"/>
-                          <w:szCs w:val="26"/>
-                        </w:rPr>
-                        <w:t>3</w:t>
-                      </w:r>
-                      <w:r>
-                        <w:rPr>
-                          <w:color w:val="C00000"/>
-                          <w:sz w:val="26"/>
-                          <w:szCs w:val="26"/>
-                        </w:rPr>
-                        <w:t>)</w:t>
+                        <w:t>(3)</w:t>
                       </w:r>
                     </w:p>
                   </w:txbxContent>
@@ -25186,7 +24341,7 @@
           </mc:Choice>
           <mc:Fallback>
             <w:pict>
-              <v:shape w14:anchorId="5FDDD293" id="Text Box 168" o:spid="_x0000_s1121" type="#_x0000_t202" style="position:absolute;left:0;text-align:left;margin-left:61.2pt;margin-top:48.05pt;width:33pt;height:26.4pt;z-index:251916288;visibility:visible;mso-wrap-style:square;mso-width-percent:0;mso-height-percent:0;mso-wrap-distance-left:9pt;mso-wrap-distance-top:0;mso-wrap-distance-right:9pt;mso-wrap-distance-bottom:0;mso-position-horizontal:absolute;mso-position-horizontal-relative:text;mso-position-vertical:absolute;mso-position-vertical-relative:text;mso-width-percent:0;mso-height-percent:0;mso-width-relative:margin;mso-height-relative:margin;v-text-anchor:top" o:gfxdata="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" filled="f" stroked="f" strokeweight=".5pt">
+              <v:shape w14:anchorId="5FDDD293" id="Text Box 168" o:spid="_x0000_s1121" type="#_x0000_t202" style="position:absolute;left:0;text-align:left;margin-left:61.2pt;margin-top:48.05pt;width:33pt;height:26.4pt;z-index:251916288;visibility:visible;mso-wrap-style:square;mso-width-percent:0;mso-height-percent:0;mso-wrap-distance-left:9pt;mso-wrap-distance-top:0;mso-wrap-distance-right:9pt;mso-wrap-distance-bottom:0;mso-position-horizontal:absolute;mso-position-horizontal-relative:text;mso-position-vertical:absolute;mso-position-vertical-relative:text;mso-width-percent:0;mso-height-percent:0;mso-width-relative:margin;mso-height-relative:margin;v-text-anchor:top" o:gfxdata="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" filled="f" stroked="f" strokeweight=".5pt">
                 <v:textbox>
                   <w:txbxContent>
                     <w:p>
@@ -25196,23 +24351,7 @@
                           <w:sz w:val="26"/>
                           <w:szCs w:val="26"/>
                         </w:rPr>
-                        <w:t>(</w:t>
-                      </w:r>
-                      <w:r>
-                        <w:rPr>
-                          <w:color w:val="C00000"/>
-                          <w:sz w:val="26"/>
-                          <w:szCs w:val="26"/>
-                        </w:rPr>
-                        <w:t>2</w:t>
-                      </w:r>
-                      <w:r>
-                        <w:rPr>
-                          <w:color w:val="C00000"/>
-                          <w:sz w:val="26"/>
-                          <w:szCs w:val="26"/>
-                        </w:rPr>
-                        <w:t>)</w:t>
+                        <w:t>(2)</w:t>
                       </w:r>
                     </w:p>
                   </w:txbxContent>
@@ -25310,12 +24449,12 @@
           <w:szCs w:val="26"/>
         </w:rPr>
       </w:pPr>
-      <w:bookmarkStart w:id="31" w:name="_Toc468193991"/>
-      <w:bookmarkStart w:id="32" w:name="_Toc120696263"/>
-      <w:bookmarkStart w:id="33" w:name="_Toc120696347"/>
-      <w:bookmarkEnd w:id="31"/>
-      <w:bookmarkEnd w:id="32"/>
-      <w:bookmarkEnd w:id="33"/>
+      <w:bookmarkStart w:id="41" w:name="_Toc468193991"/>
+      <w:bookmarkStart w:id="42" w:name="_Toc120696263"/>
+      <w:bookmarkStart w:id="43" w:name="_Toc120696347"/>
+      <w:bookmarkEnd w:id="41"/>
+      <w:bookmarkEnd w:id="42"/>
+      <w:bookmarkEnd w:id="43"/>
       <w:r>
         <w:rPr>
           <w:sz w:val="26"/>
@@ -25527,7 +24666,6 @@
           <w:sz w:val="26"/>
           <w:szCs w:val="26"/>
         </w:rPr>
-        <w:lastRenderedPageBreak/>
         <w:t xml:space="preserve">Cách sử dụng: </w:t>
       </w:r>
     </w:p>
@@ -25959,7 +25097,7 @@
 </file>
 
 <file path=word/endnotes.xml><?xml version="1.0" encoding="utf-8"?>
-<w:endnotes xmlns:wpc="http://schemas.microsoft.com/office/word/2010/wordprocessingCanvas" xmlns:cx="http://schemas.microsoft.com/office/drawing/2014/chartex" xmlns:cx1="http://schemas.microsoft.com/office/drawing/2015/9/8/chartex" xmlns:cx2="http://schemas.microsoft.com/office/drawing/2015/10/21/chartex" xmlns:cx3="http://schemas.microsoft.com/office/drawing/2016/5/9/chartex" xmlns:cx4="http://schemas.microsoft.com/office/drawing/2016/5/10/chartex" xmlns:cx5="http://schemas.microsoft.com/office/drawing/2016/5/11/chartex" xmlns:cx6="http://schemas.microsoft.com/office/drawing/2016/5/12/chartex" xmlns:cx7="http://schemas.microsoft.com/office/drawing/2016/5/13/chartex" xmlns:cx8="http://schemas.microsoft.com/office/drawing/2016/5/14/chartex" xmlns:mc="http://schemas.openxmlformats.org/markup-compatibility/2006" xmlns:aink="http://schemas.microsoft.com/office/drawing/2016/ink" xmlns:am3d="http://schemas.microsoft.com/office/drawing/2017/model3d" xmlns:o="urn:schemas-microsoft-com:office:office" xmlns:r="http://schemas.openxmlformats.org/officeDocument/2006/relationships" xmlns:m="http://schemas.openxmlformats.org/officeDocument/2006/math" xmlns:v="urn:schemas-microsoft-com:vml" xmlns:wp14="http://schemas.microsoft.com/office/word/2010/wordprocessingDrawing" xmlns:wp="http://schemas.openxmlformats.org/drawingml/2006/wordprocessingDrawing" xmlns:w10="urn:schemas-microsoft-com:office:word" xmlns:w="http://schemas.openxmlformats.org/wordprocessingml/2006/main" xmlns:w14="http://schemas.microsoft.com/office/word/2010/wordml" xmlns:w15="http://schemas.microsoft.com/office/word/2012/wordml" xmlns:w16cex="http://schemas.microsoft.com/office/word/2018/wordml/cex" xmlns:w16cid="http://schemas.microsoft.com/office/word/2016/wordml/cid" xmlns:w16="http://schemas.microsoft.com/office/word/2018/wordml" xmlns:w16sdtdh="http://schemas.microsoft.com/office/word/2020/wordml/sdtdatahash" xmlns:w16se="http://schemas.microsoft.com/office/word/2015/wordml/symex" xmlns:wpg="http://schemas.microsoft.com/office/word/2010/wordprocessingGroup" xmlns:wpi="http://schemas.microsoft.com/office/word/2010/wordprocessingInk" xmlns:wne="http://schemas.microsoft.com/office/word/2006/wordml" xmlns:wps="http://schemas.microsoft.com/office/word/2010/wordprocessingShape" mc:Ignorable="w14 w15 w16se w16cid w16 w16cex w16sdtdh wp14">
+<w:endnotes xmlns:wpc="http://schemas.microsoft.com/office/word/2010/wordprocessingCanvas" xmlns:cx="http://schemas.microsoft.com/office/drawing/2014/chartex" xmlns:cx1="http://schemas.microsoft.com/office/drawing/2015/9/8/chartex" xmlns:cx2="http://schemas.microsoft.com/office/drawing/2015/10/21/chartex" xmlns:cx3="http://schemas.microsoft.com/office/drawing/2016/5/9/chartex" xmlns:cx4="http://schemas.microsoft.com/office/drawing/2016/5/10/chartex" xmlns:cx5="http://schemas.microsoft.com/office/drawing/2016/5/11/chartex" xmlns:cx6="http://schemas.microsoft.com/office/drawing/2016/5/12/chartex" xmlns:cx7="http://schemas.microsoft.com/office/drawing/2016/5/13/chartex" xmlns:cx8="http://schemas.microsoft.com/office/drawing/2016/5/14/chartex" xmlns:mc="http://schemas.openxmlformats.org/markup-compatibility/2006" xmlns:aink="http://schemas.microsoft.com/office/drawing/2016/ink" xmlns:am3d="http://schemas.microsoft.com/office/drawing/2017/model3d" xmlns:o="urn:schemas-microsoft-com:office:office" xmlns:oel="http://schemas.microsoft.com/office/2019/extlst" xmlns:r="http://schemas.openxmlformats.org/officeDocument/2006/relationships" xmlns:m="http://schemas.openxmlformats.org/officeDocument/2006/math" xmlns:v="urn:schemas-microsoft-com:vml" xmlns:wp14="http://schemas.microsoft.com/office/word/2010/wordprocessingDrawing" xmlns:wp="http://schemas.openxmlformats.org/drawingml/2006/wordprocessingDrawing" xmlns:w10="urn:schemas-microsoft-com:office:word" xmlns:w="http://schemas.openxmlformats.org/wordprocessingml/2006/main" xmlns:w14="http://schemas.microsoft.com/office/word/2010/wordml" xmlns:w15="http://schemas.microsoft.com/office/word/2012/wordml" xmlns:w16cex="http://schemas.microsoft.com/office/word/2018/wordml/cex" xmlns:w16cid="http://schemas.microsoft.com/office/word/2016/wordml/cid" xmlns:w16="http://schemas.microsoft.com/office/word/2018/wordml" xmlns:w16sdtdh="http://schemas.microsoft.com/office/word/2020/wordml/sdtdatahash" xmlns:w16se="http://schemas.microsoft.com/office/word/2015/wordml/symex" xmlns:wpg="http://schemas.microsoft.com/office/word/2010/wordprocessingGroup" xmlns:wpi="http://schemas.microsoft.com/office/word/2010/wordprocessingInk" xmlns:wne="http://schemas.microsoft.com/office/word/2006/wordml" xmlns:wps="http://schemas.microsoft.com/office/word/2010/wordprocessingShape" mc:Ignorable="w14 w15 w16se w16cid w16 w16cex w16sdtdh wp14">
   <w:endnote w:type="separator" w:id="-1">
     <w:p>
       <w:pPr>
@@ -25984,7 +25122,7 @@
 </file>
 
 <file path=word/footer1.xml><?xml version="1.0" encoding="utf-8"?>
-<w:ftr xmlns:wpc="http://schemas.microsoft.com/office/word/2010/wordprocessingCanvas" xmlns:cx="http://schemas.microsoft.com/office/drawing/2014/chartex" xmlns:cx1="http://schemas.microsoft.com/office/drawing/2015/9/8/chartex" xmlns:cx2="http://schemas.microsoft.com/office/drawing/2015/10/21/chartex" xmlns:cx3="http://schemas.microsoft.com/office/drawing/2016/5/9/chartex" xmlns:cx4="http://schemas.microsoft.com/office/drawing/2016/5/10/chartex" xmlns:cx5="http://schemas.microsoft.com/office/drawing/2016/5/11/chartex" xmlns:cx6="http://schemas.microsoft.com/office/drawing/2016/5/12/chartex" xmlns:cx7="http://schemas.microsoft.com/office/drawing/2016/5/13/chartex" xmlns:cx8="http://schemas.microsoft.com/office/drawing/2016/5/14/chartex" xmlns:mc="http://schemas.openxmlformats.org/markup-compatibility/2006" xmlns:aink="http://schemas.microsoft.com/office/drawing/2016/ink" xmlns:am3d="http://schemas.microsoft.com/office/drawing/2017/model3d" xmlns:o="urn:schemas-microsoft-com:office:office" xmlns:r="http://schemas.openxmlformats.org/officeDocument/2006/relationships" xmlns:m="http://schemas.openxmlformats.org/officeDocument/2006/math" xmlns:v="urn:schemas-microsoft-com:vml" xmlns:wp14="http://schemas.microsoft.com/office/word/2010/wordprocessingDrawing" xmlns:wp="http://schemas.openxmlformats.org/drawingml/2006/wordprocessingDrawing" xmlns:w10="urn:schemas-microsoft-com:office:word" xmlns:w="http://schemas.openxmlformats.org/wordprocessingml/2006/main" xmlns:w14="http://schemas.microsoft.com/office/word/2010/wordml" xmlns:w15="http://schemas.microsoft.com/office/word/2012/wordml" xmlns:w16cex="http://schemas.microsoft.com/office/word/2018/wordml/cex" xmlns:w16cid="http://schemas.microsoft.com/office/word/2016/wordml/cid" xmlns:w16="http://schemas.microsoft.com/office/word/2018/wordml" xmlns:w16sdtdh="http://schemas.microsoft.com/office/word/2020/wordml/sdtdatahash" xmlns:w16se="http://schemas.microsoft.com/office/word/2015/wordml/symex" xmlns:wpg="http://schemas.microsoft.com/office/word/2010/wordprocessingGroup" xmlns:wpi="http://schemas.microsoft.com/office/word/2010/wordprocessingInk" xmlns:wne="http://schemas.microsoft.com/office/word/2006/wordml" xmlns:wps="http://schemas.microsoft.com/office/word/2010/wordprocessingShape" mc:Ignorable="w14 w15 w16se w16cid w16 w16cex w16sdtdh wp14">
+<w:ftr xmlns:wpc="http://schemas.microsoft.com/office/word/2010/wordprocessingCanvas" xmlns:cx="http://schemas.microsoft.com/office/drawing/2014/chartex" xmlns:cx1="http://schemas.microsoft.com/office/drawing/2015/9/8/chartex" xmlns:cx2="http://schemas.microsoft.com/office/drawing/2015/10/21/chartex" xmlns:cx3="http://schemas.microsoft.com/office/drawing/2016/5/9/chartex" xmlns:cx4="http://schemas.microsoft.com/office/drawing/2016/5/10/chartex" xmlns:cx5="http://schemas.microsoft.com/office/drawing/2016/5/11/chartex" xmlns:cx6="http://schemas.microsoft.com/office/drawing/2016/5/12/chartex" xmlns:cx7="http://schemas.microsoft.com/office/drawing/2016/5/13/chartex" xmlns:cx8="http://schemas.microsoft.com/office/drawing/2016/5/14/chartex" xmlns:mc="http://schemas.openxmlformats.org/markup-compatibility/2006" xmlns:aink="http://schemas.microsoft.com/office/drawing/2016/ink" xmlns:am3d="http://schemas.microsoft.com/office/drawing/2017/model3d" xmlns:o="urn:schemas-microsoft-com:office:office" xmlns:oel="http://schemas.microsoft.com/office/2019/extlst" xmlns:r="http://schemas.openxmlformats.org/officeDocument/2006/relationships" xmlns:m="http://schemas.openxmlformats.org/officeDocument/2006/math" xmlns:v="urn:schemas-microsoft-com:vml" xmlns:wp14="http://schemas.microsoft.com/office/word/2010/wordprocessingDrawing" xmlns:wp="http://schemas.openxmlformats.org/drawingml/2006/wordprocessingDrawing" xmlns:w10="urn:schemas-microsoft-com:office:word" xmlns:w="http://schemas.openxmlformats.org/wordprocessingml/2006/main" xmlns:w14="http://schemas.microsoft.com/office/word/2010/wordml" xmlns:w15="http://schemas.microsoft.com/office/word/2012/wordml" xmlns:w16cex="http://schemas.microsoft.com/office/word/2018/wordml/cex" xmlns:w16cid="http://schemas.microsoft.com/office/word/2016/wordml/cid" xmlns:w16="http://schemas.microsoft.com/office/word/2018/wordml" xmlns:w16sdtdh="http://schemas.microsoft.com/office/word/2020/wordml/sdtdatahash" xmlns:w16se="http://schemas.microsoft.com/office/word/2015/wordml/symex" xmlns:wpg="http://schemas.microsoft.com/office/word/2010/wordprocessingGroup" xmlns:wpi="http://schemas.microsoft.com/office/word/2010/wordprocessingInk" xmlns:wne="http://schemas.microsoft.com/office/word/2006/wordml" xmlns:wps="http://schemas.microsoft.com/office/word/2010/wordprocessingShape" mc:Ignorable="w14 w15 w16se w16cid w16 w16cex w16sdtdh wp14">
   <w:p>
     <w:pPr>
       <w:pStyle w:val="Footer"/>
@@ -26022,7 +25160,7 @@
 </file>
 
 <file path=word/footer2.xml><?xml version="1.0" encoding="utf-8"?>
-<w:ftr xmlns:wpc="http://schemas.microsoft.com/office/word/2010/wordprocessingCanvas" xmlns:cx="http://schemas.microsoft.com/office/drawing/2014/chartex" xmlns:cx1="http://schemas.microsoft.com/office/drawing/2015/9/8/chartex" xmlns:cx2="http://schemas.microsoft.com/office/drawing/2015/10/21/chartex" xmlns:cx3="http://schemas.microsoft.com/office/drawing/2016/5/9/chartex" xmlns:cx4="http://schemas.microsoft.com/office/drawing/2016/5/10/chartex" xmlns:cx5="http://schemas.microsoft.com/office/drawing/2016/5/11/chartex" xmlns:cx6="http://schemas.microsoft.com/office/drawing/2016/5/12/chartex" xmlns:cx7="http://schemas.microsoft.com/office/drawing/2016/5/13/chartex" xmlns:cx8="http://schemas.microsoft.com/office/drawing/2016/5/14/chartex" xmlns:mc="http://schemas.openxmlformats.org/markup-compatibility/2006" xmlns:aink="http://schemas.microsoft.com/office/drawing/2016/ink" xmlns:am3d="http://schemas.microsoft.com/office/drawing/2017/model3d" xmlns:o="urn:schemas-microsoft-com:office:office" xmlns:r="http://schemas.openxmlformats.org/officeDocument/2006/relationships" xmlns:m="http://schemas.openxmlformats.org/officeDocument/2006/math" xmlns:v="urn:schemas-microsoft-com:vml" xmlns:wp14="http://schemas.microsoft.com/office/word/2010/wordprocessingDrawing" xmlns:wp="http://schemas.openxmlformats.org/drawingml/2006/wordprocessingDrawing" xmlns:w10="urn:schemas-microsoft-com:office:word" xmlns:w="http://schemas.openxmlformats.org/wordprocessingml/2006/main" xmlns:w14="http://schemas.microsoft.com/office/word/2010/wordml" xmlns:w15="http://schemas.microsoft.com/office/word/2012/wordml" xmlns:w16cex="http://schemas.microsoft.com/office/word/2018/wordml/cex" xmlns:w16cid="http://schemas.microsoft.com/office/word/2016/wordml/cid" xmlns:w16="http://schemas.microsoft.com/office/word/2018/wordml" xmlns:w16sdtdh="http://schemas.microsoft.com/office/word/2020/wordml/sdtdatahash" xmlns:w16se="http://schemas.microsoft.com/office/word/2015/wordml/symex" xmlns:wpg="http://schemas.microsoft.com/office/word/2010/wordprocessingGroup" xmlns:wpi="http://schemas.microsoft.com/office/word/2010/wordprocessingInk" xmlns:wne="http://schemas.microsoft.com/office/word/2006/wordml" xmlns:wps="http://schemas.microsoft.com/office/word/2010/wordprocessingShape" mc:Ignorable="w14 w15 w16se w16cid w16 w16cex w16sdtdh wp14">
+<w:ftr xmlns:wpc="http://schemas.microsoft.com/office/word/2010/wordprocessingCanvas" xmlns:cx="http://schemas.microsoft.com/office/drawing/2014/chartex" xmlns:cx1="http://schemas.microsoft.com/office/drawing/2015/9/8/chartex" xmlns:cx2="http://schemas.microsoft.com/office/drawing/2015/10/21/chartex" xmlns:cx3="http://schemas.microsoft.com/office/drawing/2016/5/9/chartex" xmlns:cx4="http://schemas.microsoft.com/office/drawing/2016/5/10/chartex" xmlns:cx5="http://schemas.microsoft.com/office/drawing/2016/5/11/chartex" xmlns:cx6="http://schemas.microsoft.com/office/drawing/2016/5/12/chartex" xmlns:cx7="http://schemas.microsoft.com/office/drawing/2016/5/13/chartex" xmlns:cx8="http://schemas.microsoft.com/office/drawing/2016/5/14/chartex" xmlns:mc="http://schemas.openxmlformats.org/markup-compatibility/2006" xmlns:aink="http://schemas.microsoft.com/office/drawing/2016/ink" xmlns:am3d="http://schemas.microsoft.com/office/drawing/2017/model3d" xmlns:o="urn:schemas-microsoft-com:office:office" xmlns:oel="http://schemas.microsoft.com/office/2019/extlst" xmlns:r="http://schemas.openxmlformats.org/officeDocument/2006/relationships" xmlns:m="http://schemas.openxmlformats.org/officeDocument/2006/math" xmlns:v="urn:schemas-microsoft-com:vml" xmlns:wp14="http://schemas.microsoft.com/office/word/2010/wordprocessingDrawing" xmlns:wp="http://schemas.openxmlformats.org/drawingml/2006/wordprocessingDrawing" xmlns:w10="urn:schemas-microsoft-com:office:word" xmlns:w="http://schemas.openxmlformats.org/wordprocessingml/2006/main" xmlns:w14="http://schemas.microsoft.com/office/word/2010/wordml" xmlns:w15="http://schemas.microsoft.com/office/word/2012/wordml" xmlns:w16cex="http://schemas.microsoft.com/office/word/2018/wordml/cex" xmlns:w16cid="http://schemas.microsoft.com/office/word/2016/wordml/cid" xmlns:w16="http://schemas.microsoft.com/office/word/2018/wordml" xmlns:w16sdtdh="http://schemas.microsoft.com/office/word/2020/wordml/sdtdatahash" xmlns:w16se="http://schemas.microsoft.com/office/word/2015/wordml/symex" xmlns:wpg="http://schemas.microsoft.com/office/word/2010/wordprocessingGroup" xmlns:wpi="http://schemas.microsoft.com/office/word/2010/wordprocessingInk" xmlns:wne="http://schemas.microsoft.com/office/word/2006/wordml" xmlns:wps="http://schemas.microsoft.com/office/word/2010/wordprocessingShape" mc:Ignorable="w14 w15 w16se w16cid w16 w16cex w16sdtdh wp14">
   <w:tbl>
     <w:tblPr>
       <w:tblW w:w="0" w:type="auto"/>
@@ -26298,7 +25436,7 @@
 </file>
 
 <file path=word/footer3.xml><?xml version="1.0" encoding="utf-8"?>
-<w:ftr xmlns:wpc="http://schemas.microsoft.com/office/word/2010/wordprocessingCanvas" xmlns:cx="http://schemas.microsoft.com/office/drawing/2014/chartex" xmlns:cx1="http://schemas.microsoft.com/office/drawing/2015/9/8/chartex" xmlns:cx2="http://schemas.microsoft.com/office/drawing/2015/10/21/chartex" xmlns:cx3="http://schemas.microsoft.com/office/drawing/2016/5/9/chartex" xmlns:cx4="http://schemas.microsoft.com/office/drawing/2016/5/10/chartex" xmlns:cx5="http://schemas.microsoft.com/office/drawing/2016/5/11/chartex" xmlns:cx6="http://schemas.microsoft.com/office/drawing/2016/5/12/chartex" xmlns:cx7="http://schemas.microsoft.com/office/drawing/2016/5/13/chartex" xmlns:cx8="http://schemas.microsoft.com/office/drawing/2016/5/14/chartex" xmlns:mc="http://schemas.openxmlformats.org/markup-compatibility/2006" xmlns:aink="http://schemas.microsoft.com/office/drawing/2016/ink" xmlns:am3d="http://schemas.microsoft.com/office/drawing/2017/model3d" xmlns:o="urn:schemas-microsoft-com:office:office" xmlns:r="http://schemas.openxmlformats.org/officeDocument/2006/relationships" xmlns:m="http://schemas.openxmlformats.org/officeDocument/2006/math" xmlns:v="urn:schemas-microsoft-com:vml" xmlns:wp14="http://schemas.microsoft.com/office/word/2010/wordprocessingDrawing" xmlns:wp="http://schemas.openxmlformats.org/drawingml/2006/wordprocessingDrawing" xmlns:w10="urn:schemas-microsoft-com:office:word" xmlns:w="http://schemas.openxmlformats.org/wordprocessingml/2006/main" xmlns:w14="http://schemas.microsoft.com/office/word/2010/wordml" xmlns:w15="http://schemas.microsoft.com/office/word/2012/wordml" xmlns:w16cex="http://schemas.microsoft.com/office/word/2018/wordml/cex" xmlns:w16cid="http://schemas.microsoft.com/office/word/2016/wordml/cid" xmlns:w16="http://schemas.microsoft.com/office/word/2018/wordml" xmlns:w16sdtdh="http://schemas.microsoft.com/office/word/2020/wordml/sdtdatahash" xmlns:w16se="http://schemas.microsoft.com/office/word/2015/wordml/symex" xmlns:wpg="http://schemas.microsoft.com/office/word/2010/wordprocessingGroup" xmlns:wpi="http://schemas.microsoft.com/office/word/2010/wordprocessingInk" xmlns:wne="http://schemas.microsoft.com/office/word/2006/wordml" xmlns:wps="http://schemas.microsoft.com/office/word/2010/wordprocessingShape" mc:Ignorable="w14 w15 w16se w16cid w16 w16cex w16sdtdh wp14">
+<w:ftr xmlns:wpc="http://schemas.microsoft.com/office/word/2010/wordprocessingCanvas" xmlns:cx="http://schemas.microsoft.com/office/drawing/2014/chartex" xmlns:cx1="http://schemas.microsoft.com/office/drawing/2015/9/8/chartex" xmlns:cx2="http://schemas.microsoft.com/office/drawing/2015/10/21/chartex" xmlns:cx3="http://schemas.microsoft.com/office/drawing/2016/5/9/chartex" xmlns:cx4="http://schemas.microsoft.com/office/drawing/2016/5/10/chartex" xmlns:cx5="http://schemas.microsoft.com/office/drawing/2016/5/11/chartex" xmlns:cx6="http://schemas.microsoft.com/office/drawing/2016/5/12/chartex" xmlns:cx7="http://schemas.microsoft.com/office/drawing/2016/5/13/chartex" xmlns:cx8="http://schemas.microsoft.com/office/drawing/2016/5/14/chartex" xmlns:mc="http://schemas.openxmlformats.org/markup-compatibility/2006" xmlns:aink="http://schemas.microsoft.com/office/drawing/2016/ink" xmlns:am3d="http://schemas.microsoft.com/office/drawing/2017/model3d" xmlns:o="urn:schemas-microsoft-com:office:office" xmlns:oel="http://schemas.microsoft.com/office/2019/extlst" xmlns:r="http://schemas.openxmlformats.org/officeDocument/2006/relationships" xmlns:m="http://schemas.openxmlformats.org/officeDocument/2006/math" xmlns:v="urn:schemas-microsoft-com:vml" xmlns:wp14="http://schemas.microsoft.com/office/word/2010/wordprocessingDrawing" xmlns:wp="http://schemas.openxmlformats.org/drawingml/2006/wordprocessingDrawing" xmlns:w10="urn:schemas-microsoft-com:office:word" xmlns:w="http://schemas.openxmlformats.org/wordprocessingml/2006/main" xmlns:w14="http://schemas.microsoft.com/office/word/2010/wordml" xmlns:w15="http://schemas.microsoft.com/office/word/2012/wordml" xmlns:w16cex="http://schemas.microsoft.com/office/word/2018/wordml/cex" xmlns:w16cid="http://schemas.microsoft.com/office/word/2016/wordml/cid" xmlns:w16="http://schemas.microsoft.com/office/word/2018/wordml" xmlns:w16sdtdh="http://schemas.microsoft.com/office/word/2020/wordml/sdtdatahash" xmlns:w16se="http://schemas.microsoft.com/office/word/2015/wordml/symex" xmlns:wpg="http://schemas.microsoft.com/office/word/2010/wordprocessingGroup" xmlns:wpi="http://schemas.microsoft.com/office/word/2010/wordprocessingInk" xmlns:wne="http://schemas.microsoft.com/office/word/2006/wordml" xmlns:wps="http://schemas.microsoft.com/office/word/2010/wordprocessingShape" mc:Ignorable="w14 w15 w16se w16cid w16 w16cex w16sdtdh wp14">
   <w:p>
     <w:pPr>
       <w:pStyle w:val="Footer"/>
@@ -26308,7 +25446,7 @@
 </file>
 
 <file path=word/footnotes.xml><?xml version="1.0" encoding="utf-8"?>
-<w:footnotes xmlns:wpc="http://schemas.microsoft.com/office/word/2010/wordprocessingCanvas" xmlns:cx="http://schemas.microsoft.com/office/drawing/2014/chartex" xmlns:cx1="http://schemas.microsoft.com/office/drawing/2015/9/8/chartex" xmlns:cx2="http://schemas.microsoft.com/office/drawing/2015/10/21/chartex" xmlns:cx3="http://schemas.microsoft.com/office/drawing/2016/5/9/chartex" xmlns:cx4="http://schemas.microsoft.com/office/drawing/2016/5/10/chartex" xmlns:cx5="http://schemas.microsoft.com/office/drawing/2016/5/11/chartex" xmlns:cx6="http://schemas.microsoft.com/office/drawing/2016/5/12/chartex" xmlns:cx7="http://schemas.microsoft.com/office/drawing/2016/5/13/chartex" xmlns:cx8="http://schemas.microsoft.com/office/drawing/2016/5/14/chartex" xmlns:mc="http://schemas.openxmlformats.org/markup-compatibility/2006" xmlns:aink="http://schemas.microsoft.com/office/drawing/2016/ink" xmlns:am3d="http://schemas.microsoft.com/office/drawing/2017/model3d" xmlns:o="urn:schemas-microsoft-com:office:office" xmlns:r="http://schemas.openxmlformats.org/officeDocument/2006/relationships" xmlns:m="http://schemas.openxmlformats.org/officeDocument/2006/math" xmlns:v="urn:schemas-microsoft-com:vml" xmlns:wp14="http://schemas.microsoft.com/office/word/2010/wordprocessingDrawing" xmlns:wp="http://schemas.openxmlformats.org/drawingml/2006/wordprocessingDrawing" xmlns:w10="urn:schemas-microsoft-com:office:word" xmlns:w="http://schemas.openxmlformats.org/wordprocessingml/2006/main" xmlns:w14="http://schemas.microsoft.com/office/word/2010/wordml" xmlns:w15="http://schemas.microsoft.com/office/word/2012/wordml" xmlns:w16cex="http://schemas.microsoft.com/office/word/2018/wordml/cex" xmlns:w16cid="http://schemas.microsoft.com/office/word/2016/wordml/cid" xmlns:w16="http://schemas.microsoft.com/office/word/2018/wordml" xmlns:w16sdtdh="http://schemas.microsoft.com/office/word/2020/wordml/sdtdatahash" xmlns:w16se="http://schemas.microsoft.com/office/word/2015/wordml/symex" xmlns:wpg="http://schemas.microsoft.com/office/word/2010/wordprocessingGroup" xmlns:wpi="http://schemas.microsoft.com/office/word/2010/wordprocessingInk" xmlns:wne="http://schemas.microsoft.com/office/word/2006/wordml" xmlns:wps="http://schemas.microsoft.com/office/word/2010/wordprocessingShape" mc:Ignorable="w14 w15 w16se w16cid w16 w16cex w16sdtdh wp14">
+<w:footnotes xmlns:wpc="http://schemas.microsoft.com/office/word/2010/wordprocessingCanvas" xmlns:cx="http://schemas.microsoft.com/office/drawing/2014/chartex" xmlns:cx1="http://schemas.microsoft.com/office/drawing/2015/9/8/chartex" xmlns:cx2="http://schemas.microsoft.com/office/drawing/2015/10/21/chartex" xmlns:cx3="http://schemas.microsoft.com/office/drawing/2016/5/9/chartex" xmlns:cx4="http://schemas.microsoft.com/office/drawing/2016/5/10/chartex" xmlns:cx5="http://schemas.microsoft.com/office/drawing/2016/5/11/chartex" xmlns:cx6="http://schemas.microsoft.com/office/drawing/2016/5/12/chartex" xmlns:cx7="http://schemas.microsoft.com/office/drawing/2016/5/13/chartex" xmlns:cx8="http://schemas.microsoft.com/office/drawing/2016/5/14/chartex" xmlns:mc="http://schemas.openxmlformats.org/markup-compatibility/2006" xmlns:aink="http://schemas.microsoft.com/office/drawing/2016/ink" xmlns:am3d="http://schemas.microsoft.com/office/drawing/2017/model3d" xmlns:o="urn:schemas-microsoft-com:office:office" xmlns:oel="http://schemas.microsoft.com/office/2019/extlst" xmlns:r="http://schemas.openxmlformats.org/officeDocument/2006/relationships" xmlns:m="http://schemas.openxmlformats.org/officeDocument/2006/math" xmlns:v="urn:schemas-microsoft-com:vml" xmlns:wp14="http://schemas.microsoft.com/office/word/2010/wordprocessingDrawing" xmlns:wp="http://schemas.openxmlformats.org/drawingml/2006/wordprocessingDrawing" xmlns:w10="urn:schemas-microsoft-com:office:word" xmlns:w="http://schemas.openxmlformats.org/wordprocessingml/2006/main" xmlns:w14="http://schemas.microsoft.com/office/word/2010/wordml" xmlns:w15="http://schemas.microsoft.com/office/word/2012/wordml" xmlns:w16cex="http://schemas.microsoft.com/office/word/2018/wordml/cex" xmlns:w16cid="http://schemas.microsoft.com/office/word/2016/wordml/cid" xmlns:w16="http://schemas.microsoft.com/office/word/2018/wordml" xmlns:w16sdtdh="http://schemas.microsoft.com/office/word/2020/wordml/sdtdatahash" xmlns:w16se="http://schemas.microsoft.com/office/word/2015/wordml/symex" xmlns:wpg="http://schemas.microsoft.com/office/word/2010/wordprocessingGroup" xmlns:wpi="http://schemas.microsoft.com/office/word/2010/wordprocessingInk" xmlns:wne="http://schemas.microsoft.com/office/word/2006/wordml" xmlns:wps="http://schemas.microsoft.com/office/word/2010/wordprocessingShape" mc:Ignorable="w14 w15 w16se w16cid w16 w16cex w16sdtdh wp14">
   <w:footnote w:type="separator" w:id="-1">
     <w:p>
       <w:pPr>
@@ -26333,7 +25471,7 @@
 </file>
 
 <file path=word/header1.xml><?xml version="1.0" encoding="utf-8"?>
-<w:hdr xmlns:wpc="http://schemas.microsoft.com/office/word/2010/wordprocessingCanvas" xmlns:cx="http://schemas.microsoft.com/office/drawing/2014/chartex" xmlns:cx1="http://schemas.microsoft.com/office/drawing/2015/9/8/chartex" xmlns:cx2="http://schemas.microsoft.com/office/drawing/2015/10/21/chartex" xmlns:cx3="http://schemas.microsoft.com/office/drawing/2016/5/9/chartex" xmlns:cx4="http://schemas.microsoft.com/office/drawing/2016/5/10/chartex" xmlns:cx5="http://schemas.microsoft.com/office/drawing/2016/5/11/chartex" xmlns:cx6="http://schemas.microsoft.com/office/drawing/2016/5/12/chartex" xmlns:cx7="http://schemas.microsoft.com/office/drawing/2016/5/13/chartex" xmlns:cx8="http://schemas.microsoft.com/office/drawing/2016/5/14/chartex" xmlns:mc="http://schemas.openxmlformats.org/markup-compatibility/2006" xmlns:aink="http://schemas.microsoft.com/office/drawing/2016/ink" xmlns:am3d="http://schemas.microsoft.com/office/drawing/2017/model3d" xmlns:o="urn:schemas-microsoft-com:office:office" xmlns:r="http://schemas.openxmlformats.org/officeDocument/2006/relationships" xmlns:m="http://schemas.openxmlformats.org/officeDocument/2006/math" xmlns:v="urn:schemas-microsoft-com:vml" xmlns:wp14="http://schemas.microsoft.com/office/word/2010/wordprocessingDrawing" xmlns:wp="http://schemas.openxmlformats.org/drawingml/2006/wordprocessingDrawing" xmlns:w10="urn:schemas-microsoft-com:office:word" xmlns:w="http://schemas.openxmlformats.org/wordprocessingml/2006/main" xmlns:w14="http://schemas.microsoft.com/office/word/2010/wordml" xmlns:w15="http://schemas.microsoft.com/office/word/2012/wordml" xmlns:w16cex="http://schemas.microsoft.com/office/word/2018/wordml/cex" xmlns:w16cid="http://schemas.microsoft.com/office/word/2016/wordml/cid" xmlns:w16="http://schemas.microsoft.com/office/word/2018/wordml" xmlns:w16sdtdh="http://schemas.microsoft.com/office/word/2020/wordml/sdtdatahash" xmlns:w16se="http://schemas.microsoft.com/office/word/2015/wordml/symex" xmlns:wpg="http://schemas.microsoft.com/office/word/2010/wordprocessingGroup" xmlns:wpi="http://schemas.microsoft.com/office/word/2010/wordprocessingInk" xmlns:wne="http://schemas.microsoft.com/office/word/2006/wordml" xmlns:wps="http://schemas.microsoft.com/office/word/2010/wordprocessingShape" mc:Ignorable="w14 w15 w16se w16cid w16 w16cex w16sdtdh wp14">
+<w:hdr xmlns:wpc="http://schemas.microsoft.com/office/word/2010/wordprocessingCanvas" xmlns:cx="http://schemas.microsoft.com/office/drawing/2014/chartex" xmlns:cx1="http://schemas.microsoft.com/office/drawing/2015/9/8/chartex" xmlns:cx2="http://schemas.microsoft.com/office/drawing/2015/10/21/chartex" xmlns:cx3="http://schemas.microsoft.com/office/drawing/2016/5/9/chartex" xmlns:cx4="http://schemas.microsoft.com/office/drawing/2016/5/10/chartex" xmlns:cx5="http://schemas.microsoft.com/office/drawing/2016/5/11/chartex" xmlns:cx6="http://schemas.microsoft.com/office/drawing/2016/5/12/chartex" xmlns:cx7="http://schemas.microsoft.com/office/drawing/2016/5/13/chartex" xmlns:cx8="http://schemas.microsoft.com/office/drawing/2016/5/14/chartex" xmlns:mc="http://schemas.openxmlformats.org/markup-compatibility/2006" xmlns:aink="http://schemas.microsoft.com/office/drawing/2016/ink" xmlns:am3d="http://schemas.microsoft.com/office/drawing/2017/model3d" xmlns:o="urn:schemas-microsoft-com:office:office" xmlns:oel="http://schemas.microsoft.com/office/2019/extlst" xmlns:r="http://schemas.openxmlformats.org/officeDocument/2006/relationships" xmlns:m="http://schemas.openxmlformats.org/officeDocument/2006/math" xmlns:v="urn:schemas-microsoft-com:vml" xmlns:wp14="http://schemas.microsoft.com/office/word/2010/wordprocessingDrawing" xmlns:wp="http://schemas.openxmlformats.org/drawingml/2006/wordprocessingDrawing" xmlns:w10="urn:schemas-microsoft-com:office:word" xmlns:w="http://schemas.openxmlformats.org/wordprocessingml/2006/main" xmlns:w14="http://schemas.microsoft.com/office/word/2010/wordml" xmlns:w15="http://schemas.microsoft.com/office/word/2012/wordml" xmlns:w16cex="http://schemas.microsoft.com/office/word/2018/wordml/cex" xmlns:w16cid="http://schemas.microsoft.com/office/word/2016/wordml/cid" xmlns:w16="http://schemas.microsoft.com/office/word/2018/wordml" xmlns:w16sdtdh="http://schemas.microsoft.com/office/word/2020/wordml/sdtdatahash" xmlns:w16se="http://schemas.microsoft.com/office/word/2015/wordml/symex" xmlns:wpg="http://schemas.microsoft.com/office/word/2010/wordprocessingGroup" xmlns:wpi="http://schemas.microsoft.com/office/word/2010/wordprocessingInk" xmlns:wne="http://schemas.microsoft.com/office/word/2006/wordml" xmlns:wps="http://schemas.microsoft.com/office/word/2010/wordprocessingShape" mc:Ignorable="w14 w15 w16se w16cid w16 w16cex w16sdtdh wp14">
   <w:p>
     <w:pPr>
       <w:rPr>
@@ -26390,7 +25528,7 @@
 </file>
 
 <file path=word/header2.xml><?xml version="1.0" encoding="utf-8"?>
-<w:hdr xmlns:wpc="http://schemas.microsoft.com/office/word/2010/wordprocessingCanvas" xmlns:cx="http://schemas.microsoft.com/office/drawing/2014/chartex" xmlns:cx1="http://schemas.microsoft.com/office/drawing/2015/9/8/chartex" xmlns:cx2="http://schemas.microsoft.com/office/drawing/2015/10/21/chartex" xmlns:cx3="http://schemas.microsoft.com/office/drawing/2016/5/9/chartex" xmlns:cx4="http://schemas.microsoft.com/office/drawing/2016/5/10/chartex" xmlns:cx5="http://schemas.microsoft.com/office/drawing/2016/5/11/chartex" xmlns:cx6="http://schemas.microsoft.com/office/drawing/2016/5/12/chartex" xmlns:cx7="http://schemas.microsoft.com/office/drawing/2016/5/13/chartex" xmlns:cx8="http://schemas.microsoft.com/office/drawing/2016/5/14/chartex" xmlns:mc="http://schemas.openxmlformats.org/markup-compatibility/2006" xmlns:aink="http://schemas.microsoft.com/office/drawing/2016/ink" xmlns:am3d="http://schemas.microsoft.com/office/drawing/2017/model3d" xmlns:o="urn:schemas-microsoft-com:office:office" xmlns:r="http://schemas.openxmlformats.org/officeDocument/2006/relationships" xmlns:m="http://schemas.openxmlformats.org/officeDocument/2006/math" xmlns:v="urn:schemas-microsoft-com:vml" xmlns:wp14="http://schemas.microsoft.com/office/word/2010/wordprocessingDrawing" xmlns:wp="http://schemas.openxmlformats.org/drawingml/2006/wordprocessingDrawing" xmlns:w10="urn:schemas-microsoft-com:office:word" xmlns:w="http://schemas.openxmlformats.org/wordprocessingml/2006/main" xmlns:w14="http://schemas.microsoft.com/office/word/2010/wordml" xmlns:w15="http://schemas.microsoft.com/office/word/2012/wordml" xmlns:w16cex="http://schemas.microsoft.com/office/word/2018/wordml/cex" xmlns:w16cid="http://schemas.microsoft.com/office/word/2016/wordml/cid" xmlns:w16="http://schemas.microsoft.com/office/word/2018/wordml" xmlns:w16sdtdh="http://schemas.microsoft.com/office/word/2020/wordml/sdtdatahash" xmlns:w16se="http://schemas.microsoft.com/office/word/2015/wordml/symex" xmlns:wpg="http://schemas.microsoft.com/office/word/2010/wordprocessingGroup" xmlns:wpi="http://schemas.microsoft.com/office/word/2010/wordprocessingInk" xmlns:wne="http://schemas.microsoft.com/office/word/2006/wordml" xmlns:wps="http://schemas.microsoft.com/office/word/2010/wordprocessingShape" mc:Ignorable="w14 w15 w16se w16cid w16 w16cex w16sdtdh wp14">
+<w:hdr xmlns:wpc="http://schemas.microsoft.com/office/word/2010/wordprocessingCanvas" xmlns:cx="http://schemas.microsoft.com/office/drawing/2014/chartex" xmlns:cx1="http://schemas.microsoft.com/office/drawing/2015/9/8/chartex" xmlns:cx2="http://schemas.microsoft.com/office/drawing/2015/10/21/chartex" xmlns:cx3="http://schemas.microsoft.com/office/drawing/2016/5/9/chartex" xmlns:cx4="http://schemas.microsoft.com/office/drawing/2016/5/10/chartex" xmlns:cx5="http://schemas.microsoft.com/office/drawing/2016/5/11/chartex" xmlns:cx6="http://schemas.microsoft.com/office/drawing/2016/5/12/chartex" xmlns:cx7="http://schemas.microsoft.com/office/drawing/2016/5/13/chartex" xmlns:cx8="http://schemas.microsoft.com/office/drawing/2016/5/14/chartex" xmlns:mc="http://schemas.openxmlformats.org/markup-compatibility/2006" xmlns:aink="http://schemas.microsoft.com/office/drawing/2016/ink" xmlns:am3d="http://schemas.microsoft.com/office/drawing/2017/model3d" xmlns:o="urn:schemas-microsoft-com:office:office" xmlns:oel="http://schemas.microsoft.com/office/2019/extlst" xmlns:r="http://schemas.openxmlformats.org/officeDocument/2006/relationships" xmlns:m="http://schemas.openxmlformats.org/officeDocument/2006/math" xmlns:v="urn:schemas-microsoft-com:vml" xmlns:wp14="http://schemas.microsoft.com/office/word/2010/wordprocessingDrawing" xmlns:wp="http://schemas.openxmlformats.org/drawingml/2006/wordprocessingDrawing" xmlns:w10="urn:schemas-microsoft-com:office:word" xmlns:w="http://schemas.openxmlformats.org/wordprocessingml/2006/main" xmlns:w14="http://schemas.microsoft.com/office/word/2010/wordml" xmlns:w15="http://schemas.microsoft.com/office/word/2012/wordml" xmlns:w16cex="http://schemas.microsoft.com/office/word/2018/wordml/cex" xmlns:w16cid="http://schemas.microsoft.com/office/word/2016/wordml/cid" xmlns:w16="http://schemas.microsoft.com/office/word/2018/wordml" xmlns:w16sdtdh="http://schemas.microsoft.com/office/word/2020/wordml/sdtdatahash" xmlns:w16se="http://schemas.microsoft.com/office/word/2015/wordml/symex" xmlns:wpg="http://schemas.microsoft.com/office/word/2010/wordprocessingGroup" xmlns:wpi="http://schemas.microsoft.com/office/word/2010/wordprocessingInk" xmlns:wne="http://schemas.microsoft.com/office/word/2006/wordml" xmlns:wps="http://schemas.microsoft.com/office/word/2010/wordprocessingShape" mc:Ignorable="w14 w15 w16se w16cid w16 w16cex w16sdtdh wp14">
   <w:tbl>
     <w:tblPr>
       <w:tblW w:w="0" w:type="auto"/>
@@ -26559,7 +25697,7 @@
 </file>
 
 <file path=word/header3.xml><?xml version="1.0" encoding="utf-8"?>
-<w:hdr xmlns:wpc="http://schemas.microsoft.com/office/word/2010/wordprocessingCanvas" xmlns:cx="http://schemas.microsoft.com/office/drawing/2014/chartex" xmlns:cx1="http://schemas.microsoft.com/office/drawing/2015/9/8/chartex" xmlns:cx2="http://schemas.microsoft.com/office/drawing/2015/10/21/chartex" xmlns:cx3="http://schemas.microsoft.com/office/drawing/2016/5/9/chartex" xmlns:cx4="http://schemas.microsoft.com/office/drawing/2016/5/10/chartex" xmlns:cx5="http://schemas.microsoft.com/office/drawing/2016/5/11/chartex" xmlns:cx6="http://schemas.microsoft.com/office/drawing/2016/5/12/chartex" xmlns:cx7="http://schemas.microsoft.com/office/drawing/2016/5/13/chartex" xmlns:cx8="http://schemas.microsoft.com/office/drawing/2016/5/14/chartex" xmlns:mc="http://schemas.openxmlformats.org/markup-compatibility/2006" xmlns:aink="http://schemas.microsoft.com/office/drawing/2016/ink" xmlns:am3d="http://schemas.microsoft.com/office/drawing/2017/model3d" xmlns:o="urn:schemas-microsoft-com:office:office" xmlns:r="http://schemas.openxmlformats.org/officeDocument/2006/relationships" xmlns:m="http://schemas.openxmlformats.org/officeDocument/2006/math" xmlns:v="urn:schemas-microsoft-com:vml" xmlns:wp14="http://schemas.microsoft.com/office/word/2010/wordprocessingDrawing" xmlns:wp="http://schemas.openxmlformats.org/drawingml/2006/wordprocessingDrawing" xmlns:w10="urn:schemas-microsoft-com:office:word" xmlns:w="http://schemas.openxmlformats.org/wordprocessingml/2006/main" xmlns:w14="http://schemas.microsoft.com/office/word/2010/wordml" xmlns:w15="http://schemas.microsoft.com/office/word/2012/wordml" xmlns:w16cex="http://schemas.microsoft.com/office/word/2018/wordml/cex" xmlns:w16cid="http://schemas.microsoft.com/office/word/2016/wordml/cid" xmlns:w16="http://schemas.microsoft.com/office/word/2018/wordml" xmlns:w16sdtdh="http://schemas.microsoft.com/office/word/2020/wordml/sdtdatahash" xmlns:w16se="http://schemas.microsoft.com/office/word/2015/wordml/symex" xmlns:wpg="http://schemas.microsoft.com/office/word/2010/wordprocessingGroup" xmlns:wpi="http://schemas.microsoft.com/office/word/2010/wordprocessingInk" xmlns:wne="http://schemas.microsoft.com/office/word/2006/wordml" xmlns:wps="http://schemas.microsoft.com/office/word/2010/wordprocessingShape" mc:Ignorable="w14 w15 w16se w16cid w16 w16cex w16sdtdh wp14">
+<w:hdr xmlns:wpc="http://schemas.microsoft.com/office/word/2010/wordprocessingCanvas" xmlns:cx="http://schemas.microsoft.com/office/drawing/2014/chartex" xmlns:cx1="http://schemas.microsoft.com/office/drawing/2015/9/8/chartex" xmlns:cx2="http://schemas.microsoft.com/office/drawing/2015/10/21/chartex" xmlns:cx3="http://schemas.microsoft.com/office/drawing/2016/5/9/chartex" xmlns:cx4="http://schemas.microsoft.com/office/drawing/2016/5/10/chartex" xmlns:cx5="http://schemas.microsoft.com/office/drawing/2016/5/11/chartex" xmlns:cx6="http://schemas.microsoft.com/office/drawing/2016/5/12/chartex" xmlns:cx7="http://schemas.microsoft.com/office/drawing/2016/5/13/chartex" xmlns:cx8="http://schemas.microsoft.com/office/drawing/2016/5/14/chartex" xmlns:mc="http://schemas.openxmlformats.org/markup-compatibility/2006" xmlns:aink="http://schemas.microsoft.com/office/drawing/2016/ink" xmlns:am3d="http://schemas.microsoft.com/office/drawing/2017/model3d" xmlns:o="urn:schemas-microsoft-com:office:office" xmlns:oel="http://schemas.microsoft.com/office/2019/extlst" xmlns:r="http://schemas.openxmlformats.org/officeDocument/2006/relationships" xmlns:m="http://schemas.openxmlformats.org/officeDocument/2006/math" xmlns:v="urn:schemas-microsoft-com:vml" xmlns:wp14="http://schemas.microsoft.com/office/word/2010/wordprocessingDrawing" xmlns:wp="http://schemas.openxmlformats.org/drawingml/2006/wordprocessingDrawing" xmlns:w10="urn:schemas-microsoft-com:office:word" xmlns:w="http://schemas.openxmlformats.org/wordprocessingml/2006/main" xmlns:w14="http://schemas.microsoft.com/office/word/2010/wordml" xmlns:w15="http://schemas.microsoft.com/office/word/2012/wordml" xmlns:w16cex="http://schemas.microsoft.com/office/word/2018/wordml/cex" xmlns:w16cid="http://schemas.microsoft.com/office/word/2016/wordml/cid" xmlns:w16="http://schemas.microsoft.com/office/word/2018/wordml" xmlns:w16sdtdh="http://schemas.microsoft.com/office/word/2020/wordml/sdtdatahash" xmlns:w16se="http://schemas.microsoft.com/office/word/2015/wordml/symex" xmlns:wpg="http://schemas.microsoft.com/office/word/2010/wordprocessingGroup" xmlns:wpi="http://schemas.microsoft.com/office/word/2010/wordprocessingInk" xmlns:wne="http://schemas.microsoft.com/office/word/2006/wordml" xmlns:wps="http://schemas.microsoft.com/office/word/2010/wordprocessingShape" mc:Ignorable="w14 w15 w16se w16cid w16 w16cex w16sdtdh wp14">
   <w:p>
     <w:pPr>
       <w:pStyle w:val="Header"/>
@@ -26569,7 +25707,7 @@
 </file>
 
 <file path=word/numbering.xml><?xml version="1.0" encoding="utf-8"?>
-<w:numbering xmlns:wpc="http://schemas.microsoft.com/office/word/2010/wordprocessingCanvas" xmlns:cx="http://schemas.microsoft.com/office/drawing/2014/chartex" xmlns:cx1="http://schemas.microsoft.com/office/drawing/2015/9/8/chartex" xmlns:cx2="http://schemas.microsoft.com/office/drawing/2015/10/21/chartex" xmlns:cx3="http://schemas.microsoft.com/office/drawing/2016/5/9/chartex" xmlns:cx4="http://schemas.microsoft.com/office/drawing/2016/5/10/chartex" xmlns:cx5="http://schemas.microsoft.com/office/drawing/2016/5/11/chartex" xmlns:cx6="http://schemas.microsoft.com/office/drawing/2016/5/12/chartex" xmlns:cx7="http://schemas.microsoft.com/office/drawing/2016/5/13/chartex" xmlns:cx8="http://schemas.microsoft.com/office/drawing/2016/5/14/chartex" xmlns:mc="http://schemas.openxmlformats.org/markup-compatibility/2006" xmlns:aink="http://schemas.microsoft.com/office/drawing/2016/ink" xmlns:am3d="http://schemas.microsoft.com/office/drawing/2017/model3d" xmlns:o="urn:schemas-microsoft-com:office:office" xmlns:r="http://schemas.openxmlformats.org/officeDocument/2006/relationships" xmlns:m="http://schemas.openxmlformats.org/officeDocument/2006/math" xmlns:v="urn:schemas-microsoft-com:vml" xmlns:wp14="http://schemas.microsoft.com/office/word/2010/wordprocessingDrawing" xmlns:wp="http://schemas.openxmlformats.org/drawingml/2006/wordprocessingDrawing" xmlns:w10="urn:schemas-microsoft-com:office:word" xmlns:w="http://schemas.openxmlformats.org/wordprocessingml/2006/main" xmlns:w14="http://schemas.microsoft.com/office/word/2010/wordml" xmlns:w15="http://schemas.microsoft.com/office/word/2012/wordml" xmlns:w16cex="http://schemas.microsoft.com/office/word/2018/wordml/cex" xmlns:w16cid="http://schemas.microsoft.com/office/word/2016/wordml/cid" xmlns:w16="http://schemas.microsoft.com/office/word/2018/wordml" xmlns:w16sdtdh="http://schemas.microsoft.com/office/word/2020/wordml/sdtdatahash" xmlns:w16se="http://schemas.microsoft.com/office/word/2015/wordml/symex" xmlns:wpg="http://schemas.microsoft.com/office/word/2010/wordprocessingGroup" xmlns:wpi="http://schemas.microsoft.com/office/word/2010/wordprocessingInk" xmlns:wne="http://schemas.microsoft.com/office/word/2006/wordml" xmlns:wps="http://schemas.microsoft.com/office/word/2010/wordprocessingShape" mc:Ignorable="w14 w15 w16se w16cid w16 w16cex w16sdtdh wp14">
+<w:numbering xmlns:wpc="http://schemas.microsoft.com/office/word/2010/wordprocessingCanvas" xmlns:cx="http://schemas.microsoft.com/office/drawing/2014/chartex" xmlns:cx1="http://schemas.microsoft.com/office/drawing/2015/9/8/chartex" xmlns:cx2="http://schemas.microsoft.com/office/drawing/2015/10/21/chartex" xmlns:cx3="http://schemas.microsoft.com/office/drawing/2016/5/9/chartex" xmlns:cx4="http://schemas.microsoft.com/office/drawing/2016/5/10/chartex" xmlns:cx5="http://schemas.microsoft.com/office/drawing/2016/5/11/chartex" xmlns:cx6="http://schemas.microsoft.com/office/drawing/2016/5/12/chartex" xmlns:cx7="http://schemas.microsoft.com/office/drawing/2016/5/13/chartex" xmlns:cx8="http://schemas.microsoft.com/office/drawing/2016/5/14/chartex" xmlns:mc="http://schemas.openxmlformats.org/markup-compatibility/2006" xmlns:aink="http://schemas.microsoft.com/office/drawing/2016/ink" xmlns:am3d="http://schemas.microsoft.com/office/drawing/2017/model3d" xmlns:o="urn:schemas-microsoft-com:office:office" xmlns:oel="http://schemas.microsoft.com/office/2019/extlst" xmlns:r="http://schemas.openxmlformats.org/officeDocument/2006/relationships" xmlns:m="http://schemas.openxmlformats.org/officeDocument/2006/math" xmlns:v="urn:schemas-microsoft-com:vml" xmlns:wp14="http://schemas.microsoft.com/office/word/2010/wordprocessingDrawing" xmlns:wp="http://schemas.openxmlformats.org/drawingml/2006/wordprocessingDrawing" xmlns:w10="urn:schemas-microsoft-com:office:word" xmlns:w="http://schemas.openxmlformats.org/wordprocessingml/2006/main" xmlns:w14="http://schemas.microsoft.com/office/word/2010/wordml" xmlns:w15="http://schemas.microsoft.com/office/word/2012/wordml" xmlns:w16cex="http://schemas.microsoft.com/office/word/2018/wordml/cex" xmlns:w16cid="http://schemas.microsoft.com/office/word/2016/wordml/cid" xmlns:w16="http://schemas.microsoft.com/office/word/2018/wordml" xmlns:w16sdtdh="http://schemas.microsoft.com/office/word/2020/wordml/sdtdatahash" xmlns:w16se="http://schemas.microsoft.com/office/word/2015/wordml/symex" xmlns:wpg="http://schemas.microsoft.com/office/word/2010/wordprocessingGroup" xmlns:wpi="http://schemas.microsoft.com/office/word/2010/wordprocessingInk" xmlns:wne="http://schemas.microsoft.com/office/word/2006/wordml" xmlns:wps="http://schemas.microsoft.com/office/word/2010/wordprocessingShape" mc:Ignorable="w14 w15 w16se w16cid w16 w16cex w16sdtdh wp14">
   <w:abstractNum w:abstractNumId="0" w15:restartNumberingAfterBreak="0">
     <w:nsid w:val="003341B7"/>
     <w:multiLevelType w:val="hybridMultilevel"/>
@@ -31143,151 +30281,151 @@
       </w:pPr>
     </w:lvl>
   </w:abstractNum>
-  <w:num w:numId="1">
+  <w:num w:numId="1" w16cid:durableId="1339579279">
     <w:abstractNumId w:val="10"/>
   </w:num>
-  <w:num w:numId="2">
+  <w:num w:numId="2" w16cid:durableId="1983853188">
     <w:abstractNumId w:val="4"/>
   </w:num>
-  <w:num w:numId="3">
+  <w:num w:numId="3" w16cid:durableId="1901207662">
     <w:abstractNumId w:val="1"/>
   </w:num>
-  <w:num w:numId="4">
+  <w:num w:numId="4" w16cid:durableId="1148673209">
     <w:abstractNumId w:val="34"/>
   </w:num>
-  <w:num w:numId="5">
+  <w:num w:numId="5" w16cid:durableId="1648167447">
     <w:abstractNumId w:val="37"/>
   </w:num>
-  <w:num w:numId="6">
+  <w:num w:numId="6" w16cid:durableId="1143350150">
     <w:abstractNumId w:val="29"/>
   </w:num>
-  <w:num w:numId="7">
+  <w:num w:numId="7" w16cid:durableId="1622541207">
     <w:abstractNumId w:val="14"/>
   </w:num>
-  <w:num w:numId="8">
+  <w:num w:numId="8" w16cid:durableId="2106224171">
     <w:abstractNumId w:val="7"/>
   </w:num>
-  <w:num w:numId="9">
+  <w:num w:numId="9" w16cid:durableId="1914272410">
     <w:abstractNumId w:val="31"/>
   </w:num>
-  <w:num w:numId="10">
+  <w:num w:numId="10" w16cid:durableId="777722034">
     <w:abstractNumId w:val="26"/>
   </w:num>
-  <w:num w:numId="11">
+  <w:num w:numId="11" w16cid:durableId="762073160">
     <w:abstractNumId w:val="6"/>
   </w:num>
-  <w:num w:numId="12">
+  <w:num w:numId="12" w16cid:durableId="940182223">
     <w:abstractNumId w:val="8"/>
   </w:num>
-  <w:num w:numId="13">
+  <w:num w:numId="13" w16cid:durableId="1606957724">
     <w:abstractNumId w:val="38"/>
   </w:num>
-  <w:num w:numId="14">
+  <w:num w:numId="14" w16cid:durableId="1300695435">
     <w:abstractNumId w:val="5"/>
   </w:num>
-  <w:num w:numId="15">
+  <w:num w:numId="15" w16cid:durableId="335498394">
     <w:abstractNumId w:val="9"/>
   </w:num>
-  <w:num w:numId="16">
+  <w:num w:numId="16" w16cid:durableId="1278757773">
     <w:abstractNumId w:val="22"/>
   </w:num>
-  <w:num w:numId="17">
+  <w:num w:numId="17" w16cid:durableId="1727799919">
     <w:abstractNumId w:val="12"/>
   </w:num>
-  <w:num w:numId="18">
+  <w:num w:numId="18" w16cid:durableId="1622112003">
     <w:abstractNumId w:val="13"/>
   </w:num>
-  <w:num w:numId="19">
+  <w:num w:numId="19" w16cid:durableId="1239828196">
     <w:abstractNumId w:val="16"/>
   </w:num>
-  <w:num w:numId="20">
+  <w:num w:numId="20" w16cid:durableId="348026159">
     <w:abstractNumId w:val="3"/>
   </w:num>
-  <w:num w:numId="21">
+  <w:num w:numId="21" w16cid:durableId="1694846107">
     <w:abstractNumId w:val="30"/>
   </w:num>
-  <w:num w:numId="22">
+  <w:num w:numId="22" w16cid:durableId="573515595">
     <w:abstractNumId w:val="23"/>
   </w:num>
-  <w:num w:numId="23">
+  <w:num w:numId="23" w16cid:durableId="2122528195">
     <w:abstractNumId w:val="24"/>
   </w:num>
-  <w:num w:numId="24">
+  <w:num w:numId="24" w16cid:durableId="477647078">
     <w:abstractNumId w:val="33"/>
   </w:num>
-  <w:num w:numId="25">
+  <w:num w:numId="25" w16cid:durableId="1375038559">
     <w:abstractNumId w:val="41"/>
   </w:num>
-  <w:num w:numId="26">
+  <w:num w:numId="26" w16cid:durableId="547687659">
     <w:abstractNumId w:val="39"/>
   </w:num>
-  <w:num w:numId="27">
+  <w:num w:numId="27" w16cid:durableId="548996143">
     <w:abstractNumId w:val="20"/>
   </w:num>
-  <w:num w:numId="28">
+  <w:num w:numId="28" w16cid:durableId="1295718815">
     <w:abstractNumId w:val="36"/>
   </w:num>
-  <w:num w:numId="29">
+  <w:num w:numId="29" w16cid:durableId="592863916">
     <w:abstractNumId w:val="0"/>
   </w:num>
-  <w:num w:numId="30">
+  <w:num w:numId="30" w16cid:durableId="415903065">
     <w:abstractNumId w:val="32"/>
   </w:num>
-  <w:num w:numId="31">
+  <w:num w:numId="31" w16cid:durableId="191454041">
     <w:abstractNumId w:val="25"/>
   </w:num>
-  <w:num w:numId="32">
+  <w:num w:numId="32" w16cid:durableId="677148876">
     <w:abstractNumId w:val="18"/>
   </w:num>
-  <w:num w:numId="33">
+  <w:num w:numId="33" w16cid:durableId="521012139">
     <w:abstractNumId w:val="28"/>
   </w:num>
-  <w:num w:numId="34">
+  <w:num w:numId="34" w16cid:durableId="1578247403">
     <w:abstractNumId w:val="31"/>
   </w:num>
-  <w:num w:numId="35">
+  <w:num w:numId="35" w16cid:durableId="203907914">
     <w:abstractNumId w:val="8"/>
   </w:num>
-  <w:num w:numId="36">
+  <w:num w:numId="36" w16cid:durableId="974140688">
     <w:abstractNumId w:val="16"/>
   </w:num>
-  <w:num w:numId="37">
+  <w:num w:numId="37" w16cid:durableId="364256422">
     <w:abstractNumId w:val="3"/>
   </w:num>
-  <w:num w:numId="38">
+  <w:num w:numId="38" w16cid:durableId="1082600042">
     <w:abstractNumId w:val="42"/>
   </w:num>
-  <w:num w:numId="39">
+  <w:num w:numId="39" w16cid:durableId="755445246">
     <w:abstractNumId w:val="40"/>
   </w:num>
-  <w:num w:numId="40">
+  <w:num w:numId="40" w16cid:durableId="1054083665">
     <w:abstractNumId w:val="17"/>
   </w:num>
-  <w:num w:numId="41">
+  <w:num w:numId="41" w16cid:durableId="1342271838">
     <w:abstractNumId w:val="15"/>
   </w:num>
-  <w:num w:numId="42">
+  <w:num w:numId="42" w16cid:durableId="682897331">
     <w:abstractNumId w:val="35"/>
   </w:num>
-  <w:num w:numId="43">
+  <w:num w:numId="43" w16cid:durableId="1282498316">
     <w:abstractNumId w:val="44"/>
   </w:num>
-  <w:num w:numId="44">
+  <w:num w:numId="44" w16cid:durableId="1043091961">
     <w:abstractNumId w:val="21"/>
   </w:num>
-  <w:num w:numId="45">
+  <w:num w:numId="45" w16cid:durableId="448357422">
     <w:abstractNumId w:val="2"/>
   </w:num>
-  <w:num w:numId="46">
+  <w:num w:numId="46" w16cid:durableId="591473313">
     <w:abstractNumId w:val="11"/>
   </w:num>
-  <w:num w:numId="47">
+  <w:num w:numId="47" w16cid:durableId="817451863">
     <w:abstractNumId w:val="27"/>
   </w:num>
-  <w:num w:numId="48">
+  <w:num w:numId="48" w16cid:durableId="180166086">
     <w:abstractNumId w:val="19"/>
   </w:num>
-  <w:num w:numId="49">
+  <w:num w:numId="49" w16cid:durableId="1551310097">
     <w:abstractNumId w:val="43"/>
   </w:num>
   <w:numIdMacAtCleanup w:val="49"/>

</xml_diff>